<commit_message>
Informe con video y correciones
</commit_message>
<xml_diff>
--- a/Informe HEFESTOS.docx
+++ b/Informe HEFESTOS.docx
@@ -602,11 +602,13 @@
         <w:pStyle w:val="Ttulo1"/>
       </w:pPr>
       <w:bookmarkStart w:id="0" w:name="_Toc507971468"/>
+      <w:bookmarkStart w:id="1" w:name="_Toc508051035"/>
       <w:r>
         <w:lastRenderedPageBreak/>
         <w:t>Índice</w:t>
       </w:r>
       <w:bookmarkEnd w:id="0"/>
+      <w:bookmarkEnd w:id="1"/>
     </w:p>
     <w:sdt>
       <w:sdtPr>
@@ -621,23 +623,22 @@
       </w:sdtPr>
       <w:sdtEndPr>
         <w:rPr>
-          <w:rFonts w:ascii="Arial" w:eastAsia="Arial" w:hAnsi="Arial" w:cs="Arial"/>
           <w:b/>
           <w:bCs/>
-          <w:color w:val="000000"/>
-          <w:sz w:val="22"/>
-          <w:szCs w:val="22"/>
         </w:rPr>
       </w:sdtEndPr>
       <w:sdtContent>
         <w:p>
           <w:pPr>
-            <w:pStyle w:val="TtuloTDC"/>
+            <w:pStyle w:val="TDC1"/>
+            <w:tabs>
+              <w:tab w:val="right" w:leader="dot" w:pos="8828"/>
+            </w:tabs>
             <w:rPr>
-              <w:rFonts w:asciiTheme="minorHAnsi" w:hAnsiTheme="minorHAnsi" w:cstheme="minorHAnsi"/>
+              <w:rFonts w:asciiTheme="minorHAnsi" w:eastAsiaTheme="minorEastAsia" w:hAnsiTheme="minorHAnsi" w:cstheme="minorBidi"/>
               <w:noProof/>
-              <w:sz w:val="24"/>
-              <w:szCs w:val="24"/>
+              <w:color w:val="auto"/>
+              <w:lang w:val="es-MX"/>
             </w:rPr>
           </w:pPr>
           <w:r>
@@ -664,6 +665,7 @@
             </w:rPr>
             <w:fldChar w:fldCharType="separate"/>
           </w:r>
+          <w:hyperlink w:anchor="_Toc508051035" w:history="1"/>
         </w:p>
         <w:p>
           <w:pPr>
@@ -673,108 +675,81 @@
               <w:tab w:val="right" w:leader="dot" w:pos="8828"/>
             </w:tabs>
             <w:rPr>
-              <w:rFonts w:asciiTheme="minorHAnsi" w:hAnsiTheme="minorHAnsi" w:cstheme="minorHAnsi"/>
+              <w:rFonts w:asciiTheme="minorHAnsi" w:eastAsiaTheme="minorEastAsia" w:hAnsiTheme="minorHAnsi" w:cstheme="minorBidi"/>
               <w:noProof/>
-              <w:sz w:val="24"/>
-              <w:szCs w:val="24"/>
+              <w:color w:val="auto"/>
+              <w:lang w:val="es-MX"/>
             </w:rPr>
           </w:pPr>
-          <w:hyperlink w:anchor="_Toc507971469" w:history="1">
+          <w:hyperlink w:anchor="_Toc508051036" w:history="1">
             <w:r>
               <w:rPr>
                 <w:rStyle w:val="Hipervnculo"/>
-                <w:rFonts w:asciiTheme="minorHAnsi" w:hAnsiTheme="minorHAnsi" w:cstheme="minorHAnsi"/>
                 <w:noProof/>
-                <w:sz w:val="24"/>
-                <w:szCs w:val="24"/>
               </w:rPr>
               <w:t>1.</w:t>
             </w:r>
             <w:r>
               <w:rPr>
-                <w:rFonts w:asciiTheme="minorHAnsi" w:hAnsiTheme="minorHAnsi" w:cstheme="minorHAnsi"/>
+                <w:rFonts w:asciiTheme="minorHAnsi" w:eastAsiaTheme="minorEastAsia" w:hAnsiTheme="minorHAnsi" w:cstheme="minorBidi"/>
                 <w:noProof/>
-                <w:sz w:val="24"/>
-                <w:szCs w:val="24"/>
+                <w:color w:val="auto"/>
+                <w:lang w:val="es-MX"/>
               </w:rPr>
               <w:tab/>
             </w:r>
             <w:r>
               <w:rPr>
                 <w:rStyle w:val="Hipervnculo"/>
-                <w:rFonts w:asciiTheme="minorHAnsi" w:hAnsiTheme="minorHAnsi" w:cstheme="minorHAnsi"/>
                 <w:noProof/>
-                <w:sz w:val="24"/>
-                <w:szCs w:val="24"/>
               </w:rPr>
               <w:t>Análisis de Requerimientos</w:t>
             </w:r>
             <w:r>
               <w:rPr>
-                <w:rFonts w:asciiTheme="minorHAnsi" w:hAnsiTheme="minorHAnsi" w:cstheme="minorHAnsi"/>
                 <w:noProof/>
                 <w:webHidden/>
-                <w:sz w:val="24"/>
-                <w:szCs w:val="24"/>
               </w:rPr>
               <w:tab/>
             </w:r>
             <w:r>
               <w:rPr>
-                <w:rFonts w:asciiTheme="minorHAnsi" w:hAnsiTheme="minorHAnsi" w:cstheme="minorHAnsi"/>
                 <w:noProof/>
                 <w:webHidden/>
-                <w:sz w:val="24"/>
-                <w:szCs w:val="24"/>
               </w:rPr>
               <w:fldChar w:fldCharType="begin"/>
             </w:r>
             <w:r>
               <w:rPr>
-                <w:rFonts w:asciiTheme="minorHAnsi" w:hAnsiTheme="minorHAnsi" w:cstheme="minorHAnsi"/>
                 <w:noProof/>
                 <w:webHidden/>
-                <w:sz w:val="24"/>
-                <w:szCs w:val="24"/>
               </w:rPr>
-              <w:instrText xml:space="preserve"> PAGEREF _Toc507971469 \h </w:instrText>
+              <w:instrText xml:space="preserve"> PAGEREF _Toc508051036 \h </w:instrText>
             </w:r>
             <w:r>
               <w:rPr>
-                <w:rFonts w:asciiTheme="minorHAnsi" w:hAnsiTheme="minorHAnsi" w:cstheme="minorHAnsi"/>
                 <w:noProof/>
                 <w:webHidden/>
-                <w:sz w:val="24"/>
-                <w:szCs w:val="24"/>
               </w:rPr>
             </w:r>
             <w:r>
               <w:rPr>
-                <w:rFonts w:asciiTheme="minorHAnsi" w:hAnsiTheme="minorHAnsi" w:cstheme="minorHAnsi"/>
                 <w:noProof/>
                 <w:webHidden/>
-                <w:sz w:val="24"/>
-                <w:szCs w:val="24"/>
               </w:rPr>
               <w:fldChar w:fldCharType="separate"/>
             </w:r>
             <w:r>
               <w:rPr>
-                <w:rFonts w:asciiTheme="minorHAnsi" w:hAnsiTheme="minorHAnsi" w:cstheme="minorHAnsi"/>
                 <w:noProof/>
                 <w:webHidden/>
-                <w:sz w:val="24"/>
-                <w:szCs w:val="24"/>
               </w:rPr>
               <w:t>3</w:t>
             </w:r>
             <w:r>
               <w:rPr>
-                <w:rFonts w:asciiTheme="minorHAnsi" w:hAnsiTheme="minorHAnsi" w:cstheme="minorHAnsi"/>
                 <w:noProof/>
                 <w:webHidden/>
-                <w:sz w:val="24"/>
-                <w:szCs w:val="24"/>
               </w:rPr>
               <w:fldChar w:fldCharType="end"/>
             </w:r>
@@ -788,108 +763,81 @@
               <w:tab w:val="right" w:leader="dot" w:pos="8828"/>
             </w:tabs>
             <w:rPr>
-              <w:rFonts w:asciiTheme="minorHAnsi" w:hAnsiTheme="minorHAnsi" w:cstheme="minorHAnsi"/>
+              <w:rFonts w:asciiTheme="minorHAnsi" w:eastAsiaTheme="minorEastAsia" w:hAnsiTheme="minorHAnsi" w:cstheme="minorBidi"/>
               <w:noProof/>
-              <w:sz w:val="24"/>
-              <w:szCs w:val="24"/>
+              <w:color w:val="auto"/>
+              <w:lang w:val="es-MX"/>
             </w:rPr>
           </w:pPr>
-          <w:hyperlink w:anchor="_Toc507971470" w:history="1">
+          <w:hyperlink w:anchor="_Toc508051037" w:history="1">
             <w:r>
               <w:rPr>
                 <w:rStyle w:val="Hipervnculo"/>
-                <w:rFonts w:asciiTheme="minorHAnsi" w:hAnsiTheme="minorHAnsi" w:cstheme="minorHAnsi"/>
                 <w:noProof/>
-                <w:sz w:val="24"/>
-                <w:szCs w:val="24"/>
               </w:rPr>
               <w:t>a.</w:t>
             </w:r>
             <w:r>
               <w:rPr>
-                <w:rFonts w:asciiTheme="minorHAnsi" w:hAnsiTheme="minorHAnsi" w:cstheme="minorHAnsi"/>
+                <w:rFonts w:asciiTheme="minorHAnsi" w:eastAsiaTheme="minorEastAsia" w:hAnsiTheme="minorHAnsi" w:cstheme="minorBidi"/>
                 <w:noProof/>
-                <w:sz w:val="24"/>
-                <w:szCs w:val="24"/>
+                <w:color w:val="auto"/>
+                <w:lang w:val="es-MX"/>
               </w:rPr>
               <w:tab/>
             </w:r>
             <w:r>
               <w:rPr>
                 <w:rStyle w:val="Hipervnculo"/>
-                <w:rFonts w:asciiTheme="minorHAnsi" w:hAnsiTheme="minorHAnsi" w:cstheme="minorHAnsi"/>
                 <w:noProof/>
-                <w:sz w:val="24"/>
-                <w:szCs w:val="24"/>
               </w:rPr>
               <w:t>Identificar Preguntas</w:t>
             </w:r>
             <w:r>
               <w:rPr>
-                <w:rFonts w:asciiTheme="minorHAnsi" w:hAnsiTheme="minorHAnsi" w:cstheme="minorHAnsi"/>
                 <w:noProof/>
                 <w:webHidden/>
-                <w:sz w:val="24"/>
-                <w:szCs w:val="24"/>
               </w:rPr>
               <w:tab/>
             </w:r>
             <w:r>
               <w:rPr>
-                <w:rFonts w:asciiTheme="minorHAnsi" w:hAnsiTheme="minorHAnsi" w:cstheme="minorHAnsi"/>
                 <w:noProof/>
                 <w:webHidden/>
-                <w:sz w:val="24"/>
-                <w:szCs w:val="24"/>
               </w:rPr>
               <w:fldChar w:fldCharType="begin"/>
             </w:r>
             <w:r>
               <w:rPr>
-                <w:rFonts w:asciiTheme="minorHAnsi" w:hAnsiTheme="minorHAnsi" w:cstheme="minorHAnsi"/>
                 <w:noProof/>
                 <w:webHidden/>
-                <w:sz w:val="24"/>
-                <w:szCs w:val="24"/>
               </w:rPr>
-              <w:instrText xml:space="preserve"> PAGEREF _Toc507971470 \h </w:instrText>
+              <w:instrText xml:space="preserve"> PAGEREF _Toc508051037 \h </w:instrText>
             </w:r>
             <w:r>
               <w:rPr>
-                <w:rFonts w:asciiTheme="minorHAnsi" w:hAnsiTheme="minorHAnsi" w:cstheme="minorHAnsi"/>
                 <w:noProof/>
                 <w:webHidden/>
-                <w:sz w:val="24"/>
-                <w:szCs w:val="24"/>
               </w:rPr>
             </w:r>
             <w:r>
               <w:rPr>
-                <w:rFonts w:asciiTheme="minorHAnsi" w:hAnsiTheme="minorHAnsi" w:cstheme="minorHAnsi"/>
                 <w:noProof/>
                 <w:webHidden/>
-                <w:sz w:val="24"/>
-                <w:szCs w:val="24"/>
               </w:rPr>
               <w:fldChar w:fldCharType="separate"/>
             </w:r>
             <w:r>
               <w:rPr>
-                <w:rFonts w:asciiTheme="minorHAnsi" w:hAnsiTheme="minorHAnsi" w:cstheme="minorHAnsi"/>
                 <w:noProof/>
                 <w:webHidden/>
-                <w:sz w:val="24"/>
-                <w:szCs w:val="24"/>
               </w:rPr>
               <w:t>3</w:t>
             </w:r>
             <w:r>
               <w:rPr>
-                <w:rFonts w:asciiTheme="minorHAnsi" w:hAnsiTheme="minorHAnsi" w:cstheme="minorHAnsi"/>
                 <w:noProof/>
                 <w:webHidden/>
-                <w:sz w:val="24"/>
-                <w:szCs w:val="24"/>
               </w:rPr>
               <w:fldChar w:fldCharType="end"/>
             </w:r>
@@ -903,108 +851,81 @@
               <w:tab w:val="right" w:leader="dot" w:pos="8828"/>
             </w:tabs>
             <w:rPr>
-              <w:rFonts w:asciiTheme="minorHAnsi" w:hAnsiTheme="minorHAnsi" w:cstheme="minorHAnsi"/>
+              <w:rFonts w:asciiTheme="minorHAnsi" w:eastAsiaTheme="minorEastAsia" w:hAnsiTheme="minorHAnsi" w:cstheme="minorBidi"/>
               <w:noProof/>
-              <w:sz w:val="24"/>
-              <w:szCs w:val="24"/>
+              <w:color w:val="auto"/>
+              <w:lang w:val="es-MX"/>
             </w:rPr>
           </w:pPr>
-          <w:hyperlink w:anchor="_Toc507971471" w:history="1">
+          <w:hyperlink w:anchor="_Toc508051038" w:history="1">
             <w:r>
               <w:rPr>
                 <w:rStyle w:val="Hipervnculo"/>
-                <w:rFonts w:asciiTheme="minorHAnsi" w:hAnsiTheme="minorHAnsi" w:cstheme="minorHAnsi"/>
                 <w:noProof/>
-                <w:sz w:val="24"/>
-                <w:szCs w:val="24"/>
               </w:rPr>
               <w:t>b.</w:t>
             </w:r>
             <w:r>
               <w:rPr>
-                <w:rFonts w:asciiTheme="minorHAnsi" w:hAnsiTheme="minorHAnsi" w:cstheme="minorHAnsi"/>
+                <w:rFonts w:asciiTheme="minorHAnsi" w:eastAsiaTheme="minorEastAsia" w:hAnsiTheme="minorHAnsi" w:cstheme="minorBidi"/>
                 <w:noProof/>
-                <w:sz w:val="24"/>
-                <w:szCs w:val="24"/>
+                <w:color w:val="auto"/>
+                <w:lang w:val="es-MX"/>
               </w:rPr>
               <w:tab/>
             </w:r>
             <w:r>
               <w:rPr>
                 <w:rStyle w:val="Hipervnculo"/>
-                <w:rFonts w:asciiTheme="minorHAnsi" w:hAnsiTheme="minorHAnsi" w:cstheme="minorHAnsi"/>
                 <w:noProof/>
-                <w:sz w:val="24"/>
-                <w:szCs w:val="24"/>
               </w:rPr>
               <w:t>Identificar indicadores y perspectivas</w:t>
             </w:r>
             <w:r>
               <w:rPr>
-                <w:rFonts w:asciiTheme="minorHAnsi" w:hAnsiTheme="minorHAnsi" w:cstheme="minorHAnsi"/>
                 <w:noProof/>
                 <w:webHidden/>
-                <w:sz w:val="24"/>
-                <w:szCs w:val="24"/>
               </w:rPr>
               <w:tab/>
             </w:r>
             <w:r>
               <w:rPr>
-                <w:rFonts w:asciiTheme="minorHAnsi" w:hAnsiTheme="minorHAnsi" w:cstheme="minorHAnsi"/>
                 <w:noProof/>
                 <w:webHidden/>
-                <w:sz w:val="24"/>
-                <w:szCs w:val="24"/>
               </w:rPr>
               <w:fldChar w:fldCharType="begin"/>
             </w:r>
             <w:r>
               <w:rPr>
-                <w:rFonts w:asciiTheme="minorHAnsi" w:hAnsiTheme="minorHAnsi" w:cstheme="minorHAnsi"/>
                 <w:noProof/>
                 <w:webHidden/>
-                <w:sz w:val="24"/>
-                <w:szCs w:val="24"/>
               </w:rPr>
-              <w:instrText xml:space="preserve"> PAGEREF _Toc507971471 \h </w:instrText>
+              <w:instrText xml:space="preserve"> PAGEREF _Toc508051038 \h </w:instrText>
             </w:r>
             <w:r>
               <w:rPr>
-                <w:rFonts w:asciiTheme="minorHAnsi" w:hAnsiTheme="minorHAnsi" w:cstheme="minorHAnsi"/>
                 <w:noProof/>
                 <w:webHidden/>
-                <w:sz w:val="24"/>
-                <w:szCs w:val="24"/>
               </w:rPr>
             </w:r>
             <w:r>
               <w:rPr>
-                <w:rFonts w:asciiTheme="minorHAnsi" w:hAnsiTheme="minorHAnsi" w:cstheme="minorHAnsi"/>
                 <w:noProof/>
                 <w:webHidden/>
-                <w:sz w:val="24"/>
-                <w:szCs w:val="24"/>
               </w:rPr>
               <w:fldChar w:fldCharType="separate"/>
             </w:r>
             <w:r>
               <w:rPr>
-                <w:rFonts w:asciiTheme="minorHAnsi" w:hAnsiTheme="minorHAnsi" w:cstheme="minorHAnsi"/>
                 <w:noProof/>
                 <w:webHidden/>
-                <w:sz w:val="24"/>
-                <w:szCs w:val="24"/>
               </w:rPr>
               <w:t>3</w:t>
             </w:r>
             <w:r>
               <w:rPr>
-                <w:rFonts w:asciiTheme="minorHAnsi" w:hAnsiTheme="minorHAnsi" w:cstheme="minorHAnsi"/>
                 <w:noProof/>
                 <w:webHidden/>
-                <w:sz w:val="24"/>
-                <w:szCs w:val="24"/>
               </w:rPr>
               <w:fldChar w:fldCharType="end"/>
             </w:r>
@@ -1018,108 +939,81 @@
               <w:tab w:val="right" w:leader="dot" w:pos="8828"/>
             </w:tabs>
             <w:rPr>
-              <w:rFonts w:asciiTheme="minorHAnsi" w:hAnsiTheme="minorHAnsi" w:cstheme="minorHAnsi"/>
+              <w:rFonts w:asciiTheme="minorHAnsi" w:eastAsiaTheme="minorEastAsia" w:hAnsiTheme="minorHAnsi" w:cstheme="minorBidi"/>
               <w:noProof/>
-              <w:sz w:val="24"/>
-              <w:szCs w:val="24"/>
+              <w:color w:val="auto"/>
+              <w:lang w:val="es-MX"/>
             </w:rPr>
           </w:pPr>
-          <w:hyperlink w:anchor="_Toc507971472" w:history="1">
+          <w:hyperlink w:anchor="_Toc508051039" w:history="1">
             <w:r>
               <w:rPr>
                 <w:rStyle w:val="Hipervnculo"/>
-                <w:rFonts w:asciiTheme="minorHAnsi" w:hAnsiTheme="minorHAnsi" w:cstheme="minorHAnsi"/>
                 <w:noProof/>
-                <w:sz w:val="24"/>
-                <w:szCs w:val="24"/>
               </w:rPr>
               <w:t>c.</w:t>
             </w:r>
             <w:r>
               <w:rPr>
-                <w:rFonts w:asciiTheme="minorHAnsi" w:hAnsiTheme="minorHAnsi" w:cstheme="minorHAnsi"/>
+                <w:rFonts w:asciiTheme="minorHAnsi" w:eastAsiaTheme="minorEastAsia" w:hAnsiTheme="minorHAnsi" w:cstheme="minorBidi"/>
                 <w:noProof/>
-                <w:sz w:val="24"/>
-                <w:szCs w:val="24"/>
+                <w:color w:val="auto"/>
+                <w:lang w:val="es-MX"/>
               </w:rPr>
               <w:tab/>
             </w:r>
             <w:r>
               <w:rPr>
                 <w:rStyle w:val="Hipervnculo"/>
-                <w:rFonts w:asciiTheme="minorHAnsi" w:hAnsiTheme="minorHAnsi" w:cstheme="minorHAnsi"/>
                 <w:noProof/>
-                <w:sz w:val="24"/>
-                <w:szCs w:val="24"/>
               </w:rPr>
               <w:t>Modelo conceptual</w:t>
             </w:r>
             <w:r>
               <w:rPr>
-                <w:rFonts w:asciiTheme="minorHAnsi" w:hAnsiTheme="minorHAnsi" w:cstheme="minorHAnsi"/>
                 <w:noProof/>
                 <w:webHidden/>
-                <w:sz w:val="24"/>
-                <w:szCs w:val="24"/>
               </w:rPr>
               <w:tab/>
             </w:r>
             <w:r>
               <w:rPr>
-                <w:rFonts w:asciiTheme="minorHAnsi" w:hAnsiTheme="minorHAnsi" w:cstheme="minorHAnsi"/>
                 <w:noProof/>
                 <w:webHidden/>
-                <w:sz w:val="24"/>
-                <w:szCs w:val="24"/>
               </w:rPr>
               <w:fldChar w:fldCharType="begin"/>
             </w:r>
             <w:r>
               <w:rPr>
-                <w:rFonts w:asciiTheme="minorHAnsi" w:hAnsiTheme="minorHAnsi" w:cstheme="minorHAnsi"/>
                 <w:noProof/>
                 <w:webHidden/>
-                <w:sz w:val="24"/>
-                <w:szCs w:val="24"/>
               </w:rPr>
-              <w:instrText xml:space="preserve"> PAGEREF _Toc507971472 \h </w:instrText>
+              <w:instrText xml:space="preserve"> PAGEREF _Toc508051039 \h </w:instrText>
             </w:r>
             <w:r>
               <w:rPr>
-                <w:rFonts w:asciiTheme="minorHAnsi" w:hAnsiTheme="minorHAnsi" w:cstheme="minorHAnsi"/>
                 <w:noProof/>
                 <w:webHidden/>
-                <w:sz w:val="24"/>
-                <w:szCs w:val="24"/>
               </w:rPr>
             </w:r>
             <w:r>
               <w:rPr>
-                <w:rFonts w:asciiTheme="minorHAnsi" w:hAnsiTheme="minorHAnsi" w:cstheme="minorHAnsi"/>
                 <w:noProof/>
                 <w:webHidden/>
-                <w:sz w:val="24"/>
-                <w:szCs w:val="24"/>
               </w:rPr>
               <w:fldChar w:fldCharType="separate"/>
             </w:r>
             <w:r>
               <w:rPr>
-                <w:rFonts w:asciiTheme="minorHAnsi" w:hAnsiTheme="minorHAnsi" w:cstheme="minorHAnsi"/>
                 <w:noProof/>
                 <w:webHidden/>
-                <w:sz w:val="24"/>
-                <w:szCs w:val="24"/>
               </w:rPr>
               <w:t>4</w:t>
             </w:r>
             <w:r>
               <w:rPr>
-                <w:rFonts w:asciiTheme="minorHAnsi" w:hAnsiTheme="minorHAnsi" w:cstheme="minorHAnsi"/>
                 <w:noProof/>
                 <w:webHidden/>
-                <w:sz w:val="24"/>
-                <w:szCs w:val="24"/>
               </w:rPr>
               <w:fldChar w:fldCharType="end"/>
             </w:r>
@@ -1133,108 +1027,81 @@
               <w:tab w:val="right" w:leader="dot" w:pos="8828"/>
             </w:tabs>
             <w:rPr>
-              <w:rFonts w:asciiTheme="minorHAnsi" w:hAnsiTheme="minorHAnsi" w:cstheme="minorHAnsi"/>
+              <w:rFonts w:asciiTheme="minorHAnsi" w:eastAsiaTheme="minorEastAsia" w:hAnsiTheme="minorHAnsi" w:cstheme="minorBidi"/>
               <w:noProof/>
-              <w:sz w:val="24"/>
-              <w:szCs w:val="24"/>
+              <w:color w:val="auto"/>
+              <w:lang w:val="es-MX"/>
             </w:rPr>
           </w:pPr>
-          <w:hyperlink w:anchor="_Toc507971473" w:history="1">
+          <w:hyperlink w:anchor="_Toc508051040" w:history="1">
             <w:r>
               <w:rPr>
                 <w:rStyle w:val="Hipervnculo"/>
-                <w:rFonts w:asciiTheme="minorHAnsi" w:hAnsiTheme="minorHAnsi" w:cstheme="minorHAnsi"/>
                 <w:noProof/>
-                <w:sz w:val="24"/>
-                <w:szCs w:val="24"/>
               </w:rPr>
               <w:t>2.</w:t>
             </w:r>
             <w:r>
               <w:rPr>
-                <w:rFonts w:asciiTheme="minorHAnsi" w:hAnsiTheme="minorHAnsi" w:cstheme="minorHAnsi"/>
+                <w:rFonts w:asciiTheme="minorHAnsi" w:eastAsiaTheme="minorEastAsia" w:hAnsiTheme="minorHAnsi" w:cstheme="minorBidi"/>
                 <w:noProof/>
-                <w:sz w:val="24"/>
-                <w:szCs w:val="24"/>
+                <w:color w:val="auto"/>
+                <w:lang w:val="es-MX"/>
               </w:rPr>
               <w:tab/>
             </w:r>
             <w:r>
               <w:rPr>
                 <w:rStyle w:val="Hipervnculo"/>
-                <w:rFonts w:asciiTheme="minorHAnsi" w:hAnsiTheme="minorHAnsi" w:cstheme="minorHAnsi"/>
                 <w:noProof/>
-                <w:sz w:val="24"/>
-                <w:szCs w:val="24"/>
               </w:rPr>
               <w:t>Análisis de los OLTP</w:t>
             </w:r>
             <w:r>
               <w:rPr>
-                <w:rFonts w:asciiTheme="minorHAnsi" w:hAnsiTheme="minorHAnsi" w:cstheme="minorHAnsi"/>
                 <w:noProof/>
                 <w:webHidden/>
-                <w:sz w:val="24"/>
-                <w:szCs w:val="24"/>
               </w:rPr>
               <w:tab/>
             </w:r>
             <w:r>
               <w:rPr>
-                <w:rFonts w:asciiTheme="minorHAnsi" w:hAnsiTheme="minorHAnsi" w:cstheme="minorHAnsi"/>
                 <w:noProof/>
                 <w:webHidden/>
-                <w:sz w:val="24"/>
-                <w:szCs w:val="24"/>
               </w:rPr>
               <w:fldChar w:fldCharType="begin"/>
             </w:r>
             <w:r>
               <w:rPr>
-                <w:rFonts w:asciiTheme="minorHAnsi" w:hAnsiTheme="minorHAnsi" w:cstheme="minorHAnsi"/>
                 <w:noProof/>
                 <w:webHidden/>
-                <w:sz w:val="24"/>
-                <w:szCs w:val="24"/>
               </w:rPr>
-              <w:instrText xml:space="preserve"> PAGEREF _Toc507971473 \h </w:instrText>
+              <w:instrText xml:space="preserve"> PAGEREF _Toc508051040 \h </w:instrText>
             </w:r>
             <w:r>
               <w:rPr>
-                <w:rFonts w:asciiTheme="minorHAnsi" w:hAnsiTheme="minorHAnsi" w:cstheme="minorHAnsi"/>
                 <w:noProof/>
                 <w:webHidden/>
-                <w:sz w:val="24"/>
-                <w:szCs w:val="24"/>
               </w:rPr>
             </w:r>
             <w:r>
               <w:rPr>
-                <w:rFonts w:asciiTheme="minorHAnsi" w:hAnsiTheme="minorHAnsi" w:cstheme="minorHAnsi"/>
                 <w:noProof/>
                 <w:webHidden/>
-                <w:sz w:val="24"/>
-                <w:szCs w:val="24"/>
               </w:rPr>
               <w:fldChar w:fldCharType="separate"/>
             </w:r>
             <w:r>
               <w:rPr>
-                <w:rFonts w:asciiTheme="minorHAnsi" w:hAnsiTheme="minorHAnsi" w:cstheme="minorHAnsi"/>
                 <w:noProof/>
                 <w:webHidden/>
-                <w:sz w:val="24"/>
-                <w:szCs w:val="24"/>
               </w:rPr>
               <w:t>6</w:t>
             </w:r>
             <w:r>
               <w:rPr>
-                <w:rFonts w:asciiTheme="minorHAnsi" w:hAnsiTheme="minorHAnsi" w:cstheme="minorHAnsi"/>
                 <w:noProof/>
                 <w:webHidden/>
-                <w:sz w:val="24"/>
-                <w:szCs w:val="24"/>
               </w:rPr>
               <w:fldChar w:fldCharType="end"/>
             </w:r>
@@ -1248,108 +1115,81 @@
               <w:tab w:val="right" w:leader="dot" w:pos="8828"/>
             </w:tabs>
             <w:rPr>
-              <w:rFonts w:asciiTheme="minorHAnsi" w:hAnsiTheme="minorHAnsi" w:cstheme="minorHAnsi"/>
+              <w:rFonts w:asciiTheme="minorHAnsi" w:eastAsiaTheme="minorEastAsia" w:hAnsiTheme="minorHAnsi" w:cstheme="minorBidi"/>
               <w:noProof/>
-              <w:sz w:val="24"/>
-              <w:szCs w:val="24"/>
+              <w:color w:val="auto"/>
+              <w:lang w:val="es-MX"/>
             </w:rPr>
           </w:pPr>
-          <w:hyperlink w:anchor="_Toc507971474" w:history="1">
+          <w:hyperlink w:anchor="_Toc508051041" w:history="1">
             <w:r>
               <w:rPr>
                 <w:rStyle w:val="Hipervnculo"/>
-                <w:rFonts w:asciiTheme="minorHAnsi" w:hAnsiTheme="minorHAnsi" w:cstheme="minorHAnsi"/>
                 <w:noProof/>
-                <w:sz w:val="24"/>
-                <w:szCs w:val="24"/>
               </w:rPr>
               <w:t>a.</w:t>
             </w:r>
             <w:r>
               <w:rPr>
-                <w:rFonts w:asciiTheme="minorHAnsi" w:hAnsiTheme="minorHAnsi" w:cstheme="minorHAnsi"/>
+                <w:rFonts w:asciiTheme="minorHAnsi" w:eastAsiaTheme="minorEastAsia" w:hAnsiTheme="minorHAnsi" w:cstheme="minorBidi"/>
                 <w:noProof/>
-                <w:sz w:val="24"/>
-                <w:szCs w:val="24"/>
+                <w:color w:val="auto"/>
+                <w:lang w:val="es-MX"/>
               </w:rPr>
               <w:tab/>
             </w:r>
             <w:r>
               <w:rPr>
                 <w:rStyle w:val="Hipervnculo"/>
-                <w:rFonts w:asciiTheme="minorHAnsi" w:hAnsiTheme="minorHAnsi" w:cstheme="minorHAnsi"/>
                 <w:noProof/>
-                <w:sz w:val="24"/>
-                <w:szCs w:val="24"/>
               </w:rPr>
               <w:t>Conformar indicadores</w:t>
             </w:r>
             <w:r>
               <w:rPr>
-                <w:rFonts w:asciiTheme="minorHAnsi" w:hAnsiTheme="minorHAnsi" w:cstheme="minorHAnsi"/>
                 <w:noProof/>
                 <w:webHidden/>
-                <w:sz w:val="24"/>
-                <w:szCs w:val="24"/>
               </w:rPr>
               <w:tab/>
             </w:r>
             <w:r>
               <w:rPr>
-                <w:rFonts w:asciiTheme="minorHAnsi" w:hAnsiTheme="minorHAnsi" w:cstheme="minorHAnsi"/>
                 <w:noProof/>
                 <w:webHidden/>
-                <w:sz w:val="24"/>
-                <w:szCs w:val="24"/>
               </w:rPr>
               <w:fldChar w:fldCharType="begin"/>
             </w:r>
             <w:r>
               <w:rPr>
-                <w:rFonts w:asciiTheme="minorHAnsi" w:hAnsiTheme="minorHAnsi" w:cstheme="minorHAnsi"/>
                 <w:noProof/>
                 <w:webHidden/>
-                <w:sz w:val="24"/>
-                <w:szCs w:val="24"/>
               </w:rPr>
-              <w:instrText xml:space="preserve"> PAGEREF _Toc507971474 \h </w:instrText>
+              <w:instrText xml:space="preserve"> PAGEREF _Toc508051041 \h </w:instrText>
             </w:r>
             <w:r>
               <w:rPr>
-                <w:rFonts w:asciiTheme="minorHAnsi" w:hAnsiTheme="minorHAnsi" w:cstheme="minorHAnsi"/>
                 <w:noProof/>
                 <w:webHidden/>
-                <w:sz w:val="24"/>
-                <w:szCs w:val="24"/>
               </w:rPr>
             </w:r>
             <w:r>
               <w:rPr>
-                <w:rFonts w:asciiTheme="minorHAnsi" w:hAnsiTheme="minorHAnsi" w:cstheme="minorHAnsi"/>
                 <w:noProof/>
                 <w:webHidden/>
-                <w:sz w:val="24"/>
-                <w:szCs w:val="24"/>
               </w:rPr>
               <w:fldChar w:fldCharType="separate"/>
             </w:r>
             <w:r>
               <w:rPr>
-                <w:rFonts w:asciiTheme="minorHAnsi" w:hAnsiTheme="minorHAnsi" w:cstheme="minorHAnsi"/>
                 <w:noProof/>
                 <w:webHidden/>
-                <w:sz w:val="24"/>
-                <w:szCs w:val="24"/>
               </w:rPr>
               <w:t>6</w:t>
             </w:r>
             <w:r>
               <w:rPr>
-                <w:rFonts w:asciiTheme="minorHAnsi" w:hAnsiTheme="minorHAnsi" w:cstheme="minorHAnsi"/>
                 <w:noProof/>
                 <w:webHidden/>
-                <w:sz w:val="24"/>
-                <w:szCs w:val="24"/>
               </w:rPr>
               <w:fldChar w:fldCharType="end"/>
             </w:r>
@@ -1363,108 +1203,81 @@
               <w:tab w:val="right" w:leader="dot" w:pos="8828"/>
             </w:tabs>
             <w:rPr>
-              <w:rFonts w:asciiTheme="minorHAnsi" w:hAnsiTheme="minorHAnsi" w:cstheme="minorHAnsi"/>
+              <w:rFonts w:asciiTheme="minorHAnsi" w:eastAsiaTheme="minorEastAsia" w:hAnsiTheme="minorHAnsi" w:cstheme="minorBidi"/>
               <w:noProof/>
-              <w:sz w:val="24"/>
-              <w:szCs w:val="24"/>
+              <w:color w:val="auto"/>
+              <w:lang w:val="es-MX"/>
             </w:rPr>
           </w:pPr>
-          <w:hyperlink w:anchor="_Toc507971475" w:history="1">
+          <w:hyperlink w:anchor="_Toc508051042" w:history="1">
             <w:r>
               <w:rPr>
                 <w:rStyle w:val="Hipervnculo"/>
-                <w:rFonts w:asciiTheme="minorHAnsi" w:hAnsiTheme="minorHAnsi" w:cstheme="minorHAnsi"/>
                 <w:noProof/>
-                <w:sz w:val="24"/>
-                <w:szCs w:val="24"/>
               </w:rPr>
               <w:t>b.</w:t>
             </w:r>
             <w:r>
               <w:rPr>
-                <w:rFonts w:asciiTheme="minorHAnsi" w:hAnsiTheme="minorHAnsi" w:cstheme="minorHAnsi"/>
+                <w:rFonts w:asciiTheme="minorHAnsi" w:eastAsiaTheme="minorEastAsia" w:hAnsiTheme="minorHAnsi" w:cstheme="minorBidi"/>
                 <w:noProof/>
-                <w:sz w:val="24"/>
-                <w:szCs w:val="24"/>
+                <w:color w:val="auto"/>
+                <w:lang w:val="es-MX"/>
               </w:rPr>
               <w:tab/>
             </w:r>
             <w:r>
               <w:rPr>
                 <w:rStyle w:val="Hipervnculo"/>
-                <w:rFonts w:asciiTheme="minorHAnsi" w:hAnsiTheme="minorHAnsi" w:cstheme="minorHAnsi"/>
                 <w:noProof/>
-                <w:sz w:val="24"/>
-                <w:szCs w:val="24"/>
               </w:rPr>
               <w:t>Establecer correspondencias</w:t>
             </w:r>
             <w:r>
               <w:rPr>
-                <w:rFonts w:asciiTheme="minorHAnsi" w:hAnsiTheme="minorHAnsi" w:cstheme="minorHAnsi"/>
                 <w:noProof/>
                 <w:webHidden/>
-                <w:sz w:val="24"/>
-                <w:szCs w:val="24"/>
               </w:rPr>
               <w:tab/>
             </w:r>
             <w:r>
               <w:rPr>
-                <w:rFonts w:asciiTheme="minorHAnsi" w:hAnsiTheme="minorHAnsi" w:cstheme="minorHAnsi"/>
                 <w:noProof/>
                 <w:webHidden/>
-                <w:sz w:val="24"/>
-                <w:szCs w:val="24"/>
               </w:rPr>
               <w:fldChar w:fldCharType="begin"/>
             </w:r>
             <w:r>
               <w:rPr>
-                <w:rFonts w:asciiTheme="minorHAnsi" w:hAnsiTheme="minorHAnsi" w:cstheme="minorHAnsi"/>
                 <w:noProof/>
                 <w:webHidden/>
-                <w:sz w:val="24"/>
-                <w:szCs w:val="24"/>
               </w:rPr>
-              <w:instrText xml:space="preserve"> PAGEREF _Toc507971475 \h </w:instrText>
+              <w:instrText xml:space="preserve"> PAGEREF _Toc508051042 \h </w:instrText>
             </w:r>
             <w:r>
               <w:rPr>
-                <w:rFonts w:asciiTheme="minorHAnsi" w:hAnsiTheme="minorHAnsi" w:cstheme="minorHAnsi"/>
                 <w:noProof/>
                 <w:webHidden/>
-                <w:sz w:val="24"/>
-                <w:szCs w:val="24"/>
               </w:rPr>
             </w:r>
             <w:r>
               <w:rPr>
-                <w:rFonts w:asciiTheme="minorHAnsi" w:hAnsiTheme="minorHAnsi" w:cstheme="minorHAnsi"/>
                 <w:noProof/>
                 <w:webHidden/>
-                <w:sz w:val="24"/>
-                <w:szCs w:val="24"/>
               </w:rPr>
               <w:fldChar w:fldCharType="separate"/>
             </w:r>
             <w:r>
               <w:rPr>
-                <w:rFonts w:asciiTheme="minorHAnsi" w:hAnsiTheme="minorHAnsi" w:cstheme="minorHAnsi"/>
                 <w:noProof/>
                 <w:webHidden/>
-                <w:sz w:val="24"/>
-                <w:szCs w:val="24"/>
               </w:rPr>
               <w:t>8</w:t>
             </w:r>
             <w:r>
               <w:rPr>
-                <w:rFonts w:asciiTheme="minorHAnsi" w:hAnsiTheme="minorHAnsi" w:cstheme="minorHAnsi"/>
                 <w:noProof/>
                 <w:webHidden/>
-                <w:sz w:val="24"/>
-                <w:szCs w:val="24"/>
               </w:rPr>
               <w:fldChar w:fldCharType="end"/>
             </w:r>
@@ -1478,108 +1291,81 @@
               <w:tab w:val="right" w:leader="dot" w:pos="8828"/>
             </w:tabs>
             <w:rPr>
-              <w:rFonts w:asciiTheme="minorHAnsi" w:hAnsiTheme="minorHAnsi" w:cstheme="minorHAnsi"/>
+              <w:rFonts w:asciiTheme="minorHAnsi" w:eastAsiaTheme="minorEastAsia" w:hAnsiTheme="minorHAnsi" w:cstheme="minorBidi"/>
               <w:noProof/>
-              <w:sz w:val="24"/>
-              <w:szCs w:val="24"/>
+              <w:color w:val="auto"/>
+              <w:lang w:val="es-MX"/>
             </w:rPr>
           </w:pPr>
-          <w:hyperlink w:anchor="_Toc507971476" w:history="1">
+          <w:hyperlink w:anchor="_Toc508051043" w:history="1">
             <w:r>
               <w:rPr>
                 <w:rStyle w:val="Hipervnculo"/>
-                <w:rFonts w:asciiTheme="minorHAnsi" w:hAnsiTheme="minorHAnsi" w:cstheme="minorHAnsi"/>
                 <w:noProof/>
-                <w:sz w:val="24"/>
-                <w:szCs w:val="24"/>
               </w:rPr>
               <w:t>c.</w:t>
             </w:r>
             <w:r>
               <w:rPr>
-                <w:rFonts w:asciiTheme="minorHAnsi" w:hAnsiTheme="minorHAnsi" w:cstheme="minorHAnsi"/>
+                <w:rFonts w:asciiTheme="minorHAnsi" w:eastAsiaTheme="minorEastAsia" w:hAnsiTheme="minorHAnsi" w:cstheme="minorBidi"/>
                 <w:noProof/>
-                <w:sz w:val="24"/>
-                <w:szCs w:val="24"/>
+                <w:color w:val="auto"/>
+                <w:lang w:val="es-MX"/>
               </w:rPr>
               <w:tab/>
             </w:r>
             <w:r>
               <w:rPr>
                 <w:rStyle w:val="Hipervnculo"/>
-                <w:rFonts w:asciiTheme="minorHAnsi" w:hAnsiTheme="minorHAnsi" w:cstheme="minorHAnsi"/>
                 <w:noProof/>
-                <w:sz w:val="24"/>
-                <w:szCs w:val="24"/>
               </w:rPr>
               <w:t>Nivel de granularidad</w:t>
             </w:r>
             <w:r>
               <w:rPr>
-                <w:rFonts w:asciiTheme="minorHAnsi" w:hAnsiTheme="minorHAnsi" w:cstheme="minorHAnsi"/>
                 <w:noProof/>
                 <w:webHidden/>
-                <w:sz w:val="24"/>
-                <w:szCs w:val="24"/>
               </w:rPr>
               <w:tab/>
             </w:r>
             <w:r>
               <w:rPr>
-                <w:rFonts w:asciiTheme="minorHAnsi" w:hAnsiTheme="minorHAnsi" w:cstheme="minorHAnsi"/>
                 <w:noProof/>
                 <w:webHidden/>
-                <w:sz w:val="24"/>
-                <w:szCs w:val="24"/>
               </w:rPr>
               <w:fldChar w:fldCharType="begin"/>
             </w:r>
             <w:r>
               <w:rPr>
-                <w:rFonts w:asciiTheme="minorHAnsi" w:hAnsiTheme="minorHAnsi" w:cstheme="minorHAnsi"/>
                 <w:noProof/>
                 <w:webHidden/>
-                <w:sz w:val="24"/>
-                <w:szCs w:val="24"/>
               </w:rPr>
-              <w:instrText xml:space="preserve"> PAGEREF _Toc507971476 \h </w:instrText>
+              <w:instrText xml:space="preserve"> PAGEREF _Toc508051043 \h </w:instrText>
             </w:r>
             <w:r>
               <w:rPr>
-                <w:rFonts w:asciiTheme="minorHAnsi" w:hAnsiTheme="minorHAnsi" w:cstheme="minorHAnsi"/>
                 <w:noProof/>
                 <w:webHidden/>
-                <w:sz w:val="24"/>
-                <w:szCs w:val="24"/>
               </w:rPr>
             </w:r>
             <w:r>
               <w:rPr>
-                <w:rFonts w:asciiTheme="minorHAnsi" w:hAnsiTheme="minorHAnsi" w:cstheme="minorHAnsi"/>
                 <w:noProof/>
                 <w:webHidden/>
-                <w:sz w:val="24"/>
-                <w:szCs w:val="24"/>
               </w:rPr>
               <w:fldChar w:fldCharType="separate"/>
             </w:r>
             <w:r>
               <w:rPr>
-                <w:rFonts w:asciiTheme="minorHAnsi" w:hAnsiTheme="minorHAnsi" w:cstheme="minorHAnsi"/>
                 <w:noProof/>
                 <w:webHidden/>
-                <w:sz w:val="24"/>
-                <w:szCs w:val="24"/>
               </w:rPr>
               <w:t>10</w:t>
             </w:r>
             <w:r>
               <w:rPr>
-                <w:rFonts w:asciiTheme="minorHAnsi" w:hAnsiTheme="minorHAnsi" w:cstheme="minorHAnsi"/>
                 <w:noProof/>
                 <w:webHidden/>
-                <w:sz w:val="24"/>
-                <w:szCs w:val="24"/>
               </w:rPr>
               <w:fldChar w:fldCharType="end"/>
             </w:r>
@@ -1593,108 +1379,81 @@
               <w:tab w:val="right" w:leader="dot" w:pos="8828"/>
             </w:tabs>
             <w:rPr>
-              <w:rFonts w:asciiTheme="minorHAnsi" w:hAnsiTheme="minorHAnsi" w:cstheme="minorHAnsi"/>
+              <w:rFonts w:asciiTheme="minorHAnsi" w:eastAsiaTheme="minorEastAsia" w:hAnsiTheme="minorHAnsi" w:cstheme="minorBidi"/>
               <w:noProof/>
-              <w:sz w:val="24"/>
-              <w:szCs w:val="24"/>
+              <w:color w:val="auto"/>
+              <w:lang w:val="es-MX"/>
             </w:rPr>
           </w:pPr>
-          <w:hyperlink w:anchor="_Toc507971477" w:history="1">
+          <w:hyperlink w:anchor="_Toc508051044" w:history="1">
             <w:r>
               <w:rPr>
                 <w:rStyle w:val="Hipervnculo"/>
-                <w:rFonts w:asciiTheme="minorHAnsi" w:hAnsiTheme="minorHAnsi" w:cstheme="minorHAnsi"/>
                 <w:noProof/>
-                <w:sz w:val="24"/>
-                <w:szCs w:val="24"/>
               </w:rPr>
               <w:t>d.</w:t>
             </w:r>
             <w:r>
               <w:rPr>
-                <w:rFonts w:asciiTheme="minorHAnsi" w:hAnsiTheme="minorHAnsi" w:cstheme="minorHAnsi"/>
+                <w:rFonts w:asciiTheme="minorHAnsi" w:eastAsiaTheme="minorEastAsia" w:hAnsiTheme="minorHAnsi" w:cstheme="minorBidi"/>
                 <w:noProof/>
-                <w:sz w:val="24"/>
-                <w:szCs w:val="24"/>
+                <w:color w:val="auto"/>
+                <w:lang w:val="es-MX"/>
               </w:rPr>
               <w:tab/>
             </w:r>
             <w:r>
               <w:rPr>
                 <w:rStyle w:val="Hipervnculo"/>
-                <w:rFonts w:asciiTheme="minorHAnsi" w:hAnsiTheme="minorHAnsi" w:cstheme="minorHAnsi"/>
                 <w:noProof/>
-                <w:sz w:val="24"/>
-                <w:szCs w:val="24"/>
               </w:rPr>
               <w:t>Modelo conceptual ampliado</w:t>
             </w:r>
             <w:r>
               <w:rPr>
-                <w:rFonts w:asciiTheme="minorHAnsi" w:hAnsiTheme="minorHAnsi" w:cstheme="minorHAnsi"/>
                 <w:noProof/>
                 <w:webHidden/>
-                <w:sz w:val="24"/>
-                <w:szCs w:val="24"/>
               </w:rPr>
               <w:tab/>
             </w:r>
             <w:r>
               <w:rPr>
-                <w:rFonts w:asciiTheme="minorHAnsi" w:hAnsiTheme="minorHAnsi" w:cstheme="minorHAnsi"/>
                 <w:noProof/>
                 <w:webHidden/>
-                <w:sz w:val="24"/>
-                <w:szCs w:val="24"/>
               </w:rPr>
               <w:fldChar w:fldCharType="begin"/>
             </w:r>
             <w:r>
               <w:rPr>
-                <w:rFonts w:asciiTheme="minorHAnsi" w:hAnsiTheme="minorHAnsi" w:cstheme="minorHAnsi"/>
                 <w:noProof/>
                 <w:webHidden/>
-                <w:sz w:val="24"/>
-                <w:szCs w:val="24"/>
               </w:rPr>
-              <w:instrText xml:space="preserve"> PAGEREF _Toc507971477 \h </w:instrText>
+              <w:instrText xml:space="preserve"> PAGEREF _Toc508051044 \h </w:instrText>
             </w:r>
             <w:r>
               <w:rPr>
-                <w:rFonts w:asciiTheme="minorHAnsi" w:hAnsiTheme="minorHAnsi" w:cstheme="minorHAnsi"/>
                 <w:noProof/>
                 <w:webHidden/>
-                <w:sz w:val="24"/>
-                <w:szCs w:val="24"/>
               </w:rPr>
             </w:r>
             <w:r>
               <w:rPr>
-                <w:rFonts w:asciiTheme="minorHAnsi" w:hAnsiTheme="minorHAnsi" w:cstheme="minorHAnsi"/>
                 <w:noProof/>
                 <w:webHidden/>
-                <w:sz w:val="24"/>
-                <w:szCs w:val="24"/>
               </w:rPr>
               <w:fldChar w:fldCharType="separate"/>
             </w:r>
             <w:r>
               <w:rPr>
-                <w:rFonts w:asciiTheme="minorHAnsi" w:hAnsiTheme="minorHAnsi" w:cstheme="minorHAnsi"/>
                 <w:noProof/>
                 <w:webHidden/>
-                <w:sz w:val="24"/>
-                <w:szCs w:val="24"/>
               </w:rPr>
               <w:t>15</w:t>
             </w:r>
             <w:r>
               <w:rPr>
-                <w:rFonts w:asciiTheme="minorHAnsi" w:hAnsiTheme="minorHAnsi" w:cstheme="minorHAnsi"/>
                 <w:noProof/>
                 <w:webHidden/>
-                <w:sz w:val="24"/>
-                <w:szCs w:val="24"/>
               </w:rPr>
               <w:fldChar w:fldCharType="end"/>
             </w:r>
@@ -1708,108 +1467,81 @@
               <w:tab w:val="right" w:leader="dot" w:pos="8828"/>
             </w:tabs>
             <w:rPr>
-              <w:rFonts w:asciiTheme="minorHAnsi" w:hAnsiTheme="minorHAnsi" w:cstheme="minorHAnsi"/>
+              <w:rFonts w:asciiTheme="minorHAnsi" w:eastAsiaTheme="minorEastAsia" w:hAnsiTheme="minorHAnsi" w:cstheme="minorBidi"/>
               <w:noProof/>
-              <w:sz w:val="24"/>
-              <w:szCs w:val="24"/>
+              <w:color w:val="auto"/>
+              <w:lang w:val="es-MX"/>
             </w:rPr>
           </w:pPr>
-          <w:hyperlink w:anchor="_Toc507971478" w:history="1">
+          <w:hyperlink w:anchor="_Toc508051045" w:history="1">
             <w:r>
               <w:rPr>
                 <w:rStyle w:val="Hipervnculo"/>
-                <w:rFonts w:asciiTheme="minorHAnsi" w:hAnsiTheme="minorHAnsi" w:cstheme="minorHAnsi"/>
                 <w:noProof/>
-                <w:sz w:val="24"/>
-                <w:szCs w:val="24"/>
               </w:rPr>
               <w:t>3.</w:t>
             </w:r>
             <w:r>
               <w:rPr>
-                <w:rFonts w:asciiTheme="minorHAnsi" w:hAnsiTheme="minorHAnsi" w:cstheme="minorHAnsi"/>
+                <w:rFonts w:asciiTheme="minorHAnsi" w:eastAsiaTheme="minorEastAsia" w:hAnsiTheme="minorHAnsi" w:cstheme="minorBidi"/>
                 <w:noProof/>
-                <w:sz w:val="24"/>
-                <w:szCs w:val="24"/>
+                <w:color w:val="auto"/>
+                <w:lang w:val="es-MX"/>
               </w:rPr>
               <w:tab/>
             </w:r>
             <w:r>
               <w:rPr>
                 <w:rStyle w:val="Hipervnculo"/>
-                <w:rFonts w:asciiTheme="minorHAnsi" w:hAnsiTheme="minorHAnsi" w:cstheme="minorHAnsi"/>
                 <w:noProof/>
-                <w:sz w:val="24"/>
-                <w:szCs w:val="24"/>
               </w:rPr>
               <w:t>Modelo lógico del DWH</w:t>
             </w:r>
             <w:r>
               <w:rPr>
-                <w:rFonts w:asciiTheme="minorHAnsi" w:hAnsiTheme="minorHAnsi" w:cstheme="minorHAnsi"/>
                 <w:noProof/>
                 <w:webHidden/>
-                <w:sz w:val="24"/>
-                <w:szCs w:val="24"/>
               </w:rPr>
               <w:tab/>
             </w:r>
             <w:r>
               <w:rPr>
-                <w:rFonts w:asciiTheme="minorHAnsi" w:hAnsiTheme="minorHAnsi" w:cstheme="minorHAnsi"/>
                 <w:noProof/>
                 <w:webHidden/>
-                <w:sz w:val="24"/>
-                <w:szCs w:val="24"/>
               </w:rPr>
               <w:fldChar w:fldCharType="begin"/>
             </w:r>
             <w:r>
               <w:rPr>
-                <w:rFonts w:asciiTheme="minorHAnsi" w:hAnsiTheme="minorHAnsi" w:cstheme="minorHAnsi"/>
                 <w:noProof/>
                 <w:webHidden/>
-                <w:sz w:val="24"/>
-                <w:szCs w:val="24"/>
               </w:rPr>
-              <w:instrText xml:space="preserve"> PAGEREF _Toc507971478 \h </w:instrText>
+              <w:instrText xml:space="preserve"> PAGEREF _Toc508051045 \h </w:instrText>
             </w:r>
             <w:r>
               <w:rPr>
-                <w:rFonts w:asciiTheme="minorHAnsi" w:hAnsiTheme="minorHAnsi" w:cstheme="minorHAnsi"/>
                 <w:noProof/>
                 <w:webHidden/>
-                <w:sz w:val="24"/>
-                <w:szCs w:val="24"/>
               </w:rPr>
             </w:r>
             <w:r>
               <w:rPr>
-                <w:rFonts w:asciiTheme="minorHAnsi" w:hAnsiTheme="minorHAnsi" w:cstheme="minorHAnsi"/>
                 <w:noProof/>
                 <w:webHidden/>
-                <w:sz w:val="24"/>
-                <w:szCs w:val="24"/>
               </w:rPr>
               <w:fldChar w:fldCharType="separate"/>
             </w:r>
             <w:r>
               <w:rPr>
-                <w:rFonts w:asciiTheme="minorHAnsi" w:hAnsiTheme="minorHAnsi" w:cstheme="minorHAnsi"/>
                 <w:noProof/>
                 <w:webHidden/>
-                <w:sz w:val="24"/>
-                <w:szCs w:val="24"/>
               </w:rPr>
               <w:t>17</w:t>
             </w:r>
             <w:r>
               <w:rPr>
-                <w:rFonts w:asciiTheme="minorHAnsi" w:hAnsiTheme="minorHAnsi" w:cstheme="minorHAnsi"/>
                 <w:noProof/>
                 <w:webHidden/>
-                <w:sz w:val="24"/>
-                <w:szCs w:val="24"/>
               </w:rPr>
               <w:fldChar w:fldCharType="end"/>
             </w:r>
@@ -1823,108 +1555,81 @@
               <w:tab w:val="right" w:leader="dot" w:pos="8828"/>
             </w:tabs>
             <w:rPr>
-              <w:rFonts w:asciiTheme="minorHAnsi" w:hAnsiTheme="minorHAnsi" w:cstheme="minorHAnsi"/>
+              <w:rFonts w:asciiTheme="minorHAnsi" w:eastAsiaTheme="minorEastAsia" w:hAnsiTheme="minorHAnsi" w:cstheme="minorBidi"/>
               <w:noProof/>
-              <w:sz w:val="24"/>
-              <w:szCs w:val="24"/>
+              <w:color w:val="auto"/>
+              <w:lang w:val="es-MX"/>
             </w:rPr>
           </w:pPr>
-          <w:hyperlink w:anchor="_Toc507971479" w:history="1">
+          <w:hyperlink w:anchor="_Toc508051046" w:history="1">
             <w:r>
               <w:rPr>
                 <w:rStyle w:val="Hipervnculo"/>
-                <w:rFonts w:asciiTheme="minorHAnsi" w:hAnsiTheme="minorHAnsi" w:cstheme="minorHAnsi"/>
                 <w:noProof/>
-                <w:sz w:val="24"/>
-                <w:szCs w:val="24"/>
               </w:rPr>
               <w:t>a.</w:t>
             </w:r>
             <w:r>
               <w:rPr>
-                <w:rFonts w:asciiTheme="minorHAnsi" w:hAnsiTheme="minorHAnsi" w:cstheme="minorHAnsi"/>
+                <w:rFonts w:asciiTheme="minorHAnsi" w:eastAsiaTheme="minorEastAsia" w:hAnsiTheme="minorHAnsi" w:cstheme="minorBidi"/>
                 <w:noProof/>
-                <w:sz w:val="24"/>
-                <w:szCs w:val="24"/>
+                <w:color w:val="auto"/>
+                <w:lang w:val="es-MX"/>
               </w:rPr>
               <w:tab/>
             </w:r>
             <w:r>
               <w:rPr>
                 <w:rStyle w:val="Hipervnculo"/>
-                <w:rFonts w:asciiTheme="minorHAnsi" w:hAnsiTheme="minorHAnsi" w:cstheme="minorHAnsi"/>
                 <w:noProof/>
-                <w:sz w:val="24"/>
-                <w:szCs w:val="24"/>
               </w:rPr>
               <w:t>Tipo del modelo lógico del DWH</w:t>
             </w:r>
             <w:r>
               <w:rPr>
-                <w:rFonts w:asciiTheme="minorHAnsi" w:hAnsiTheme="minorHAnsi" w:cstheme="minorHAnsi"/>
                 <w:noProof/>
                 <w:webHidden/>
-                <w:sz w:val="24"/>
-                <w:szCs w:val="24"/>
               </w:rPr>
               <w:tab/>
             </w:r>
             <w:r>
               <w:rPr>
-                <w:rFonts w:asciiTheme="minorHAnsi" w:hAnsiTheme="minorHAnsi" w:cstheme="minorHAnsi"/>
                 <w:noProof/>
                 <w:webHidden/>
-                <w:sz w:val="24"/>
-                <w:szCs w:val="24"/>
               </w:rPr>
               <w:fldChar w:fldCharType="begin"/>
             </w:r>
             <w:r>
               <w:rPr>
-                <w:rFonts w:asciiTheme="minorHAnsi" w:hAnsiTheme="minorHAnsi" w:cstheme="minorHAnsi"/>
                 <w:noProof/>
                 <w:webHidden/>
-                <w:sz w:val="24"/>
-                <w:szCs w:val="24"/>
               </w:rPr>
-              <w:instrText xml:space="preserve"> PAGEREF _Toc507971479 \h </w:instrText>
+              <w:instrText xml:space="preserve"> PAGEREF _Toc508051046 \h </w:instrText>
             </w:r>
             <w:r>
               <w:rPr>
-                <w:rFonts w:asciiTheme="minorHAnsi" w:hAnsiTheme="minorHAnsi" w:cstheme="minorHAnsi"/>
                 <w:noProof/>
                 <w:webHidden/>
-                <w:sz w:val="24"/>
-                <w:szCs w:val="24"/>
               </w:rPr>
             </w:r>
             <w:r>
               <w:rPr>
-                <w:rFonts w:asciiTheme="minorHAnsi" w:hAnsiTheme="minorHAnsi" w:cstheme="minorHAnsi"/>
                 <w:noProof/>
                 <w:webHidden/>
-                <w:sz w:val="24"/>
-                <w:szCs w:val="24"/>
               </w:rPr>
               <w:fldChar w:fldCharType="separate"/>
             </w:r>
             <w:r>
               <w:rPr>
-                <w:rFonts w:asciiTheme="minorHAnsi" w:hAnsiTheme="minorHAnsi" w:cstheme="minorHAnsi"/>
                 <w:noProof/>
                 <w:webHidden/>
-                <w:sz w:val="24"/>
-                <w:szCs w:val="24"/>
               </w:rPr>
               <w:t>17</w:t>
             </w:r>
             <w:r>
               <w:rPr>
-                <w:rFonts w:asciiTheme="minorHAnsi" w:hAnsiTheme="minorHAnsi" w:cstheme="minorHAnsi"/>
                 <w:noProof/>
                 <w:webHidden/>
-                <w:sz w:val="24"/>
-                <w:szCs w:val="24"/>
               </w:rPr>
               <w:fldChar w:fldCharType="end"/>
             </w:r>
@@ -1938,108 +1643,81 @@
               <w:tab w:val="right" w:leader="dot" w:pos="8828"/>
             </w:tabs>
             <w:rPr>
-              <w:rFonts w:asciiTheme="minorHAnsi" w:hAnsiTheme="minorHAnsi" w:cstheme="minorHAnsi"/>
+              <w:rFonts w:asciiTheme="minorHAnsi" w:eastAsiaTheme="minorEastAsia" w:hAnsiTheme="minorHAnsi" w:cstheme="minorBidi"/>
               <w:noProof/>
-              <w:sz w:val="24"/>
-              <w:szCs w:val="24"/>
+              <w:color w:val="auto"/>
+              <w:lang w:val="es-MX"/>
             </w:rPr>
           </w:pPr>
-          <w:hyperlink w:anchor="_Toc507971480" w:history="1">
+          <w:hyperlink w:anchor="_Toc508051047" w:history="1">
             <w:r>
               <w:rPr>
                 <w:rStyle w:val="Hipervnculo"/>
-                <w:rFonts w:asciiTheme="minorHAnsi" w:hAnsiTheme="minorHAnsi" w:cstheme="minorHAnsi"/>
                 <w:noProof/>
-                <w:sz w:val="24"/>
-                <w:szCs w:val="24"/>
               </w:rPr>
               <w:t>b.</w:t>
             </w:r>
             <w:r>
               <w:rPr>
-                <w:rFonts w:asciiTheme="minorHAnsi" w:hAnsiTheme="minorHAnsi" w:cstheme="minorHAnsi"/>
+                <w:rFonts w:asciiTheme="minorHAnsi" w:eastAsiaTheme="minorEastAsia" w:hAnsiTheme="minorHAnsi" w:cstheme="minorBidi"/>
                 <w:noProof/>
-                <w:sz w:val="24"/>
-                <w:szCs w:val="24"/>
+                <w:color w:val="auto"/>
+                <w:lang w:val="es-MX"/>
               </w:rPr>
               <w:tab/>
             </w:r>
             <w:r>
               <w:rPr>
                 <w:rStyle w:val="Hipervnculo"/>
-                <w:rFonts w:asciiTheme="minorHAnsi" w:hAnsiTheme="minorHAnsi" w:cstheme="minorHAnsi"/>
                 <w:noProof/>
-                <w:sz w:val="24"/>
-                <w:szCs w:val="24"/>
               </w:rPr>
               <w:t>Tablas de dimensiones</w:t>
             </w:r>
             <w:r>
               <w:rPr>
-                <w:rFonts w:asciiTheme="minorHAnsi" w:hAnsiTheme="minorHAnsi" w:cstheme="minorHAnsi"/>
                 <w:noProof/>
                 <w:webHidden/>
-                <w:sz w:val="24"/>
-                <w:szCs w:val="24"/>
               </w:rPr>
               <w:tab/>
             </w:r>
             <w:r>
               <w:rPr>
-                <w:rFonts w:asciiTheme="minorHAnsi" w:hAnsiTheme="minorHAnsi" w:cstheme="minorHAnsi"/>
                 <w:noProof/>
                 <w:webHidden/>
-                <w:sz w:val="24"/>
-                <w:szCs w:val="24"/>
               </w:rPr>
               <w:fldChar w:fldCharType="begin"/>
             </w:r>
             <w:r>
               <w:rPr>
-                <w:rFonts w:asciiTheme="minorHAnsi" w:hAnsiTheme="minorHAnsi" w:cstheme="minorHAnsi"/>
                 <w:noProof/>
                 <w:webHidden/>
-                <w:sz w:val="24"/>
-                <w:szCs w:val="24"/>
               </w:rPr>
-              <w:instrText xml:space="preserve"> PAGEREF _Toc507971480 \h </w:instrText>
+              <w:instrText xml:space="preserve"> PAGEREF _Toc508051047 \h </w:instrText>
             </w:r>
             <w:r>
               <w:rPr>
-                <w:rFonts w:asciiTheme="minorHAnsi" w:hAnsiTheme="minorHAnsi" w:cstheme="minorHAnsi"/>
                 <w:noProof/>
                 <w:webHidden/>
-                <w:sz w:val="24"/>
-                <w:szCs w:val="24"/>
               </w:rPr>
             </w:r>
             <w:r>
               <w:rPr>
-                <w:rFonts w:asciiTheme="minorHAnsi" w:hAnsiTheme="minorHAnsi" w:cstheme="minorHAnsi"/>
                 <w:noProof/>
                 <w:webHidden/>
-                <w:sz w:val="24"/>
-                <w:szCs w:val="24"/>
               </w:rPr>
               <w:fldChar w:fldCharType="separate"/>
             </w:r>
             <w:r>
               <w:rPr>
-                <w:rFonts w:asciiTheme="minorHAnsi" w:hAnsiTheme="minorHAnsi" w:cstheme="minorHAnsi"/>
                 <w:noProof/>
                 <w:webHidden/>
-                <w:sz w:val="24"/>
-                <w:szCs w:val="24"/>
               </w:rPr>
               <w:t>18</w:t>
             </w:r>
             <w:r>
               <w:rPr>
-                <w:rFonts w:asciiTheme="minorHAnsi" w:hAnsiTheme="minorHAnsi" w:cstheme="minorHAnsi"/>
                 <w:noProof/>
                 <w:webHidden/>
-                <w:sz w:val="24"/>
-                <w:szCs w:val="24"/>
               </w:rPr>
               <w:fldChar w:fldCharType="end"/>
             </w:r>
@@ -2053,108 +1731,81 @@
               <w:tab w:val="right" w:leader="dot" w:pos="8828"/>
             </w:tabs>
             <w:rPr>
-              <w:rFonts w:asciiTheme="minorHAnsi" w:hAnsiTheme="minorHAnsi" w:cstheme="minorHAnsi"/>
+              <w:rFonts w:asciiTheme="minorHAnsi" w:eastAsiaTheme="minorEastAsia" w:hAnsiTheme="minorHAnsi" w:cstheme="minorBidi"/>
               <w:noProof/>
-              <w:sz w:val="24"/>
-              <w:szCs w:val="24"/>
+              <w:color w:val="auto"/>
+              <w:lang w:val="es-MX"/>
             </w:rPr>
           </w:pPr>
-          <w:hyperlink w:anchor="_Toc507971481" w:history="1">
+          <w:hyperlink w:anchor="_Toc508051048" w:history="1">
             <w:r>
               <w:rPr>
                 <w:rStyle w:val="Hipervnculo"/>
-                <w:rFonts w:asciiTheme="minorHAnsi" w:hAnsiTheme="minorHAnsi" w:cstheme="minorHAnsi"/>
                 <w:noProof/>
-                <w:sz w:val="24"/>
-                <w:szCs w:val="24"/>
               </w:rPr>
               <w:t>c.</w:t>
             </w:r>
             <w:r>
               <w:rPr>
-                <w:rFonts w:asciiTheme="minorHAnsi" w:hAnsiTheme="minorHAnsi" w:cstheme="minorHAnsi"/>
+                <w:rFonts w:asciiTheme="minorHAnsi" w:eastAsiaTheme="minorEastAsia" w:hAnsiTheme="minorHAnsi" w:cstheme="minorBidi"/>
                 <w:noProof/>
-                <w:sz w:val="24"/>
-                <w:szCs w:val="24"/>
+                <w:color w:val="auto"/>
+                <w:lang w:val="es-MX"/>
               </w:rPr>
               <w:tab/>
             </w:r>
             <w:r>
               <w:rPr>
                 <w:rStyle w:val="Hipervnculo"/>
-                <w:rFonts w:asciiTheme="minorHAnsi" w:hAnsiTheme="minorHAnsi" w:cstheme="minorHAnsi"/>
                 <w:noProof/>
-                <w:sz w:val="24"/>
-                <w:szCs w:val="24"/>
               </w:rPr>
               <w:t>Tablas de hechos</w:t>
             </w:r>
             <w:r>
               <w:rPr>
-                <w:rFonts w:asciiTheme="minorHAnsi" w:hAnsiTheme="minorHAnsi" w:cstheme="minorHAnsi"/>
                 <w:noProof/>
                 <w:webHidden/>
-                <w:sz w:val="24"/>
-                <w:szCs w:val="24"/>
               </w:rPr>
               <w:tab/>
             </w:r>
             <w:r>
               <w:rPr>
-                <w:rFonts w:asciiTheme="minorHAnsi" w:hAnsiTheme="minorHAnsi" w:cstheme="minorHAnsi"/>
                 <w:noProof/>
                 <w:webHidden/>
-                <w:sz w:val="24"/>
-                <w:szCs w:val="24"/>
               </w:rPr>
               <w:fldChar w:fldCharType="begin"/>
             </w:r>
             <w:r>
               <w:rPr>
-                <w:rFonts w:asciiTheme="minorHAnsi" w:hAnsiTheme="minorHAnsi" w:cstheme="minorHAnsi"/>
                 <w:noProof/>
                 <w:webHidden/>
-                <w:sz w:val="24"/>
-                <w:szCs w:val="24"/>
               </w:rPr>
-              <w:instrText xml:space="preserve"> PAGEREF _Toc507971481 \h </w:instrText>
+              <w:instrText xml:space="preserve"> PAGEREF _Toc508051048 \h </w:instrText>
             </w:r>
             <w:r>
               <w:rPr>
-                <w:rFonts w:asciiTheme="minorHAnsi" w:hAnsiTheme="minorHAnsi" w:cstheme="minorHAnsi"/>
                 <w:noProof/>
                 <w:webHidden/>
-                <w:sz w:val="24"/>
-                <w:szCs w:val="24"/>
               </w:rPr>
             </w:r>
             <w:r>
               <w:rPr>
-                <w:rFonts w:asciiTheme="minorHAnsi" w:hAnsiTheme="minorHAnsi" w:cstheme="minorHAnsi"/>
                 <w:noProof/>
                 <w:webHidden/>
-                <w:sz w:val="24"/>
-                <w:szCs w:val="24"/>
               </w:rPr>
               <w:fldChar w:fldCharType="separate"/>
             </w:r>
             <w:r>
               <w:rPr>
-                <w:rFonts w:asciiTheme="minorHAnsi" w:hAnsiTheme="minorHAnsi" w:cstheme="minorHAnsi"/>
                 <w:noProof/>
                 <w:webHidden/>
-                <w:sz w:val="24"/>
-                <w:szCs w:val="24"/>
               </w:rPr>
               <w:t>20</w:t>
             </w:r>
             <w:r>
               <w:rPr>
-                <w:rFonts w:asciiTheme="minorHAnsi" w:hAnsiTheme="minorHAnsi" w:cstheme="minorHAnsi"/>
                 <w:noProof/>
                 <w:webHidden/>
-                <w:sz w:val="24"/>
-                <w:szCs w:val="24"/>
               </w:rPr>
               <w:fldChar w:fldCharType="end"/>
             </w:r>
@@ -2168,108 +1819,81 @@
               <w:tab w:val="right" w:leader="dot" w:pos="8828"/>
             </w:tabs>
             <w:rPr>
-              <w:rFonts w:asciiTheme="minorHAnsi" w:hAnsiTheme="minorHAnsi" w:cstheme="minorHAnsi"/>
+              <w:rFonts w:asciiTheme="minorHAnsi" w:eastAsiaTheme="minorEastAsia" w:hAnsiTheme="minorHAnsi" w:cstheme="minorBidi"/>
               <w:noProof/>
-              <w:sz w:val="24"/>
-              <w:szCs w:val="24"/>
+              <w:color w:val="auto"/>
+              <w:lang w:val="es-MX"/>
             </w:rPr>
           </w:pPr>
-          <w:hyperlink w:anchor="_Toc507971482" w:history="1">
+          <w:hyperlink w:anchor="_Toc508051049" w:history="1">
             <w:r>
               <w:rPr>
                 <w:rStyle w:val="Hipervnculo"/>
-                <w:rFonts w:asciiTheme="minorHAnsi" w:hAnsiTheme="minorHAnsi" w:cstheme="minorHAnsi"/>
                 <w:noProof/>
-                <w:sz w:val="24"/>
-                <w:szCs w:val="24"/>
               </w:rPr>
               <w:t>d.</w:t>
             </w:r>
             <w:r>
               <w:rPr>
-                <w:rFonts w:asciiTheme="minorHAnsi" w:hAnsiTheme="minorHAnsi" w:cstheme="minorHAnsi"/>
+                <w:rFonts w:asciiTheme="minorHAnsi" w:eastAsiaTheme="minorEastAsia" w:hAnsiTheme="minorHAnsi" w:cstheme="minorBidi"/>
                 <w:noProof/>
-                <w:sz w:val="24"/>
-                <w:szCs w:val="24"/>
+                <w:color w:val="auto"/>
+                <w:lang w:val="es-MX"/>
               </w:rPr>
               <w:tab/>
             </w:r>
             <w:r>
               <w:rPr>
                 <w:rStyle w:val="Hipervnculo"/>
-                <w:rFonts w:asciiTheme="minorHAnsi" w:hAnsiTheme="minorHAnsi" w:cstheme="minorHAnsi"/>
                 <w:noProof/>
-                <w:sz w:val="24"/>
-                <w:szCs w:val="24"/>
               </w:rPr>
               <w:t>Uniones</w:t>
             </w:r>
             <w:r>
               <w:rPr>
-                <w:rFonts w:asciiTheme="minorHAnsi" w:hAnsiTheme="minorHAnsi" w:cstheme="minorHAnsi"/>
                 <w:noProof/>
                 <w:webHidden/>
-                <w:sz w:val="24"/>
-                <w:szCs w:val="24"/>
               </w:rPr>
               <w:tab/>
             </w:r>
             <w:r>
               <w:rPr>
-                <w:rFonts w:asciiTheme="minorHAnsi" w:hAnsiTheme="minorHAnsi" w:cstheme="minorHAnsi"/>
                 <w:noProof/>
                 <w:webHidden/>
-                <w:sz w:val="24"/>
-                <w:szCs w:val="24"/>
               </w:rPr>
               <w:fldChar w:fldCharType="begin"/>
             </w:r>
             <w:r>
               <w:rPr>
-                <w:rFonts w:asciiTheme="minorHAnsi" w:hAnsiTheme="minorHAnsi" w:cstheme="minorHAnsi"/>
                 <w:noProof/>
                 <w:webHidden/>
-                <w:sz w:val="24"/>
-                <w:szCs w:val="24"/>
               </w:rPr>
-              <w:instrText xml:space="preserve"> PAGEREF _Toc507971482 \h </w:instrText>
+              <w:instrText xml:space="preserve"> PAGEREF _Toc508051049 \h </w:instrText>
             </w:r>
             <w:r>
               <w:rPr>
-                <w:rFonts w:asciiTheme="minorHAnsi" w:hAnsiTheme="minorHAnsi" w:cstheme="minorHAnsi"/>
                 <w:noProof/>
                 <w:webHidden/>
-                <w:sz w:val="24"/>
-                <w:szCs w:val="24"/>
               </w:rPr>
             </w:r>
             <w:r>
               <w:rPr>
-                <w:rFonts w:asciiTheme="minorHAnsi" w:hAnsiTheme="minorHAnsi" w:cstheme="minorHAnsi"/>
                 <w:noProof/>
                 <w:webHidden/>
-                <w:sz w:val="24"/>
-                <w:szCs w:val="24"/>
               </w:rPr>
               <w:fldChar w:fldCharType="separate"/>
             </w:r>
             <w:r>
               <w:rPr>
-                <w:rFonts w:asciiTheme="minorHAnsi" w:hAnsiTheme="minorHAnsi" w:cstheme="minorHAnsi"/>
                 <w:noProof/>
                 <w:webHidden/>
-                <w:sz w:val="24"/>
-                <w:szCs w:val="24"/>
               </w:rPr>
               <w:t>22</w:t>
             </w:r>
             <w:r>
               <w:rPr>
-                <w:rFonts w:asciiTheme="minorHAnsi" w:hAnsiTheme="minorHAnsi" w:cstheme="minorHAnsi"/>
                 <w:noProof/>
                 <w:webHidden/>
-                <w:sz w:val="24"/>
-                <w:szCs w:val="24"/>
               </w:rPr>
               <w:fldChar w:fldCharType="end"/>
             </w:r>
@@ -2283,108 +1907,81 @@
               <w:tab w:val="right" w:leader="dot" w:pos="8828"/>
             </w:tabs>
             <w:rPr>
-              <w:rFonts w:asciiTheme="minorHAnsi" w:hAnsiTheme="minorHAnsi" w:cstheme="minorHAnsi"/>
+              <w:rFonts w:asciiTheme="minorHAnsi" w:eastAsiaTheme="minorEastAsia" w:hAnsiTheme="minorHAnsi" w:cstheme="minorBidi"/>
               <w:noProof/>
-              <w:sz w:val="24"/>
-              <w:szCs w:val="24"/>
+              <w:color w:val="auto"/>
+              <w:lang w:val="es-MX"/>
             </w:rPr>
           </w:pPr>
-          <w:hyperlink w:anchor="_Toc507971483" w:history="1">
+          <w:hyperlink w:anchor="_Toc508051050" w:history="1">
             <w:r>
               <w:rPr>
                 <w:rStyle w:val="Hipervnculo"/>
-                <w:rFonts w:asciiTheme="minorHAnsi" w:hAnsiTheme="minorHAnsi" w:cstheme="minorHAnsi"/>
                 <w:noProof/>
-                <w:sz w:val="24"/>
-                <w:szCs w:val="24"/>
               </w:rPr>
               <w:t>4.</w:t>
             </w:r>
             <w:r>
               <w:rPr>
-                <w:rFonts w:asciiTheme="minorHAnsi" w:hAnsiTheme="minorHAnsi" w:cstheme="minorHAnsi"/>
+                <w:rFonts w:asciiTheme="minorHAnsi" w:eastAsiaTheme="minorEastAsia" w:hAnsiTheme="minorHAnsi" w:cstheme="minorBidi"/>
                 <w:noProof/>
-                <w:sz w:val="24"/>
-                <w:szCs w:val="24"/>
+                <w:color w:val="auto"/>
+                <w:lang w:val="es-MX"/>
               </w:rPr>
               <w:tab/>
             </w:r>
             <w:r>
               <w:rPr>
                 <w:rStyle w:val="Hipervnculo"/>
-                <w:rFonts w:asciiTheme="minorHAnsi" w:hAnsiTheme="minorHAnsi" w:cstheme="minorHAnsi"/>
                 <w:noProof/>
-                <w:sz w:val="24"/>
-                <w:szCs w:val="24"/>
               </w:rPr>
               <w:t>Integración de datos</w:t>
             </w:r>
             <w:r>
               <w:rPr>
-                <w:rFonts w:asciiTheme="minorHAnsi" w:hAnsiTheme="minorHAnsi" w:cstheme="minorHAnsi"/>
                 <w:noProof/>
                 <w:webHidden/>
-                <w:sz w:val="24"/>
-                <w:szCs w:val="24"/>
               </w:rPr>
               <w:tab/>
             </w:r>
             <w:r>
               <w:rPr>
-                <w:rFonts w:asciiTheme="minorHAnsi" w:hAnsiTheme="minorHAnsi" w:cstheme="minorHAnsi"/>
                 <w:noProof/>
                 <w:webHidden/>
-                <w:sz w:val="24"/>
-                <w:szCs w:val="24"/>
               </w:rPr>
               <w:fldChar w:fldCharType="begin"/>
             </w:r>
             <w:r>
               <w:rPr>
-                <w:rFonts w:asciiTheme="minorHAnsi" w:hAnsiTheme="minorHAnsi" w:cstheme="minorHAnsi"/>
                 <w:noProof/>
                 <w:webHidden/>
-                <w:sz w:val="24"/>
-                <w:szCs w:val="24"/>
               </w:rPr>
-              <w:instrText xml:space="preserve"> PAGEREF _Toc507971483 \h </w:instrText>
+              <w:instrText xml:space="preserve"> PAGEREF _Toc508051050 \h </w:instrText>
             </w:r>
             <w:r>
               <w:rPr>
-                <w:rFonts w:asciiTheme="minorHAnsi" w:hAnsiTheme="minorHAnsi" w:cstheme="minorHAnsi"/>
                 <w:noProof/>
                 <w:webHidden/>
-                <w:sz w:val="24"/>
-                <w:szCs w:val="24"/>
               </w:rPr>
             </w:r>
             <w:r>
               <w:rPr>
-                <w:rFonts w:asciiTheme="minorHAnsi" w:hAnsiTheme="minorHAnsi" w:cstheme="minorHAnsi"/>
                 <w:noProof/>
                 <w:webHidden/>
-                <w:sz w:val="24"/>
-                <w:szCs w:val="24"/>
               </w:rPr>
               <w:fldChar w:fldCharType="separate"/>
             </w:r>
             <w:r>
               <w:rPr>
-                <w:rFonts w:asciiTheme="minorHAnsi" w:hAnsiTheme="minorHAnsi" w:cstheme="minorHAnsi"/>
                 <w:noProof/>
                 <w:webHidden/>
-                <w:sz w:val="24"/>
-                <w:szCs w:val="24"/>
               </w:rPr>
               <w:t>23</w:t>
             </w:r>
             <w:r>
               <w:rPr>
-                <w:rFonts w:asciiTheme="minorHAnsi" w:hAnsiTheme="minorHAnsi" w:cstheme="minorHAnsi"/>
                 <w:noProof/>
                 <w:webHidden/>
-                <w:sz w:val="24"/>
-                <w:szCs w:val="24"/>
               </w:rPr>
               <w:fldChar w:fldCharType="end"/>
             </w:r>
@@ -2398,108 +1995,81 @@
               <w:tab w:val="right" w:leader="dot" w:pos="8828"/>
             </w:tabs>
             <w:rPr>
-              <w:rFonts w:asciiTheme="minorHAnsi" w:hAnsiTheme="minorHAnsi" w:cstheme="minorHAnsi"/>
+              <w:rFonts w:asciiTheme="minorHAnsi" w:eastAsiaTheme="minorEastAsia" w:hAnsiTheme="minorHAnsi" w:cstheme="minorBidi"/>
               <w:noProof/>
-              <w:sz w:val="24"/>
-              <w:szCs w:val="24"/>
+              <w:color w:val="auto"/>
+              <w:lang w:val="es-MX"/>
             </w:rPr>
           </w:pPr>
-          <w:hyperlink w:anchor="_Toc507971484" w:history="1">
+          <w:hyperlink w:anchor="_Toc508051051" w:history="1">
             <w:r>
               <w:rPr>
                 <w:rStyle w:val="Hipervnculo"/>
-                <w:rFonts w:asciiTheme="minorHAnsi" w:hAnsiTheme="minorHAnsi" w:cstheme="minorHAnsi"/>
                 <w:noProof/>
-                <w:sz w:val="24"/>
-                <w:szCs w:val="24"/>
               </w:rPr>
               <w:t>a.</w:t>
             </w:r>
             <w:r>
               <w:rPr>
-                <w:rFonts w:asciiTheme="minorHAnsi" w:hAnsiTheme="minorHAnsi" w:cstheme="minorHAnsi"/>
+                <w:rFonts w:asciiTheme="minorHAnsi" w:eastAsiaTheme="minorEastAsia" w:hAnsiTheme="minorHAnsi" w:cstheme="minorBidi"/>
                 <w:noProof/>
-                <w:sz w:val="24"/>
-                <w:szCs w:val="24"/>
+                <w:color w:val="auto"/>
+                <w:lang w:val="es-MX"/>
               </w:rPr>
               <w:tab/>
             </w:r>
             <w:r>
               <w:rPr>
                 <w:rStyle w:val="Hipervnculo"/>
-                <w:rFonts w:asciiTheme="minorHAnsi" w:hAnsiTheme="minorHAnsi" w:cstheme="minorHAnsi"/>
                 <w:noProof/>
-                <w:sz w:val="24"/>
-                <w:szCs w:val="24"/>
               </w:rPr>
               <w:t>Carga inicial</w:t>
             </w:r>
             <w:r>
               <w:rPr>
-                <w:rFonts w:asciiTheme="minorHAnsi" w:hAnsiTheme="minorHAnsi" w:cstheme="minorHAnsi"/>
                 <w:noProof/>
                 <w:webHidden/>
-                <w:sz w:val="24"/>
-                <w:szCs w:val="24"/>
               </w:rPr>
               <w:tab/>
             </w:r>
             <w:r>
               <w:rPr>
-                <w:rFonts w:asciiTheme="minorHAnsi" w:hAnsiTheme="minorHAnsi" w:cstheme="minorHAnsi"/>
                 <w:noProof/>
                 <w:webHidden/>
-                <w:sz w:val="24"/>
-                <w:szCs w:val="24"/>
               </w:rPr>
               <w:fldChar w:fldCharType="begin"/>
             </w:r>
             <w:r>
               <w:rPr>
-                <w:rFonts w:asciiTheme="minorHAnsi" w:hAnsiTheme="minorHAnsi" w:cstheme="minorHAnsi"/>
                 <w:noProof/>
                 <w:webHidden/>
-                <w:sz w:val="24"/>
-                <w:szCs w:val="24"/>
               </w:rPr>
-              <w:instrText xml:space="preserve"> PAGEREF _Toc507971484 \h </w:instrText>
+              <w:instrText xml:space="preserve"> PAGEREF _Toc508051051 \h </w:instrText>
             </w:r>
             <w:r>
               <w:rPr>
-                <w:rFonts w:asciiTheme="minorHAnsi" w:hAnsiTheme="minorHAnsi" w:cstheme="minorHAnsi"/>
                 <w:noProof/>
                 <w:webHidden/>
-                <w:sz w:val="24"/>
-                <w:szCs w:val="24"/>
               </w:rPr>
             </w:r>
             <w:r>
               <w:rPr>
-                <w:rFonts w:asciiTheme="minorHAnsi" w:hAnsiTheme="minorHAnsi" w:cstheme="minorHAnsi"/>
                 <w:noProof/>
                 <w:webHidden/>
-                <w:sz w:val="24"/>
-                <w:szCs w:val="24"/>
               </w:rPr>
               <w:fldChar w:fldCharType="separate"/>
             </w:r>
             <w:r>
               <w:rPr>
-                <w:rFonts w:asciiTheme="minorHAnsi" w:hAnsiTheme="minorHAnsi" w:cstheme="minorHAnsi"/>
                 <w:noProof/>
                 <w:webHidden/>
-                <w:sz w:val="24"/>
-                <w:szCs w:val="24"/>
               </w:rPr>
               <w:t>23</w:t>
             </w:r>
             <w:r>
               <w:rPr>
-                <w:rFonts w:asciiTheme="minorHAnsi" w:hAnsiTheme="minorHAnsi" w:cstheme="minorHAnsi"/>
                 <w:noProof/>
                 <w:webHidden/>
-                <w:sz w:val="24"/>
-                <w:szCs w:val="24"/>
               </w:rPr>
               <w:fldChar w:fldCharType="end"/>
             </w:r>
@@ -2513,108 +2083,152 @@
               <w:tab w:val="right" w:leader="dot" w:pos="8828"/>
             </w:tabs>
             <w:rPr>
-              <w:rFonts w:asciiTheme="minorHAnsi" w:hAnsiTheme="minorHAnsi" w:cstheme="minorHAnsi"/>
+              <w:rFonts w:asciiTheme="minorHAnsi" w:eastAsiaTheme="minorEastAsia" w:hAnsiTheme="minorHAnsi" w:cstheme="minorBidi"/>
               <w:noProof/>
-              <w:sz w:val="24"/>
-              <w:szCs w:val="24"/>
+              <w:color w:val="auto"/>
+              <w:lang w:val="es-MX"/>
             </w:rPr>
           </w:pPr>
-          <w:hyperlink w:anchor="_Toc507971485" w:history="1">
+          <w:hyperlink w:anchor="_Toc508051052" w:history="1">
             <w:r>
               <w:rPr>
                 <w:rStyle w:val="Hipervnculo"/>
-                <w:rFonts w:asciiTheme="minorHAnsi" w:hAnsiTheme="minorHAnsi" w:cstheme="minorHAnsi"/>
                 <w:noProof/>
-                <w:sz w:val="24"/>
-                <w:szCs w:val="24"/>
               </w:rPr>
               <w:t>b.</w:t>
             </w:r>
             <w:r>
               <w:rPr>
-                <w:rFonts w:asciiTheme="minorHAnsi" w:hAnsiTheme="minorHAnsi" w:cstheme="minorHAnsi"/>
+                <w:rFonts w:asciiTheme="minorHAnsi" w:eastAsiaTheme="minorEastAsia" w:hAnsiTheme="minorHAnsi" w:cstheme="minorBidi"/>
                 <w:noProof/>
-                <w:sz w:val="24"/>
-                <w:szCs w:val="24"/>
+                <w:color w:val="auto"/>
+                <w:lang w:val="es-MX"/>
               </w:rPr>
               <w:tab/>
             </w:r>
             <w:r>
               <w:rPr>
                 <w:rStyle w:val="Hipervnculo"/>
-                <w:rFonts w:asciiTheme="minorHAnsi" w:hAnsiTheme="minorHAnsi" w:cstheme="minorHAnsi"/>
                 <w:noProof/>
-                <w:sz w:val="24"/>
-                <w:szCs w:val="24"/>
               </w:rPr>
               <w:t>Actualización</w:t>
             </w:r>
             <w:r>
               <w:rPr>
-                <w:rFonts w:asciiTheme="minorHAnsi" w:hAnsiTheme="minorHAnsi" w:cstheme="minorHAnsi"/>
                 <w:noProof/>
                 <w:webHidden/>
-                <w:sz w:val="24"/>
-                <w:szCs w:val="24"/>
               </w:rPr>
               <w:tab/>
             </w:r>
             <w:r>
               <w:rPr>
-                <w:rFonts w:asciiTheme="minorHAnsi" w:hAnsiTheme="minorHAnsi" w:cstheme="minorHAnsi"/>
                 <w:noProof/>
                 <w:webHidden/>
-                <w:sz w:val="24"/>
-                <w:szCs w:val="24"/>
               </w:rPr>
               <w:fldChar w:fldCharType="begin"/>
             </w:r>
             <w:r>
               <w:rPr>
-                <w:rFonts w:asciiTheme="minorHAnsi" w:hAnsiTheme="minorHAnsi" w:cstheme="minorHAnsi"/>
                 <w:noProof/>
                 <w:webHidden/>
-                <w:sz w:val="24"/>
-                <w:szCs w:val="24"/>
               </w:rPr>
-              <w:instrText xml:space="preserve"> PAGEREF _Toc507971485 \h </w:instrText>
+              <w:instrText xml:space="preserve"> PAGEREF _Toc508051052 \h </w:instrText>
             </w:r>
             <w:r>
               <w:rPr>
-                <w:rFonts w:asciiTheme="minorHAnsi" w:hAnsiTheme="minorHAnsi" w:cstheme="minorHAnsi"/>
                 <w:noProof/>
                 <w:webHidden/>
-                <w:sz w:val="24"/>
-                <w:szCs w:val="24"/>
               </w:rPr>
             </w:r>
             <w:r>
               <w:rPr>
-                <w:rFonts w:asciiTheme="minorHAnsi" w:hAnsiTheme="minorHAnsi" w:cstheme="minorHAnsi"/>
                 <w:noProof/>
                 <w:webHidden/>
-                <w:sz w:val="24"/>
-                <w:szCs w:val="24"/>
               </w:rPr>
               <w:fldChar w:fldCharType="separate"/>
             </w:r>
             <w:r>
               <w:rPr>
-                <w:rFonts w:asciiTheme="minorHAnsi" w:hAnsiTheme="minorHAnsi" w:cstheme="minorHAnsi"/>
                 <w:noProof/>
                 <w:webHidden/>
-                <w:sz w:val="24"/>
-                <w:szCs w:val="24"/>
               </w:rPr>
               <w:t>32</w:t>
             </w:r>
             <w:r>
               <w:rPr>
-                <w:rFonts w:asciiTheme="minorHAnsi" w:hAnsiTheme="minorHAnsi" w:cstheme="minorHAnsi"/>
                 <w:noProof/>
                 <w:webHidden/>
-                <w:sz w:val="24"/>
-                <w:szCs w:val="24"/>
+              </w:rPr>
+              <w:fldChar w:fldCharType="end"/>
+            </w:r>
+          </w:hyperlink>
+        </w:p>
+        <w:p>
+          <w:pPr>
+            <w:pStyle w:val="TDC1"/>
+            <w:tabs>
+              <w:tab w:val="right" w:leader="dot" w:pos="8828"/>
+            </w:tabs>
+            <w:rPr>
+              <w:rFonts w:asciiTheme="minorHAnsi" w:eastAsiaTheme="minorEastAsia" w:hAnsiTheme="minorHAnsi" w:cstheme="minorBidi"/>
+              <w:noProof/>
+              <w:color w:val="auto"/>
+              <w:lang w:val="es-MX"/>
+            </w:rPr>
+          </w:pPr>
+          <w:hyperlink w:anchor="_Toc508051053" w:history="1">
+            <w:r>
+              <w:rPr>
+                <w:rStyle w:val="Hipervnculo"/>
+                <w:noProof/>
+              </w:rPr>
+              <w:t>Reporte usando Report Design de Pentaho</w:t>
+            </w:r>
+            <w:r>
+              <w:rPr>
+                <w:noProof/>
+                <w:webHidden/>
+              </w:rPr>
+              <w:tab/>
+            </w:r>
+            <w:r>
+              <w:rPr>
+                <w:noProof/>
+                <w:webHidden/>
+              </w:rPr>
+              <w:fldChar w:fldCharType="begin"/>
+            </w:r>
+            <w:r>
+              <w:rPr>
+                <w:noProof/>
+                <w:webHidden/>
+              </w:rPr>
+              <w:instrText xml:space="preserve"> PAGEREF _Toc508051053 \h </w:instrText>
+            </w:r>
+            <w:r>
+              <w:rPr>
+                <w:noProof/>
+                <w:webHidden/>
+              </w:rPr>
+            </w:r>
+            <w:r>
+              <w:rPr>
+                <w:noProof/>
+                <w:webHidden/>
+              </w:rPr>
+              <w:fldChar w:fldCharType="separate"/>
+            </w:r>
+            <w:r>
+              <w:rPr>
+                <w:noProof/>
+                <w:webHidden/>
+              </w:rPr>
+              <w:t>39</w:t>
+            </w:r>
+            <w:r>
+              <w:rPr>
+                <w:noProof/>
+                <w:webHidden/>
               </w:rPr>
               <w:fldChar w:fldCharType="end"/>
             </w:r>
@@ -2637,6 +2251,9 @@
     </w:sdt>
     <w:p>
       <w:pPr>
+        <w:tabs>
+          <w:tab w:val="left" w:pos="3015"/>
+        </w:tabs>
         <w:spacing w:line="360" w:lineRule="auto"/>
         <w:ind w:firstLine="360"/>
         <w:jc w:val="both"/>
@@ -2647,6 +2264,15 @@
           <w:szCs w:val="24"/>
         </w:rPr>
       </w:pPr>
+      <w:r>
+        <w:rPr>
+          <w:rFonts w:ascii="Cambria" w:eastAsia="Calibri" w:hAnsi="Cambria" w:cs="Calibri"/>
+          <w:b/>
+          <w:sz w:val="28"/>
+          <w:szCs w:val="24"/>
+        </w:rPr>
+        <w:tab/>
+      </w:r>
     </w:p>
     <w:p>
       <w:pPr>
@@ -2686,17 +2312,17 @@
           <w:docGrid w:linePitch="360"/>
         </w:sectPr>
       </w:pPr>
-      <w:bookmarkStart w:id="1" w:name="_Toc507971469"/>
     </w:p>
     <w:p>
       <w:pPr>
         <w:pStyle w:val="Ttulo2"/>
       </w:pPr>
+      <w:bookmarkStart w:id="2" w:name="_Toc508051036"/>
       <w:r>
         <w:lastRenderedPageBreak/>
         <w:t>Análisis de Requerimientos</w:t>
       </w:r>
-      <w:bookmarkEnd w:id="1"/>
+      <w:bookmarkEnd w:id="2"/>
       <w:r>
         <w:t xml:space="preserve"> </w:t>
       </w:r>
@@ -2706,11 +2332,11 @@
       <w:pPr>
         <w:pStyle w:val="Ttulo3"/>
       </w:pPr>
-      <w:bookmarkStart w:id="2" w:name="_Toc507971470"/>
+      <w:bookmarkStart w:id="3" w:name="_Toc508051037"/>
       <w:r>
         <w:t>Identificar Preguntas</w:t>
       </w:r>
-      <w:bookmarkEnd w:id="2"/>
+      <w:bookmarkEnd w:id="3"/>
     </w:p>
     <w:p>
       <w:pPr>
@@ -2936,11 +2562,11 @@
       <w:pPr>
         <w:pStyle w:val="Ttulo3"/>
       </w:pPr>
-      <w:bookmarkStart w:id="3" w:name="_Toc507971471"/>
+      <w:bookmarkStart w:id="4" w:name="_Toc508051038"/>
       <w:r>
         <w:t>Identificar indicadores y perspectivas</w:t>
       </w:r>
-      <w:bookmarkEnd w:id="3"/>
+      <w:bookmarkEnd w:id="4"/>
       <w:r>
         <w:t xml:space="preserve"> </w:t>
       </w:r>
@@ -3640,11 +3266,11 @@
       <w:pPr>
         <w:pStyle w:val="Ttulo3"/>
       </w:pPr>
-      <w:bookmarkStart w:id="4" w:name="_Toc507971472"/>
+      <w:bookmarkStart w:id="5" w:name="_Toc508051039"/>
       <w:r>
         <w:t>Modelo conceptual</w:t>
       </w:r>
-      <w:bookmarkEnd w:id="4"/>
+      <w:bookmarkEnd w:id="5"/>
     </w:p>
     <w:p>
       <w:pPr>
@@ -4281,11 +3907,11 @@
       <w:pPr>
         <w:pStyle w:val="Ttulo2"/>
       </w:pPr>
-      <w:bookmarkStart w:id="5" w:name="_Toc507971473"/>
+      <w:bookmarkStart w:id="6" w:name="_Toc508051040"/>
       <w:r>
         <w:t>Análisis de los OLTP</w:t>
       </w:r>
-      <w:bookmarkEnd w:id="5"/>
+      <w:bookmarkEnd w:id="6"/>
     </w:p>
     <w:p/>
     <w:p>
@@ -4296,11 +3922,11 @@
           <w:numId w:val="13"/>
         </w:numPr>
       </w:pPr>
-      <w:bookmarkStart w:id="6" w:name="_Toc507971474"/>
+      <w:bookmarkStart w:id="7" w:name="_Toc508051041"/>
       <w:r>
         <w:t>Conformar indicadores</w:t>
       </w:r>
-      <w:bookmarkEnd w:id="6"/>
+      <w:bookmarkEnd w:id="7"/>
     </w:p>
     <w:p>
       <w:pPr>
@@ -5463,11 +5089,11 @@
         <w:pStyle w:val="Ttulo3"/>
         <w:jc w:val="both"/>
       </w:pPr>
-      <w:bookmarkStart w:id="7" w:name="_Toc507971475"/>
+      <w:bookmarkStart w:id="8" w:name="_Toc508051042"/>
       <w:r>
         <w:t>Establecer correspondencias</w:t>
       </w:r>
-      <w:bookmarkEnd w:id="7"/>
+      <w:bookmarkEnd w:id="8"/>
     </w:p>
     <w:p>
       <w:pPr>
@@ -5778,6 +5404,102 @@
           <w:sz w:val="24"/>
           <w:szCs w:val="24"/>
         </w:rPr>
+        <w:t>El campo “</w:t>
+      </w:r>
+      <w:proofErr w:type="spellStart"/>
+      <w:r>
+        <w:rPr>
+          <w:rFonts w:ascii="Calibri" w:eastAsia="Calibri" w:hAnsi="Calibri" w:cs="Calibri"/>
+          <w:sz w:val="24"/>
+          <w:szCs w:val="24"/>
+        </w:rPr>
+        <w:t>rental_date</w:t>
+      </w:r>
+      <w:proofErr w:type="spellEnd"/>
+      <w:r>
+        <w:rPr>
+          <w:rFonts w:ascii="Calibri" w:eastAsia="Calibri" w:hAnsi="Calibri" w:cs="Calibri"/>
+          <w:sz w:val="24"/>
+          <w:szCs w:val="24"/>
+        </w:rPr>
+        <w:t>” de la tabla “</w:t>
+      </w:r>
+      <w:proofErr w:type="spellStart"/>
+      <w:r>
+        <w:rPr>
+          <w:rFonts w:ascii="Calibri" w:eastAsia="Calibri" w:hAnsi="Calibri" w:cs="Calibri"/>
+          <w:sz w:val="24"/>
+          <w:szCs w:val="24"/>
+        </w:rPr>
+        <w:t>rental</w:t>
+      </w:r>
+      <w:proofErr w:type="spellEnd"/>
+      <w:r>
+        <w:rPr>
+          <w:rFonts w:ascii="Calibri" w:eastAsia="Calibri" w:hAnsi="Calibri" w:cs="Calibri"/>
+          <w:sz w:val="24"/>
+          <w:szCs w:val="24"/>
+        </w:rPr>
+        <w:t xml:space="preserve">” corresponde a la perspectiva “Tiempo” del </w:t>
+      </w:r>
+      <w:proofErr w:type="spellStart"/>
+      <w:r>
+        <w:rPr>
+          <w:rFonts w:ascii="Calibri" w:eastAsia="Calibri" w:hAnsi="Calibri" w:cs="Calibri"/>
+          <w:sz w:val="24"/>
+          <w:szCs w:val="24"/>
+        </w:rPr>
+        <w:t>DataMart</w:t>
+      </w:r>
+      <w:proofErr w:type="spellEnd"/>
+      <w:r>
+        <w:rPr>
+          <w:rFonts w:ascii="Calibri" w:eastAsia="Calibri" w:hAnsi="Calibri" w:cs="Calibri"/>
+          <w:sz w:val="24"/>
+          <w:szCs w:val="24"/>
+        </w:rPr>
+        <w:t xml:space="preserve"> “Alquiler”, </w:t>
+      </w:r>
+      <w:bookmarkStart w:id="9" w:name="_GoBack"/>
+      <w:bookmarkEnd w:id="9"/>
+      <w:r>
+        <w:rPr>
+          <w:rFonts w:ascii="Calibri" w:eastAsia="Calibri" w:hAnsi="Calibri" w:cs="Calibri"/>
+          <w:sz w:val="24"/>
+          <w:szCs w:val="24"/>
+        </w:rPr>
+        <w:t>“Inventario”, “Alquiler en tiendas” y “Alquiler por gusto”</w:t>
+      </w:r>
+      <w:r>
+        <w:rPr>
+          <w:rFonts w:ascii="Calibri" w:eastAsia="Calibri" w:hAnsi="Calibri" w:cs="Calibri"/>
+          <w:sz w:val="24"/>
+          <w:szCs w:val="24"/>
+        </w:rPr>
+        <w:t>.</w:t>
+      </w:r>
+    </w:p>
+    <w:p>
+      <w:pPr>
+        <w:pStyle w:val="Prrafodelista"/>
+        <w:numPr>
+          <w:ilvl w:val="0"/>
+          <w:numId w:val="16"/>
+        </w:numPr>
+        <w:spacing w:line="360" w:lineRule="auto"/>
+        <w:jc w:val="both"/>
+        <w:rPr>
+          <w:rFonts w:ascii="Calibri" w:eastAsia="Calibri" w:hAnsi="Calibri" w:cs="Calibri"/>
+          <w:sz w:val="24"/>
+          <w:szCs w:val="24"/>
+        </w:rPr>
+      </w:pPr>
+      <w:r>
+        <w:rPr>
+          <w:rFonts w:ascii="Calibri" w:eastAsia="Calibri" w:hAnsi="Calibri" w:cs="Calibri"/>
+          <w:sz w:val="24"/>
+          <w:szCs w:val="24"/>
+        </w:rPr>
         <w:lastRenderedPageBreak/>
         <w:t>El campo “</w:t>
       </w:r>
@@ -5815,7 +5537,7 @@
           <w:sz w:val="24"/>
           <w:szCs w:val="24"/>
         </w:rPr>
-        <w:t xml:space="preserve">” corresponde a la perspectiva “Tiempo” del </w:t>
+        <w:t>” unido al dato “</w:t>
       </w:r>
       <w:proofErr w:type="spellStart"/>
       <w:r>
@@ -5824,6 +5546,61 @@
           <w:sz w:val="24"/>
           <w:szCs w:val="24"/>
         </w:rPr>
+        <w:t>payment_date</w:t>
+      </w:r>
+      <w:proofErr w:type="spellEnd"/>
+      <w:r>
+        <w:rPr>
+          <w:rFonts w:ascii="Calibri" w:eastAsia="Calibri" w:hAnsi="Calibri" w:cs="Calibri"/>
+          <w:sz w:val="24"/>
+          <w:szCs w:val="24"/>
+        </w:rPr>
+        <w:t>” de la tabla “</w:t>
+      </w:r>
+      <w:proofErr w:type="spellStart"/>
+      <w:r>
+        <w:rPr>
+          <w:rFonts w:ascii="Calibri" w:eastAsia="Calibri" w:hAnsi="Calibri" w:cs="Calibri"/>
+          <w:sz w:val="24"/>
+          <w:szCs w:val="24"/>
+        </w:rPr>
+        <w:t>payment</w:t>
+      </w:r>
+      <w:proofErr w:type="spellEnd"/>
+      <w:r>
+        <w:rPr>
+          <w:rFonts w:ascii="Calibri" w:eastAsia="Calibri" w:hAnsi="Calibri" w:cs="Calibri"/>
+          <w:sz w:val="24"/>
+          <w:szCs w:val="24"/>
+        </w:rPr>
+        <w:t>” corresponde a la perspectiva “</w:t>
+      </w:r>
+      <w:proofErr w:type="spellStart"/>
+      <w:r>
+        <w:rPr>
+          <w:rFonts w:ascii="Calibri" w:eastAsia="Calibri" w:hAnsi="Calibri" w:cs="Calibri"/>
+          <w:sz w:val="24"/>
+          <w:szCs w:val="24"/>
+        </w:rPr>
+        <w:t>TiempoPago</w:t>
+      </w:r>
+      <w:proofErr w:type="spellEnd"/>
+      <w:r>
+        <w:rPr>
+          <w:rFonts w:ascii="Calibri" w:eastAsia="Calibri" w:hAnsi="Calibri" w:cs="Calibri"/>
+          <w:sz w:val="24"/>
+          <w:szCs w:val="24"/>
+        </w:rPr>
+        <w:t xml:space="preserve">” del </w:t>
+      </w:r>
+      <w:proofErr w:type="spellStart"/>
+      <w:proofErr w:type="gramStart"/>
+      <w:r>
+        <w:rPr>
+          <w:rFonts w:ascii="Calibri" w:eastAsia="Calibri" w:hAnsi="Calibri" w:cs="Calibri"/>
+          <w:sz w:val="24"/>
+          <w:szCs w:val="24"/>
+        </w:rPr>
         <w:t>DataMart</w:t>
       </w:r>
       <w:proofErr w:type="spellEnd"/>
@@ -5833,15 +5610,16 @@
           <w:sz w:val="24"/>
           <w:szCs w:val="24"/>
         </w:rPr>
-        <w:t xml:space="preserve"> “Alquiler”, “Desempeño del personal”, “Inventario”, “Alquiler en tiendas” y “Alquiler por gusto”</w:t>
-      </w:r>
-      <w:r>
-        <w:rPr>
-          <w:rFonts w:ascii="Calibri" w:eastAsia="Calibri" w:hAnsi="Calibri" w:cs="Calibri"/>
-          <w:sz w:val="24"/>
-          <w:szCs w:val="24"/>
-        </w:rPr>
-        <w:t>.</w:t>
+        <w:t xml:space="preserve">  “</w:t>
+      </w:r>
+      <w:proofErr w:type="gramEnd"/>
+      <w:r>
+        <w:rPr>
+          <w:rFonts w:ascii="Calibri" w:eastAsia="Calibri" w:hAnsi="Calibri" w:cs="Calibri"/>
+          <w:sz w:val="24"/>
+          <w:szCs w:val="24"/>
+        </w:rPr>
+        <w:t>Desempeño del personal”.</w:t>
       </w:r>
     </w:p>
     <w:p>
@@ -6645,11 +6423,11 @@
       <w:pPr>
         <w:pStyle w:val="Ttulo3"/>
       </w:pPr>
-      <w:bookmarkStart w:id="8" w:name="_Toc507971476"/>
+      <w:bookmarkStart w:id="10" w:name="_Toc508051043"/>
       <w:r>
         <w:t>Nivel de granularidad</w:t>
       </w:r>
-      <w:bookmarkEnd w:id="8"/>
+      <w:bookmarkEnd w:id="10"/>
     </w:p>
     <w:p>
       <w:pPr>
@@ -6833,18 +6611,8 @@
           <w:sz w:val="24"/>
           <w:szCs w:val="24"/>
         </w:rPr>
-        <w:t xml:space="preserve">: es el nombre de la </w:t>
-      </w:r>
-      <w:proofErr w:type="spellStart"/>
-      <w:r>
-        <w:rPr>
-          <w:rFonts w:ascii="Calibri" w:eastAsia="Calibri" w:hAnsi="Calibri" w:cs="Calibri"/>
-          <w:sz w:val="24"/>
-          <w:szCs w:val="24"/>
-        </w:rPr>
-        <w:t>categoría.</w:t>
-      </w:r>
-      <w:proofErr w:type="spellEnd"/>
+        <w:t>: es el nombre de la categoría.</w:t>
+      </w:r>
     </w:p>
     <w:p>
       <w:pPr>
@@ -6920,16 +6688,7 @@
           <w:sz w:val="24"/>
           <w:szCs w:val="24"/>
         </w:rPr>
-        <w:t xml:space="preserve"> a utilizar son los </w:t>
-      </w:r>
-      <w:proofErr w:type="spellStart"/>
-      <w:r>
-        <w:rPr>
-          <w:rFonts w:ascii="Calibri" w:eastAsia="Calibri" w:hAnsi="Calibri" w:cs="Calibri"/>
-          <w:sz w:val="24"/>
-          <w:szCs w:val="24"/>
-        </w:rPr>
-        <w:t>siguientes:</w:t>
+        <w:t xml:space="preserve"> a utilizar son los siguientes:</w:t>
       </w:r>
     </w:p>
     <w:p>
@@ -6947,6 +6706,7 @@
           <w:szCs w:val="24"/>
         </w:rPr>
       </w:pPr>
+      <w:proofErr w:type="spellStart"/>
       <w:r>
         <w:rPr>
           <w:rFonts w:ascii="Calibri" w:eastAsia="Calibri" w:hAnsi="Calibri" w:cs="Calibri"/>
@@ -7191,18 +6951,8 @@
           <w:sz w:val="24"/>
           <w:szCs w:val="24"/>
         </w:rPr>
-        <w:t xml:space="preserve"> datos disponibles son los </w:t>
-      </w:r>
-      <w:proofErr w:type="spellStart"/>
-      <w:r>
-        <w:rPr>
-          <w:rFonts w:ascii="Calibri" w:eastAsia="Calibri" w:hAnsi="Calibri" w:cs="Calibri"/>
-          <w:sz w:val="24"/>
-          <w:szCs w:val="24"/>
-        </w:rPr>
-        <w:t>siguientes:</w:t>
-      </w:r>
-      <w:proofErr w:type="spellEnd"/>
+        <w:t xml:space="preserve"> datos disponibles son los siguientes:</w:t>
+      </w:r>
     </w:p>
     <w:p>
       <w:pPr>
@@ -7244,9 +6994,17 @@
           <w:sz w:val="24"/>
           <w:szCs w:val="24"/>
         </w:rPr>
-        <w:t>rental”</w:t>
+        <w:t>rental</w:t>
       </w:r>
       <w:proofErr w:type="spellEnd"/>
+      <w:r>
+        <w:rPr>
+          <w:rFonts w:ascii="Calibri" w:eastAsia="Calibri" w:hAnsi="Calibri" w:cs="Calibri"/>
+          <w:sz w:val="24"/>
+          <w:szCs w:val="24"/>
+        </w:rPr>
+        <w:t>”</w:t>
+      </w:r>
     </w:p>
     <w:p>
       <w:pPr>
@@ -7644,6 +7402,514 @@
           <w:sz w:val="24"/>
           <w:szCs w:val="24"/>
         </w:rPr>
+        <w:t>Perspectiva “Tiempo”</w:t>
+      </w:r>
+    </w:p>
+    <w:p>
+      <w:pPr>
+        <w:pStyle w:val="Prrafodelista"/>
+        <w:numPr>
+          <w:ilvl w:val="0"/>
+          <w:numId w:val="17"/>
+        </w:numPr>
+        <w:spacing w:line="360" w:lineRule="auto"/>
+        <w:jc w:val="both"/>
+        <w:rPr>
+          <w:rFonts w:ascii="Calibri" w:eastAsia="Calibri" w:hAnsi="Calibri" w:cs="Calibri"/>
+          <w:sz w:val="24"/>
+          <w:szCs w:val="24"/>
+        </w:rPr>
+      </w:pPr>
+      <w:r>
+        <w:rPr>
+          <w:rFonts w:ascii="Calibri" w:eastAsia="Calibri" w:hAnsi="Calibri" w:cs="Calibri"/>
+          <w:sz w:val="24"/>
+          <w:szCs w:val="24"/>
+        </w:rPr>
+        <w:t xml:space="preserve">En la </w:t>
+      </w:r>
+      <w:r>
+        <w:rPr>
+          <w:rFonts w:ascii="Calibri" w:eastAsia="Calibri" w:hAnsi="Calibri" w:cs="Calibri"/>
+          <w:sz w:val="24"/>
+          <w:szCs w:val="24"/>
+        </w:rPr>
+        <w:t>perspectiva “</w:t>
+      </w:r>
+      <w:r>
+        <w:rPr>
+          <w:rFonts w:ascii="Calibri" w:eastAsia="Calibri" w:hAnsi="Calibri" w:cs="Calibri"/>
+          <w:sz w:val="24"/>
+          <w:szCs w:val="24"/>
+        </w:rPr>
+        <w:t>Tiempo</w:t>
+      </w:r>
+      <w:r>
+        <w:rPr>
+          <w:rFonts w:ascii="Calibri" w:eastAsia="Calibri" w:hAnsi="Calibri" w:cs="Calibri"/>
+          <w:sz w:val="24"/>
+          <w:szCs w:val="24"/>
+        </w:rPr>
+        <w:t>”</w:t>
+      </w:r>
+      <w:r>
+        <w:rPr>
+          <w:rFonts w:ascii="Calibri" w:eastAsia="Calibri" w:hAnsi="Calibri" w:cs="Calibri"/>
+          <w:sz w:val="24"/>
+          <w:szCs w:val="24"/>
+        </w:rPr>
+        <w:t>, los datos disponibles son los siguientes:</w:t>
+      </w:r>
+    </w:p>
+    <w:p>
+      <w:pPr>
+        <w:pStyle w:val="Prrafodelista"/>
+        <w:numPr>
+          <w:ilvl w:val="1"/>
+          <w:numId w:val="17"/>
+        </w:numPr>
+        <w:spacing w:line="360" w:lineRule="auto"/>
+        <w:jc w:val="both"/>
+        <w:rPr>
+          <w:rFonts w:ascii="Calibri" w:eastAsia="Calibri" w:hAnsi="Calibri" w:cs="Calibri"/>
+          <w:sz w:val="24"/>
+          <w:szCs w:val="24"/>
+        </w:rPr>
+      </w:pPr>
+      <w:proofErr w:type="spellStart"/>
+      <w:r>
+        <w:rPr>
+          <w:rFonts w:ascii="Calibri" w:eastAsia="Calibri" w:hAnsi="Calibri" w:cs="Calibri"/>
+          <w:sz w:val="24"/>
+          <w:szCs w:val="24"/>
+        </w:rPr>
+        <w:t>rental_date</w:t>
+      </w:r>
+      <w:proofErr w:type="spellEnd"/>
+      <w:r>
+        <w:rPr>
+          <w:rFonts w:ascii="Calibri" w:eastAsia="Calibri" w:hAnsi="Calibri" w:cs="Calibri"/>
+          <w:sz w:val="24"/>
+          <w:szCs w:val="24"/>
+        </w:rPr>
+        <w:t>: Es la fecha en que se alquiló una película, en la tabla “</w:t>
+      </w:r>
+      <w:proofErr w:type="spellStart"/>
+      <w:r>
+        <w:rPr>
+          <w:rFonts w:ascii="Calibri" w:eastAsia="Calibri" w:hAnsi="Calibri" w:cs="Calibri"/>
+          <w:sz w:val="24"/>
+          <w:szCs w:val="24"/>
+        </w:rPr>
+        <w:t>rental</w:t>
+      </w:r>
+      <w:proofErr w:type="spellEnd"/>
+      <w:r>
+        <w:rPr>
+          <w:rFonts w:ascii="Calibri" w:eastAsia="Calibri" w:hAnsi="Calibri" w:cs="Calibri"/>
+          <w:sz w:val="24"/>
+          <w:szCs w:val="24"/>
+        </w:rPr>
+        <w:t>”</w:t>
+      </w:r>
+    </w:p>
+    <w:p>
+      <w:pPr>
+        <w:pStyle w:val="Prrafodelista"/>
+        <w:numPr>
+          <w:ilvl w:val="1"/>
+          <w:numId w:val="17"/>
+        </w:numPr>
+        <w:spacing w:line="360" w:lineRule="auto"/>
+        <w:jc w:val="both"/>
+        <w:rPr>
+          <w:rFonts w:ascii="Calibri" w:eastAsia="Calibri" w:hAnsi="Calibri" w:cs="Calibri"/>
+          <w:sz w:val="24"/>
+          <w:szCs w:val="24"/>
+        </w:rPr>
+      </w:pPr>
+      <w:r>
+        <w:rPr>
+          <w:rFonts w:ascii="Calibri" w:eastAsia="Calibri" w:hAnsi="Calibri" w:cs="Calibri"/>
+          <w:sz w:val="24"/>
+          <w:szCs w:val="24"/>
+        </w:rPr>
+        <w:t>Año.</w:t>
+      </w:r>
+    </w:p>
+    <w:p>
+      <w:pPr>
+        <w:pStyle w:val="Prrafodelista"/>
+        <w:numPr>
+          <w:ilvl w:val="1"/>
+          <w:numId w:val="17"/>
+        </w:numPr>
+        <w:spacing w:line="360" w:lineRule="auto"/>
+        <w:jc w:val="both"/>
+        <w:rPr>
+          <w:rFonts w:ascii="Calibri" w:eastAsia="Calibri" w:hAnsi="Calibri" w:cs="Calibri"/>
+          <w:sz w:val="24"/>
+          <w:szCs w:val="24"/>
+        </w:rPr>
+      </w:pPr>
+      <w:r>
+        <w:rPr>
+          <w:rFonts w:ascii="Calibri" w:eastAsia="Calibri" w:hAnsi="Calibri" w:cs="Calibri"/>
+          <w:sz w:val="24"/>
+          <w:szCs w:val="24"/>
+        </w:rPr>
+        <w:t>Semestre.</w:t>
+      </w:r>
+    </w:p>
+    <w:p>
+      <w:pPr>
+        <w:pStyle w:val="Prrafodelista"/>
+        <w:numPr>
+          <w:ilvl w:val="1"/>
+          <w:numId w:val="17"/>
+        </w:numPr>
+        <w:spacing w:line="360" w:lineRule="auto"/>
+        <w:jc w:val="both"/>
+        <w:rPr>
+          <w:rFonts w:ascii="Calibri" w:eastAsia="Calibri" w:hAnsi="Calibri" w:cs="Calibri"/>
+          <w:sz w:val="24"/>
+          <w:szCs w:val="24"/>
+        </w:rPr>
+      </w:pPr>
+      <w:r>
+        <w:rPr>
+          <w:rFonts w:ascii="Calibri" w:eastAsia="Calibri" w:hAnsi="Calibri" w:cs="Calibri"/>
+          <w:sz w:val="24"/>
+          <w:szCs w:val="24"/>
+        </w:rPr>
+        <w:t>Trimestre.</w:t>
+      </w:r>
+    </w:p>
+    <w:p>
+      <w:pPr>
+        <w:pStyle w:val="Prrafodelista"/>
+        <w:numPr>
+          <w:ilvl w:val="1"/>
+          <w:numId w:val="17"/>
+        </w:numPr>
+        <w:spacing w:line="360" w:lineRule="auto"/>
+        <w:jc w:val="both"/>
+        <w:rPr>
+          <w:rFonts w:ascii="Calibri" w:eastAsia="Calibri" w:hAnsi="Calibri" w:cs="Calibri"/>
+          <w:sz w:val="24"/>
+          <w:szCs w:val="24"/>
+        </w:rPr>
+      </w:pPr>
+      <w:r>
+        <w:rPr>
+          <w:rFonts w:ascii="Calibri" w:eastAsia="Calibri" w:hAnsi="Calibri" w:cs="Calibri"/>
+          <w:sz w:val="24"/>
+          <w:szCs w:val="24"/>
+        </w:rPr>
+        <w:t>Número de mes.</w:t>
+      </w:r>
+    </w:p>
+    <w:p>
+      <w:pPr>
+        <w:pStyle w:val="Prrafodelista"/>
+        <w:numPr>
+          <w:ilvl w:val="1"/>
+          <w:numId w:val="17"/>
+        </w:numPr>
+        <w:spacing w:line="360" w:lineRule="auto"/>
+        <w:jc w:val="both"/>
+        <w:rPr>
+          <w:rFonts w:ascii="Calibri" w:eastAsia="Calibri" w:hAnsi="Calibri" w:cs="Calibri"/>
+          <w:sz w:val="24"/>
+          <w:szCs w:val="24"/>
+        </w:rPr>
+      </w:pPr>
+      <w:r>
+        <w:rPr>
+          <w:rFonts w:ascii="Calibri" w:eastAsia="Calibri" w:hAnsi="Calibri" w:cs="Calibri"/>
+          <w:sz w:val="24"/>
+          <w:szCs w:val="24"/>
+        </w:rPr>
+        <w:t>Nombre del mes.</w:t>
+      </w:r>
+    </w:p>
+    <w:p>
+      <w:pPr>
+        <w:pStyle w:val="Prrafodelista"/>
+        <w:numPr>
+          <w:ilvl w:val="1"/>
+          <w:numId w:val="17"/>
+        </w:numPr>
+        <w:spacing w:line="360" w:lineRule="auto"/>
+        <w:jc w:val="both"/>
+        <w:rPr>
+          <w:rFonts w:ascii="Calibri" w:eastAsia="Calibri" w:hAnsi="Calibri" w:cs="Calibri"/>
+          <w:sz w:val="24"/>
+          <w:szCs w:val="24"/>
+        </w:rPr>
+      </w:pPr>
+      <w:r>
+        <w:rPr>
+          <w:rFonts w:ascii="Calibri" w:eastAsia="Calibri" w:hAnsi="Calibri" w:cs="Calibri"/>
+          <w:sz w:val="24"/>
+          <w:szCs w:val="24"/>
+        </w:rPr>
+        <w:t>Semana</w:t>
+      </w:r>
+    </w:p>
+    <w:p>
+      <w:pPr>
+        <w:pStyle w:val="Prrafodelista"/>
+        <w:numPr>
+          <w:ilvl w:val="1"/>
+          <w:numId w:val="17"/>
+        </w:numPr>
+        <w:spacing w:line="360" w:lineRule="auto"/>
+        <w:jc w:val="both"/>
+        <w:rPr>
+          <w:rFonts w:ascii="Calibri" w:eastAsia="Calibri" w:hAnsi="Calibri" w:cs="Calibri"/>
+          <w:sz w:val="24"/>
+          <w:szCs w:val="24"/>
+        </w:rPr>
+      </w:pPr>
+      <w:r>
+        <w:rPr>
+          <w:rFonts w:ascii="Calibri" w:eastAsia="Calibri" w:hAnsi="Calibri" w:cs="Calibri"/>
+          <w:sz w:val="24"/>
+          <w:szCs w:val="24"/>
+        </w:rPr>
+        <w:t>Nombre del día.</w:t>
+      </w:r>
+    </w:p>
+    <w:p>
+      <w:pPr>
+        <w:spacing w:line="360" w:lineRule="auto"/>
+        <w:jc w:val="both"/>
+        <w:rPr>
+          <w:rFonts w:ascii="Calibri" w:eastAsia="Calibri" w:hAnsi="Calibri" w:cs="Calibri"/>
+          <w:sz w:val="24"/>
+          <w:szCs w:val="24"/>
+        </w:rPr>
+      </w:pPr>
+    </w:p>
+    <w:p>
+      <w:pPr>
+        <w:spacing w:line="360" w:lineRule="auto"/>
+        <w:jc w:val="both"/>
+        <w:rPr>
+          <w:rFonts w:ascii="Calibri" w:eastAsia="Calibri" w:hAnsi="Calibri" w:cs="Calibri"/>
+          <w:sz w:val="24"/>
+          <w:szCs w:val="24"/>
+        </w:rPr>
+      </w:pPr>
+    </w:p>
+    <w:p>
+      <w:pPr>
+        <w:pStyle w:val="Prrafodelista"/>
+        <w:numPr>
+          <w:ilvl w:val="0"/>
+          <w:numId w:val="17"/>
+        </w:numPr>
+        <w:spacing w:line="360" w:lineRule="auto"/>
+        <w:jc w:val="both"/>
+        <w:rPr>
+          <w:rFonts w:ascii="Calibri" w:eastAsia="Calibri" w:hAnsi="Calibri" w:cs="Calibri"/>
+          <w:sz w:val="24"/>
+          <w:szCs w:val="24"/>
+        </w:rPr>
+      </w:pPr>
+      <w:r>
+        <w:rPr>
+          <w:rFonts w:ascii="Calibri" w:eastAsia="Calibri" w:hAnsi="Calibri" w:cs="Calibri"/>
+          <w:sz w:val="24"/>
+          <w:szCs w:val="24"/>
+        </w:rPr>
+        <w:t xml:space="preserve">En la perspectiva “Tiempo” </w:t>
+      </w:r>
+      <w:r>
+        <w:rPr>
+          <w:rFonts w:ascii="Calibri" w:eastAsia="Calibri" w:hAnsi="Calibri" w:cs="Calibri"/>
+          <w:sz w:val="24"/>
+          <w:szCs w:val="24"/>
+        </w:rPr>
+        <w:t xml:space="preserve">los datos que se van a utilizar son los siguientes: </w:t>
+      </w:r>
+    </w:p>
+    <w:p>
+      <w:pPr>
+        <w:pStyle w:val="Prrafodelista"/>
+        <w:numPr>
+          <w:ilvl w:val="1"/>
+          <w:numId w:val="17"/>
+        </w:numPr>
+        <w:spacing w:line="360" w:lineRule="auto"/>
+        <w:jc w:val="both"/>
+        <w:rPr>
+          <w:rFonts w:ascii="Calibri" w:eastAsia="Calibri" w:hAnsi="Calibri" w:cs="Calibri"/>
+          <w:sz w:val="24"/>
+          <w:szCs w:val="24"/>
+        </w:rPr>
+      </w:pPr>
+      <w:r>
+        <w:rPr>
+          <w:rFonts w:ascii="Calibri" w:eastAsia="Calibri" w:hAnsi="Calibri" w:cs="Calibri"/>
+          <w:sz w:val="24"/>
+          <w:szCs w:val="24"/>
+        </w:rPr>
+        <w:t>Fecha.</w:t>
+      </w:r>
+    </w:p>
+    <w:p>
+      <w:pPr>
+        <w:pStyle w:val="Prrafodelista"/>
+        <w:numPr>
+          <w:ilvl w:val="1"/>
+          <w:numId w:val="17"/>
+        </w:numPr>
+        <w:spacing w:line="360" w:lineRule="auto"/>
+        <w:jc w:val="both"/>
+        <w:rPr>
+          <w:rFonts w:ascii="Calibri" w:eastAsia="Calibri" w:hAnsi="Calibri" w:cs="Calibri"/>
+          <w:sz w:val="24"/>
+          <w:szCs w:val="24"/>
+        </w:rPr>
+      </w:pPr>
+      <w:r>
+        <w:rPr>
+          <w:rFonts w:ascii="Calibri" w:eastAsia="Calibri" w:hAnsi="Calibri" w:cs="Calibri"/>
+          <w:sz w:val="24"/>
+          <w:szCs w:val="24"/>
+        </w:rPr>
+        <w:t>Año.</w:t>
+      </w:r>
+    </w:p>
+    <w:p>
+      <w:pPr>
+        <w:pStyle w:val="Prrafodelista"/>
+        <w:numPr>
+          <w:ilvl w:val="1"/>
+          <w:numId w:val="17"/>
+        </w:numPr>
+        <w:spacing w:line="360" w:lineRule="auto"/>
+        <w:jc w:val="both"/>
+        <w:rPr>
+          <w:rFonts w:ascii="Calibri" w:eastAsia="Calibri" w:hAnsi="Calibri" w:cs="Calibri"/>
+          <w:sz w:val="24"/>
+          <w:szCs w:val="24"/>
+        </w:rPr>
+      </w:pPr>
+      <w:r>
+        <w:rPr>
+          <w:rFonts w:ascii="Calibri" w:eastAsia="Calibri" w:hAnsi="Calibri" w:cs="Calibri"/>
+          <w:sz w:val="24"/>
+          <w:szCs w:val="24"/>
+        </w:rPr>
+        <w:t>Número de mes.</w:t>
+      </w:r>
+    </w:p>
+    <w:p>
+      <w:pPr>
+        <w:pStyle w:val="Prrafodelista"/>
+        <w:numPr>
+          <w:ilvl w:val="1"/>
+          <w:numId w:val="17"/>
+        </w:numPr>
+        <w:spacing w:line="360" w:lineRule="auto"/>
+        <w:jc w:val="both"/>
+        <w:rPr>
+          <w:rFonts w:ascii="Calibri" w:eastAsia="Calibri" w:hAnsi="Calibri" w:cs="Calibri"/>
+          <w:sz w:val="24"/>
+          <w:szCs w:val="24"/>
+        </w:rPr>
+      </w:pPr>
+      <w:r>
+        <w:rPr>
+          <w:rFonts w:ascii="Calibri" w:eastAsia="Calibri" w:hAnsi="Calibri" w:cs="Calibri"/>
+          <w:sz w:val="24"/>
+          <w:szCs w:val="24"/>
+        </w:rPr>
+        <w:t>Nombre del mes.</w:t>
+      </w:r>
+    </w:p>
+    <w:p>
+      <w:pPr>
+        <w:pStyle w:val="Prrafodelista"/>
+        <w:numPr>
+          <w:ilvl w:val="1"/>
+          <w:numId w:val="17"/>
+        </w:numPr>
+        <w:spacing w:line="360" w:lineRule="auto"/>
+        <w:jc w:val="both"/>
+        <w:rPr>
+          <w:rFonts w:ascii="Calibri" w:eastAsia="Calibri" w:hAnsi="Calibri" w:cs="Calibri"/>
+          <w:sz w:val="24"/>
+          <w:szCs w:val="24"/>
+        </w:rPr>
+      </w:pPr>
+      <w:r>
+        <w:rPr>
+          <w:rFonts w:ascii="Calibri" w:eastAsia="Calibri" w:hAnsi="Calibri" w:cs="Calibri"/>
+          <w:sz w:val="24"/>
+          <w:szCs w:val="24"/>
+        </w:rPr>
+        <w:t>Semana.</w:t>
+      </w:r>
+    </w:p>
+    <w:p>
+      <w:pPr>
+        <w:pStyle w:val="Prrafodelista"/>
+        <w:numPr>
+          <w:ilvl w:val="1"/>
+          <w:numId w:val="17"/>
+        </w:numPr>
+        <w:spacing w:line="360" w:lineRule="auto"/>
+        <w:jc w:val="both"/>
+        <w:rPr>
+          <w:rFonts w:ascii="Calibri" w:eastAsia="Calibri" w:hAnsi="Calibri" w:cs="Calibri"/>
+          <w:sz w:val="24"/>
+          <w:szCs w:val="24"/>
+        </w:rPr>
+      </w:pPr>
+      <w:r>
+        <w:rPr>
+          <w:rFonts w:ascii="Calibri" w:eastAsia="Calibri" w:hAnsi="Calibri" w:cs="Calibri"/>
+          <w:sz w:val="24"/>
+          <w:szCs w:val="24"/>
+        </w:rPr>
+        <w:t>Nombre del día.</w:t>
+      </w:r>
+    </w:p>
+    <w:p>
+      <w:pPr>
+        <w:spacing w:line="360" w:lineRule="auto"/>
+        <w:jc w:val="both"/>
+        <w:rPr>
+          <w:rFonts w:ascii="Calibri" w:eastAsia="Calibri" w:hAnsi="Calibri" w:cs="Calibri"/>
+          <w:sz w:val="24"/>
+          <w:szCs w:val="24"/>
+        </w:rPr>
+      </w:pPr>
+    </w:p>
+    <w:p>
+      <w:pPr>
+        <w:spacing w:line="360" w:lineRule="auto"/>
+        <w:ind w:left="360"/>
+        <w:jc w:val="both"/>
+        <w:rPr>
+          <w:rFonts w:ascii="Calibri" w:eastAsia="Calibri" w:hAnsi="Calibri" w:cs="Calibri"/>
+          <w:b/>
+          <w:sz w:val="24"/>
+          <w:szCs w:val="24"/>
+        </w:rPr>
+      </w:pPr>
+      <w:r>
+        <w:rPr>
+          <w:rFonts w:ascii="Calibri" w:eastAsia="Calibri" w:hAnsi="Calibri" w:cs="Calibri"/>
+          <w:b/>
+          <w:sz w:val="24"/>
+          <w:szCs w:val="24"/>
+        </w:rPr>
+        <w:lastRenderedPageBreak/>
         <w:t>Perspectiva “Ciudades”</w:t>
       </w:r>
     </w:p>
@@ -7668,18 +7934,8 @@
           <w:sz w:val="24"/>
           <w:szCs w:val="24"/>
         </w:rPr>
-        <w:t xml:space="preserve">Con respecto a la perspectiva “Ciudades”, los datos disponibles son los </w:t>
-      </w:r>
-      <w:proofErr w:type="spellStart"/>
-      <w:r>
-        <w:rPr>
-          <w:rFonts w:ascii="Calibri" w:eastAsia="Calibri" w:hAnsi="Calibri" w:cs="Calibri"/>
-          <w:sz w:val="24"/>
-          <w:szCs w:val="24"/>
-        </w:rPr>
-        <w:t>siguientes:</w:t>
-      </w:r>
-      <w:proofErr w:type="spellEnd"/>
+        <w:t>Con respecto a la perspectiva “Ciudades”, los datos disponibles son los siguientes:</w:t>
+      </w:r>
     </w:p>
     <w:p>
       <w:pPr>
@@ -7712,18 +7968,8 @@
           <w:sz w:val="24"/>
           <w:szCs w:val="24"/>
         </w:rPr>
-        <w:t xml:space="preserve">: es la clave primaria de la tabla “City”, y representa unívocamente a una ciudad en </w:t>
-      </w:r>
-      <w:proofErr w:type="spellStart"/>
-      <w:r>
-        <w:rPr>
-          <w:rFonts w:ascii="Calibri" w:eastAsia="Calibri" w:hAnsi="Calibri" w:cs="Calibri"/>
-          <w:sz w:val="24"/>
-          <w:szCs w:val="24"/>
-        </w:rPr>
-        <w:t>particular.</w:t>
-      </w:r>
-      <w:proofErr w:type="spellEnd"/>
+        <w:t>: es la clave primaria de la tabla “City”, y representa unívocamente a una ciudad en particular.</w:t>
+      </w:r>
     </w:p>
     <w:p>
       <w:pPr>
@@ -7756,18 +8002,8 @@
           <w:sz w:val="24"/>
           <w:szCs w:val="24"/>
         </w:rPr>
-        <w:t>: es el nombre de la ciudad en la tabla “</w:t>
-      </w:r>
-      <w:proofErr w:type="spellStart"/>
-      <w:r>
-        <w:rPr>
-          <w:rFonts w:ascii="Calibri" w:eastAsia="Calibri" w:hAnsi="Calibri" w:cs="Calibri"/>
-          <w:sz w:val="24"/>
-          <w:szCs w:val="24"/>
-        </w:rPr>
-        <w:t>City”</w:t>
-      </w:r>
-      <w:proofErr w:type="spellEnd"/>
+        <w:t>: es el nombre de la ciudad en la tabla “City”</w:t>
+      </w:r>
     </w:p>
     <w:p>
       <w:pPr>
@@ -8036,18 +8272,8 @@
           <w:sz w:val="24"/>
           <w:szCs w:val="24"/>
         </w:rPr>
-        <w:t>” es el nombre de la ciudad en la tabla “</w:t>
-      </w:r>
-      <w:proofErr w:type="spellStart"/>
-      <w:r>
-        <w:rPr>
-          <w:rFonts w:ascii="Calibri" w:eastAsia="Calibri" w:hAnsi="Calibri" w:cs="Calibri"/>
-          <w:sz w:val="24"/>
-          <w:szCs w:val="24"/>
-        </w:rPr>
-        <w:t>City”</w:t>
-      </w:r>
-      <w:proofErr w:type="spellEnd"/>
+        <w:t>” es el nombre de la ciudad en la tabla “City”</w:t>
+      </w:r>
     </w:p>
     <w:p>
       <w:pPr>
@@ -8172,7 +8398,6 @@
           <w:sz w:val="24"/>
           <w:szCs w:val="24"/>
         </w:rPr>
-        <w:lastRenderedPageBreak/>
         <w:t>Perspectiva “Clientes”</w:t>
       </w:r>
     </w:p>
@@ -8197,18 +8422,8 @@
           <w:sz w:val="24"/>
           <w:szCs w:val="24"/>
         </w:rPr>
-        <w:t xml:space="preserve">Con respecto a la perspectiva “Clientes”, los datos disponibles son los </w:t>
-      </w:r>
-      <w:proofErr w:type="spellStart"/>
-      <w:r>
-        <w:rPr>
-          <w:rFonts w:ascii="Calibri" w:eastAsia="Calibri" w:hAnsi="Calibri" w:cs="Calibri"/>
-          <w:sz w:val="24"/>
-          <w:szCs w:val="24"/>
-        </w:rPr>
-        <w:t>siguientes:</w:t>
-      </w:r>
-      <w:proofErr w:type="spellEnd"/>
+        <w:t>Con respecto a la perspectiva “Clientes”, los datos disponibles son los siguientes:</w:t>
+      </w:r>
     </w:p>
     <w:p>
       <w:pPr>
@@ -8259,18 +8474,8 @@
           <w:sz w:val="24"/>
           <w:szCs w:val="24"/>
         </w:rPr>
-        <w:t xml:space="preserve">”, y representa unívocamente a un cliente en </w:t>
-      </w:r>
-      <w:proofErr w:type="spellStart"/>
-      <w:r>
-        <w:rPr>
-          <w:rFonts w:ascii="Calibri" w:eastAsia="Calibri" w:hAnsi="Calibri" w:cs="Calibri"/>
-          <w:sz w:val="24"/>
-          <w:szCs w:val="24"/>
-        </w:rPr>
-        <w:t>particular.</w:t>
-      </w:r>
-      <w:proofErr w:type="spellEnd"/>
+        <w:t>”, y representa unívocamente a un cliente en particular.</w:t>
+      </w:r>
     </w:p>
     <w:p>
       <w:pPr>
@@ -8319,18 +8524,8 @@
           <w:sz w:val="24"/>
           <w:szCs w:val="24"/>
         </w:rPr>
-        <w:t xml:space="preserve"> la tienda donde se registró el </w:t>
-      </w:r>
-      <w:proofErr w:type="spellStart"/>
-      <w:r>
-        <w:rPr>
-          <w:rFonts w:ascii="Calibri" w:eastAsia="Calibri" w:hAnsi="Calibri" w:cs="Calibri"/>
-          <w:sz w:val="24"/>
-          <w:szCs w:val="24"/>
-        </w:rPr>
-        <w:t>cliente.</w:t>
-      </w:r>
-      <w:proofErr w:type="spellEnd"/>
+        <w:t xml:space="preserve"> la tienda donde se registró el cliente.</w:t>
+      </w:r>
     </w:p>
     <w:p>
       <w:pPr>
@@ -8462,6 +8657,7 @@
           <w:sz w:val="24"/>
           <w:szCs w:val="24"/>
         </w:rPr>
+        <w:lastRenderedPageBreak/>
         <w:t>address_id</w:t>
       </w:r>
       <w:proofErr w:type="spellEnd"/>
@@ -8471,18 +8667,8 @@
           <w:sz w:val="24"/>
           <w:szCs w:val="24"/>
         </w:rPr>
-        <w:t xml:space="preserve">: representa a través de una clave foránea la dirección que posee el </w:t>
-      </w:r>
-      <w:proofErr w:type="spellStart"/>
-      <w:r>
-        <w:rPr>
-          <w:rFonts w:ascii="Calibri" w:eastAsia="Calibri" w:hAnsi="Calibri" w:cs="Calibri"/>
-          <w:sz w:val="24"/>
-          <w:szCs w:val="24"/>
-        </w:rPr>
-        <w:t>cliente.</w:t>
-      </w:r>
-      <w:proofErr w:type="spellEnd"/>
+        <w:t>: representa a través de una clave foránea la dirección que posee el cliente.</w:t>
+      </w:r>
     </w:p>
     <w:p>
       <w:pPr>
@@ -9121,7 +9307,6 @@
           <w:sz w:val="24"/>
           <w:szCs w:val="24"/>
         </w:rPr>
-        <w:lastRenderedPageBreak/>
         <w:t>release_year</w:t>
       </w:r>
       <w:proofErr w:type="spellEnd"/>
@@ -9384,6 +9569,7 @@
           <w:sz w:val="24"/>
           <w:szCs w:val="24"/>
         </w:rPr>
+        <w:lastRenderedPageBreak/>
         <w:t>last_update</w:t>
       </w:r>
       <w:proofErr w:type="spellEnd"/>
@@ -9848,7 +10034,6 @@
           <w:szCs w:val="24"/>
           <w:highlight w:val="white"/>
         </w:rPr>
-        <w:lastRenderedPageBreak/>
         <w:t>original_</w:t>
       </w:r>
       <w:r>
@@ -10698,7 +10883,6 @@
           <w:sz w:val="24"/>
           <w:szCs w:val="24"/>
         </w:rPr>
-        <w:lastRenderedPageBreak/>
         <w:t>nombre: “</w:t>
       </w:r>
       <w:proofErr w:type="spellStart"/>
@@ -10840,11 +11024,11 @@
       <w:pPr>
         <w:pStyle w:val="Ttulo3"/>
       </w:pPr>
-      <w:bookmarkStart w:id="9" w:name="_Toc507971477"/>
+      <w:bookmarkStart w:id="11" w:name="_Toc508051044"/>
       <w:r>
         <w:t>Modelo conceptual ampliado</w:t>
       </w:r>
-      <w:bookmarkEnd w:id="9"/>
+      <w:bookmarkEnd w:id="11"/>
     </w:p>
     <w:p>
       <w:pPr>
@@ -10904,6 +11088,7 @@
           <w:szCs w:val="24"/>
           <w:lang w:val="es-MX"/>
         </w:rPr>
+        <w:lastRenderedPageBreak/>
         <w:drawing>
           <wp:inline distT="114300" distB="114300" distL="114300" distR="114300" wp14:anchorId="0F370E2C" wp14:editId="4E27735E">
             <wp:extent cx="5314950" cy="2076450"/>
@@ -11085,7 +11270,6 @@
           <w:sz w:val="24"/>
           <w:szCs w:val="24"/>
         </w:rPr>
-        <w:lastRenderedPageBreak/>
         <w:t>“</w:t>
       </w:r>
       <w:r>
@@ -11172,6 +11356,7 @@
           <w:szCs w:val="24"/>
           <w:lang w:val="es-MX"/>
         </w:rPr>
+        <w:lastRenderedPageBreak/>
         <w:drawing>
           <wp:inline distT="114300" distB="114300" distL="114300" distR="114300" wp14:anchorId="1197335F" wp14:editId="709A6B39">
             <wp:extent cx="5381625" cy="2295525"/>
@@ -11363,7 +11548,6 @@
           <w:sz w:val="24"/>
           <w:szCs w:val="24"/>
         </w:rPr>
-        <w:lastRenderedPageBreak/>
         <w:t>“</w:t>
       </w:r>
       <w:r>
@@ -11432,6 +11616,7 @@
           <w:szCs w:val="24"/>
           <w:lang w:val="es-MX"/>
         </w:rPr>
+        <w:lastRenderedPageBreak/>
         <w:drawing>
           <wp:inline distT="114300" distB="114300" distL="114300" distR="114300" wp14:anchorId="1EE3E6A8" wp14:editId="28147314">
             <wp:extent cx="5476875" cy="4010025"/>
@@ -11497,11 +11682,11 @@
       <w:pPr>
         <w:pStyle w:val="Ttulo2"/>
       </w:pPr>
-      <w:bookmarkStart w:id="10" w:name="_Toc507971478"/>
+      <w:bookmarkStart w:id="12" w:name="_Toc508051045"/>
       <w:r>
         <w:t>Modelo lógico del DWH</w:t>
       </w:r>
-      <w:bookmarkEnd w:id="10"/>
+      <w:bookmarkEnd w:id="12"/>
     </w:p>
     <w:p/>
     <w:p>
@@ -11512,11 +11697,11 @@
           <w:numId w:val="21"/>
         </w:numPr>
       </w:pPr>
-      <w:bookmarkStart w:id="11" w:name="_Toc507971479"/>
+      <w:bookmarkStart w:id="13" w:name="_Toc508051046"/>
       <w:r>
         <w:t>Tipo del modelo lógico del DWH</w:t>
       </w:r>
-      <w:bookmarkEnd w:id="11"/>
+      <w:bookmarkEnd w:id="13"/>
     </w:p>
     <w:p>
       <w:pPr>
@@ -11608,12 +11793,11 @@
       <w:pPr>
         <w:pStyle w:val="Ttulo3"/>
       </w:pPr>
-      <w:bookmarkStart w:id="12" w:name="_Toc507971480"/>
-      <w:r>
-        <w:lastRenderedPageBreak/>
+      <w:bookmarkStart w:id="14" w:name="_Toc508051047"/>
+      <w:r>
         <w:t>Tablas de dimensiones</w:t>
       </w:r>
-      <w:bookmarkEnd w:id="12"/>
+      <w:bookmarkEnd w:id="14"/>
       <w:r>
         <w:t xml:space="preserve"> </w:t>
       </w:r>
@@ -11638,6 +11822,7 @@
           <w:szCs w:val="24"/>
           <w:lang w:val="es-MX"/>
         </w:rPr>
+        <w:lastRenderedPageBreak/>
         <w:drawing>
           <wp:inline distT="114300" distB="114300" distL="114300" distR="114300" wp14:anchorId="31C2A2D8" wp14:editId="12EE0C18">
             <wp:extent cx="4400550" cy="1219200"/>
@@ -11845,7 +12030,6 @@
           <w:szCs w:val="24"/>
           <w:lang w:val="es-MX"/>
         </w:rPr>
-        <w:lastRenderedPageBreak/>
         <w:drawing>
           <wp:inline distT="114300" distB="114300" distL="114300" distR="114300" wp14:anchorId="40BF3AE8" wp14:editId="0343B525">
             <wp:extent cx="3981450" cy="1600200"/>
@@ -12121,7 +12305,6 @@
           <w:szCs w:val="24"/>
           <w:lang w:val="es-MX"/>
         </w:rPr>
-        <w:lastRenderedPageBreak/>
         <w:drawing>
           <wp:inline distT="114300" distB="114300" distL="114300" distR="114300" wp14:anchorId="2053B915" wp14:editId="46F010A7">
             <wp:extent cx="4352925" cy="1552575"/>
@@ -12199,11 +12382,11 @@
       <w:pPr>
         <w:pStyle w:val="Ttulo3"/>
       </w:pPr>
-      <w:bookmarkStart w:id="13" w:name="_Toc507971481"/>
+      <w:bookmarkStart w:id="15" w:name="_Toc508051048"/>
       <w:r>
         <w:t>Tablas de hechos</w:t>
       </w:r>
-      <w:bookmarkEnd w:id="13"/>
+      <w:bookmarkEnd w:id="15"/>
     </w:p>
     <w:p>
       <w:pPr>
@@ -12555,11 +12738,11 @@
       <w:pPr>
         <w:pStyle w:val="Ttulo3"/>
       </w:pPr>
-      <w:bookmarkStart w:id="14" w:name="_Toc507971482"/>
+      <w:bookmarkStart w:id="16" w:name="_Toc508051049"/>
       <w:r>
         <w:t>Uniones</w:t>
       </w:r>
-      <w:bookmarkEnd w:id="14"/>
+      <w:bookmarkEnd w:id="16"/>
     </w:p>
     <w:p>
       <w:pPr>
@@ -12591,8 +12774,6 @@
           <w:szCs w:val="24"/>
         </w:rPr>
       </w:pPr>
-      <w:bookmarkStart w:id="15" w:name="_GoBack"/>
-      <w:bookmarkEnd w:id="15"/>
     </w:p>
     <w:p>
       <w:pPr>
@@ -12723,12 +12904,12 @@
       <w:pPr>
         <w:pStyle w:val="Ttulo2"/>
       </w:pPr>
-      <w:bookmarkStart w:id="16" w:name="_Toc507971483"/>
+      <w:bookmarkStart w:id="17" w:name="_Toc508051050"/>
       <w:r>
         <w:lastRenderedPageBreak/>
         <w:t>Integración de datos</w:t>
       </w:r>
-      <w:bookmarkEnd w:id="16"/>
+      <w:bookmarkEnd w:id="17"/>
       <w:r>
         <w:t xml:space="preserve"> </w:t>
       </w:r>
@@ -12742,11 +12923,11 @@
           <w:numId w:val="26"/>
         </w:numPr>
       </w:pPr>
-      <w:bookmarkStart w:id="17" w:name="_Toc507971484"/>
+      <w:bookmarkStart w:id="18" w:name="_Toc508051051"/>
       <w:r>
         <w:t>Carga inicial</w:t>
       </w:r>
-      <w:bookmarkEnd w:id="17"/>
+      <w:bookmarkEnd w:id="18"/>
       <w:r>
         <w:t xml:space="preserve"> </w:t>
       </w:r>
@@ -16745,11 +16926,11 @@
       <w:pPr>
         <w:pStyle w:val="Ttulo3"/>
       </w:pPr>
-      <w:bookmarkStart w:id="18" w:name="_Toc507971485"/>
+      <w:bookmarkStart w:id="19" w:name="_Toc508051052"/>
       <w:r>
         <w:t>Actualización</w:t>
       </w:r>
-      <w:bookmarkEnd w:id="18"/>
+      <w:bookmarkEnd w:id="19"/>
       <w:r>
         <w:t xml:space="preserve"> </w:t>
       </w:r>
@@ -18512,13 +18693,78 @@
     <w:p>
       <w:pPr>
         <w:spacing w:line="360" w:lineRule="auto"/>
-        <w:jc w:val="both"/>
-        <w:rPr>
-          <w:rFonts w:ascii="Calibri" w:eastAsia="Calibri" w:hAnsi="Calibri" w:cs="Calibri"/>
-          <w:sz w:val="24"/>
-          <w:szCs w:val="24"/>
-        </w:rPr>
-      </w:pPr>
+        <w:ind w:firstLine="360"/>
+        <w:rPr>
+          <w:rFonts w:ascii="Calibri" w:eastAsia="Calibri" w:hAnsi="Calibri" w:cs="Calibri"/>
+          <w:sz w:val="24"/>
+          <w:szCs w:val="24"/>
+        </w:rPr>
+      </w:pPr>
+    </w:p>
+    <w:p>
+      <w:pPr>
+        <w:spacing w:line="360" w:lineRule="auto"/>
+        <w:ind w:firstLine="360"/>
+        <w:rPr>
+          <w:rFonts w:ascii="Calibri" w:eastAsia="Calibri" w:hAnsi="Calibri" w:cs="Calibri"/>
+          <w:sz w:val="24"/>
+          <w:szCs w:val="24"/>
+        </w:rPr>
+      </w:pPr>
+    </w:p>
+    <w:p>
+      <w:pPr>
+        <w:spacing w:line="360" w:lineRule="auto"/>
+        <w:ind w:firstLine="360"/>
+        <w:rPr>
+          <w:rFonts w:ascii="Calibri" w:eastAsia="Calibri" w:hAnsi="Calibri" w:cs="Calibri"/>
+          <w:sz w:val="24"/>
+          <w:szCs w:val="24"/>
+        </w:rPr>
+      </w:pPr>
+    </w:p>
+    <w:p>
+      <w:pPr>
+        <w:spacing w:line="360" w:lineRule="auto"/>
+        <w:ind w:firstLine="360"/>
+        <w:rPr>
+          <w:rFonts w:ascii="Calibri" w:eastAsia="Calibri" w:hAnsi="Calibri" w:cs="Calibri"/>
+          <w:sz w:val="24"/>
+          <w:szCs w:val="24"/>
+        </w:rPr>
+      </w:pPr>
+    </w:p>
+    <w:p>
+      <w:pPr>
+        <w:pStyle w:val="Ttulo1"/>
+      </w:pPr>
+      <w:bookmarkStart w:id="20" w:name="_Toc508051053"/>
+      <w:r>
+        <w:lastRenderedPageBreak/>
+        <w:t xml:space="preserve">Reporte usando </w:t>
+      </w:r>
+      <w:proofErr w:type="spellStart"/>
+      <w:r>
+        <w:t>Report</w:t>
+      </w:r>
+      <w:proofErr w:type="spellEnd"/>
+      <w:r>
+        <w:t xml:space="preserve"> </w:t>
+      </w:r>
+      <w:proofErr w:type="spellStart"/>
+      <w:r>
+        <w:t>Design</w:t>
+      </w:r>
+      <w:proofErr w:type="spellEnd"/>
+      <w:r>
+        <w:t xml:space="preserve"> de </w:t>
+      </w:r>
+      <w:proofErr w:type="spellStart"/>
+      <w:r>
+        <w:t>Pentaho</w:t>
+      </w:r>
+      <w:bookmarkEnd w:id="20"/>
+      <w:proofErr w:type="spellEnd"/>
     </w:p>
     <w:p>
       <w:pPr>
@@ -18528,13 +18774,440 @@
         <w:rPr>
           <w:rFonts w:ascii="Cambria" w:eastAsia="Calibri" w:hAnsi="Cambria" w:cs="Calibri"/>
           <w:b/>
-          <w:sz w:val="28"/>
-          <w:szCs w:val="24"/>
-        </w:rPr>
-      </w:pPr>
+          <w:sz w:val="24"/>
+          <w:szCs w:val="24"/>
+        </w:rPr>
+      </w:pPr>
+    </w:p>
+    <w:p>
+      <w:pPr>
+        <w:spacing w:line="360" w:lineRule="auto"/>
+        <w:ind w:firstLine="360"/>
+        <w:jc w:val="both"/>
+        <w:rPr>
+          <w:rFonts w:asciiTheme="minorHAnsi" w:eastAsia="Calibri" w:hAnsiTheme="minorHAnsi" w:cstheme="minorHAnsi"/>
+          <w:sz w:val="24"/>
+          <w:szCs w:val="24"/>
+        </w:rPr>
+      </w:pPr>
+      <w:r>
+        <w:rPr>
+          <w:rFonts w:asciiTheme="minorHAnsi" w:eastAsia="Calibri" w:hAnsiTheme="minorHAnsi" w:cstheme="minorHAnsi"/>
+          <w:sz w:val="24"/>
+          <w:szCs w:val="24"/>
+        </w:rPr>
+        <w:tab/>
+        <w:t>Se elaboró un</w:t>
+      </w:r>
+      <w:r>
+        <w:rPr>
+          <w:rFonts w:asciiTheme="minorHAnsi" w:eastAsia="Calibri" w:hAnsiTheme="minorHAnsi" w:cstheme="minorHAnsi"/>
+          <w:sz w:val="24"/>
+          <w:szCs w:val="24"/>
+        </w:rPr>
+        <w:t xml:space="preserve"> reporte utilizando el </w:t>
+      </w:r>
+      <w:proofErr w:type="spellStart"/>
+      <w:r>
+        <w:rPr>
+          <w:rFonts w:asciiTheme="minorHAnsi" w:eastAsia="Calibri" w:hAnsiTheme="minorHAnsi" w:cstheme="minorHAnsi"/>
+          <w:sz w:val="24"/>
+          <w:szCs w:val="24"/>
+        </w:rPr>
+        <w:t>DataMart</w:t>
+      </w:r>
+      <w:proofErr w:type="spellEnd"/>
+      <w:r>
+        <w:rPr>
+          <w:rFonts w:asciiTheme="minorHAnsi" w:eastAsia="Calibri" w:hAnsiTheme="minorHAnsi" w:cstheme="minorHAnsi"/>
+          <w:sz w:val="24"/>
+          <w:szCs w:val="24"/>
+        </w:rPr>
+        <w:t xml:space="preserve"> “</w:t>
+      </w:r>
+      <w:proofErr w:type="spellStart"/>
+      <w:r>
+        <w:rPr>
+          <w:rFonts w:asciiTheme="minorHAnsi" w:eastAsia="Calibri" w:hAnsiTheme="minorHAnsi" w:cstheme="minorHAnsi"/>
+          <w:sz w:val="24"/>
+          <w:szCs w:val="24"/>
+        </w:rPr>
+        <w:t>AlquilerGustos</w:t>
+      </w:r>
+      <w:proofErr w:type="spellEnd"/>
+      <w:r>
+        <w:rPr>
+          <w:rFonts w:asciiTheme="minorHAnsi" w:eastAsia="Calibri" w:hAnsiTheme="minorHAnsi" w:cstheme="minorHAnsi"/>
+          <w:sz w:val="24"/>
+          <w:szCs w:val="24"/>
+        </w:rPr>
+        <w:t>” para mostrar los Gustos de los clientes (categorías de películas que alquilan) por zona.</w:t>
+      </w:r>
+    </w:p>
+    <w:p>
+      <w:pPr>
+        <w:spacing w:line="360" w:lineRule="auto"/>
+        <w:ind w:firstLine="360"/>
+        <w:jc w:val="both"/>
+        <w:rPr>
+          <w:rFonts w:asciiTheme="minorHAnsi" w:eastAsia="Calibri" w:hAnsiTheme="minorHAnsi" w:cstheme="minorHAnsi"/>
+          <w:sz w:val="24"/>
+          <w:szCs w:val="24"/>
+        </w:rPr>
+      </w:pPr>
+      <w:r>
+        <w:rPr>
+          <w:rFonts w:asciiTheme="minorHAnsi" w:eastAsia="Calibri" w:hAnsiTheme="minorHAnsi" w:cstheme="minorHAnsi"/>
+          <w:sz w:val="24"/>
+          <w:szCs w:val="24"/>
+        </w:rPr>
+        <w:t xml:space="preserve">La elaboración y presentación de dichos reportes se resume en el video que se encuentra en la siguiente dirección: </w:t>
+      </w:r>
+      <w:hyperlink r:id="rId74" w:history="1">
+        <w:r>
+          <w:rPr>
+            <w:rStyle w:val="Hipervnculo"/>
+            <w:rFonts w:asciiTheme="minorHAnsi" w:eastAsia="Calibri" w:hAnsiTheme="minorHAnsi" w:cstheme="minorHAnsi"/>
+            <w:sz w:val="24"/>
+            <w:szCs w:val="24"/>
+          </w:rPr>
+          <w:t>https://youtu.be/3BzNywqBfGw</w:t>
+        </w:r>
+      </w:hyperlink>
+    </w:p>
+    <w:p>
+      <w:pPr>
+        <w:spacing w:line="360" w:lineRule="auto"/>
+        <w:ind w:firstLine="360"/>
+        <w:jc w:val="both"/>
+        <w:rPr>
+          <w:rFonts w:asciiTheme="minorHAnsi" w:eastAsia="Calibri" w:hAnsiTheme="minorHAnsi" w:cstheme="minorHAnsi"/>
+          <w:sz w:val="24"/>
+          <w:szCs w:val="24"/>
+        </w:rPr>
+      </w:pPr>
+    </w:p>
+    <w:p>
+      <w:pPr>
+        <w:spacing w:line="360" w:lineRule="auto"/>
+        <w:jc w:val="both"/>
+        <w:rPr>
+          <w:rFonts w:asciiTheme="minorHAnsi" w:eastAsia="Calibri" w:hAnsiTheme="minorHAnsi" w:cstheme="minorHAnsi"/>
+          <w:sz w:val="24"/>
+          <w:szCs w:val="24"/>
+        </w:rPr>
+      </w:pPr>
+      <w:r>
+        <w:rPr>
+          <w:rFonts w:asciiTheme="minorHAnsi" w:eastAsia="Calibri" w:hAnsiTheme="minorHAnsi" w:cstheme="minorHAnsi"/>
+          <w:sz w:val="24"/>
+          <w:szCs w:val="24"/>
+        </w:rPr>
+        <w:t>A continuación, se presentan algunas capturas de los reportes realizados:</w:t>
+      </w:r>
+    </w:p>
+    <w:p>
+      <w:pPr>
+        <w:spacing w:line="360" w:lineRule="auto"/>
+        <w:ind w:firstLine="360"/>
+        <w:jc w:val="both"/>
+        <w:rPr>
+          <w:rFonts w:asciiTheme="minorHAnsi" w:eastAsia="Calibri" w:hAnsiTheme="minorHAnsi" w:cstheme="minorHAnsi"/>
+          <w:i/>
+          <w:sz w:val="24"/>
+          <w:szCs w:val="24"/>
+        </w:rPr>
+      </w:pPr>
+      <w:r>
+        <w:rPr>
+          <w:rFonts w:asciiTheme="minorHAnsi" w:eastAsia="Calibri" w:hAnsiTheme="minorHAnsi" w:cstheme="minorHAnsi"/>
+          <w:i/>
+          <w:sz w:val="24"/>
+          <w:szCs w:val="24"/>
+        </w:rPr>
+        <w:t xml:space="preserve">“Tendencia de los gustos por </w:t>
+      </w:r>
+      <w:r>
+        <w:rPr>
+          <w:rFonts w:asciiTheme="minorHAnsi" w:eastAsia="Calibri" w:hAnsiTheme="minorHAnsi" w:cstheme="minorHAnsi"/>
+          <w:b/>
+          <w:i/>
+          <w:sz w:val="24"/>
+          <w:szCs w:val="24"/>
+        </w:rPr>
+        <w:t>Clientes</w:t>
+      </w:r>
+      <w:r>
+        <w:rPr>
+          <w:rFonts w:asciiTheme="minorHAnsi" w:eastAsia="Calibri" w:hAnsiTheme="minorHAnsi" w:cstheme="minorHAnsi"/>
+          <w:i/>
+          <w:sz w:val="24"/>
+          <w:szCs w:val="24"/>
+        </w:rPr>
+        <w:t xml:space="preserve"> en la </w:t>
+      </w:r>
+      <w:r>
+        <w:rPr>
+          <w:rFonts w:asciiTheme="minorHAnsi" w:eastAsia="Calibri" w:hAnsiTheme="minorHAnsi" w:cstheme="minorHAnsi"/>
+          <w:b/>
+          <w:i/>
+          <w:sz w:val="24"/>
+          <w:szCs w:val="24"/>
+        </w:rPr>
+        <w:t>ciudad</w:t>
+      </w:r>
+      <w:r>
+        <w:rPr>
+          <w:rFonts w:asciiTheme="minorHAnsi" w:eastAsia="Calibri" w:hAnsiTheme="minorHAnsi" w:cstheme="minorHAnsi"/>
+          <w:i/>
+          <w:sz w:val="24"/>
+          <w:szCs w:val="24"/>
+        </w:rPr>
+        <w:t xml:space="preserve"> de Kansas City por la </w:t>
+      </w:r>
+      <w:r>
+        <w:rPr>
+          <w:rFonts w:asciiTheme="minorHAnsi" w:eastAsia="Calibri" w:hAnsiTheme="minorHAnsi" w:cstheme="minorHAnsi"/>
+          <w:b/>
+          <w:i/>
+          <w:sz w:val="24"/>
+          <w:szCs w:val="24"/>
+        </w:rPr>
+        <w:t>categoría</w:t>
+      </w:r>
+      <w:r>
+        <w:rPr>
+          <w:rFonts w:asciiTheme="minorHAnsi" w:eastAsia="Calibri" w:hAnsiTheme="minorHAnsi" w:cstheme="minorHAnsi"/>
+          <w:i/>
+          <w:sz w:val="24"/>
+          <w:szCs w:val="24"/>
+        </w:rPr>
+        <w:t xml:space="preserve"> </w:t>
+      </w:r>
+      <w:proofErr w:type="spellStart"/>
+      <w:r>
+        <w:rPr>
+          <w:rFonts w:asciiTheme="minorHAnsi" w:eastAsia="Calibri" w:hAnsiTheme="minorHAnsi" w:cstheme="minorHAnsi"/>
+          <w:i/>
+          <w:sz w:val="24"/>
+          <w:szCs w:val="24"/>
+        </w:rPr>
+        <w:t>Classics</w:t>
+      </w:r>
+      <w:proofErr w:type="spellEnd"/>
+      <w:r>
+        <w:rPr>
+          <w:rFonts w:asciiTheme="minorHAnsi" w:eastAsia="Calibri" w:hAnsiTheme="minorHAnsi" w:cstheme="minorHAnsi"/>
+          <w:i/>
+          <w:sz w:val="24"/>
+          <w:szCs w:val="24"/>
+        </w:rPr>
+        <w:t>”</w:t>
+      </w:r>
+    </w:p>
+    <w:p>
+      <w:pPr>
+        <w:spacing w:line="360" w:lineRule="auto"/>
+        <w:jc w:val="center"/>
+        <w:rPr>
+          <w:rFonts w:asciiTheme="minorHAnsi" w:eastAsia="Calibri" w:hAnsiTheme="minorHAnsi" w:cstheme="minorHAnsi"/>
+          <w:sz w:val="24"/>
+          <w:szCs w:val="24"/>
+        </w:rPr>
+      </w:pPr>
+      <w:r>
+        <w:rPr>
+          <w:rFonts w:asciiTheme="minorHAnsi" w:eastAsia="Calibri" w:hAnsiTheme="minorHAnsi" w:cstheme="minorHAnsi"/>
+          <w:sz w:val="24"/>
+          <w:szCs w:val="24"/>
+        </w:rPr>
+        <w:pict>
+          <v:shapetype id="_x0000_t75" coordsize="21600,21600" o:spt="75" o:preferrelative="t" path="m@4@5l@4@11@9@11@9@5xe" filled="f" stroked="f">
+            <v:stroke joinstyle="miter"/>
+            <v:formulas>
+              <v:f eqn="if lineDrawn pixelLineWidth 0"/>
+              <v:f eqn="sum @0 1 0"/>
+              <v:f eqn="sum 0 0 @1"/>
+              <v:f eqn="prod @2 1 2"/>
+              <v:f eqn="prod @3 21600 pixelWidth"/>
+              <v:f eqn="prod @3 21600 pixelHeight"/>
+              <v:f eqn="sum @0 0 1"/>
+              <v:f eqn="prod @6 1 2"/>
+              <v:f eqn="prod @7 21600 pixelWidth"/>
+              <v:f eqn="sum @8 21600 0"/>
+              <v:f eqn="prod @7 21600 pixelHeight"/>
+              <v:f eqn="sum @10 21600 0"/>
+            </v:formulas>
+            <v:path o:extrusionok="f" gradientshapeok="t" o:connecttype="rect"/>
+            <o:lock v:ext="edit" aspectratio="t"/>
+          </v:shapetype>
+          <v:shape id="_x0000_i1025" type="#_x0000_t75" style="width:384.75pt;height:191.25pt">
+            <v:imagedata r:id="rId75" o:title="reporteCiudadMes"/>
+          </v:shape>
+        </w:pict>
+      </w:r>
+    </w:p>
+    <w:p>
+      <w:pPr>
+        <w:spacing w:line="360" w:lineRule="auto"/>
+        <w:jc w:val="both"/>
+        <w:rPr>
+          <w:rFonts w:asciiTheme="minorHAnsi" w:eastAsia="Calibri" w:hAnsiTheme="minorHAnsi" w:cstheme="minorHAnsi"/>
+          <w:sz w:val="24"/>
+          <w:szCs w:val="24"/>
+        </w:rPr>
+      </w:pPr>
+    </w:p>
+    <w:p>
+      <w:pPr>
+        <w:spacing w:line="360" w:lineRule="auto"/>
+        <w:jc w:val="both"/>
+        <w:rPr>
+          <w:rFonts w:asciiTheme="minorHAnsi" w:eastAsia="Calibri" w:hAnsiTheme="minorHAnsi" w:cstheme="minorHAnsi"/>
+          <w:i/>
+          <w:sz w:val="24"/>
+          <w:szCs w:val="24"/>
+        </w:rPr>
+      </w:pPr>
+      <w:r>
+        <w:rPr>
+          <w:rFonts w:asciiTheme="minorHAnsi" w:eastAsia="Calibri" w:hAnsiTheme="minorHAnsi" w:cstheme="minorHAnsi"/>
+          <w:sz w:val="24"/>
+          <w:szCs w:val="24"/>
+        </w:rPr>
+        <w:tab/>
+      </w:r>
+      <w:r>
+        <w:rPr>
+          <w:rFonts w:asciiTheme="minorHAnsi" w:eastAsia="Calibri" w:hAnsiTheme="minorHAnsi" w:cstheme="minorHAnsi"/>
+          <w:i/>
+          <w:sz w:val="24"/>
+          <w:szCs w:val="24"/>
+        </w:rPr>
+        <w:t xml:space="preserve">“Tendencia de gustos de </w:t>
+      </w:r>
+      <w:r>
+        <w:rPr>
+          <w:rFonts w:asciiTheme="minorHAnsi" w:eastAsia="Calibri" w:hAnsiTheme="minorHAnsi" w:cstheme="minorHAnsi"/>
+          <w:b/>
+          <w:i/>
+          <w:sz w:val="24"/>
+          <w:szCs w:val="24"/>
+        </w:rPr>
+        <w:t>clientes</w:t>
+      </w:r>
+      <w:r>
+        <w:rPr>
+          <w:rFonts w:asciiTheme="minorHAnsi" w:eastAsia="Calibri" w:hAnsiTheme="minorHAnsi" w:cstheme="minorHAnsi"/>
+          <w:i/>
+          <w:sz w:val="24"/>
+          <w:szCs w:val="24"/>
+        </w:rPr>
+        <w:t xml:space="preserve"> en el </w:t>
+      </w:r>
+      <w:r>
+        <w:rPr>
+          <w:rFonts w:asciiTheme="minorHAnsi" w:eastAsia="Calibri" w:hAnsiTheme="minorHAnsi" w:cstheme="minorHAnsi"/>
+          <w:b/>
+          <w:i/>
+          <w:sz w:val="24"/>
+          <w:szCs w:val="24"/>
+        </w:rPr>
+        <w:t>año</w:t>
+      </w:r>
+      <w:r>
+        <w:rPr>
+          <w:rFonts w:asciiTheme="minorHAnsi" w:eastAsia="Calibri" w:hAnsiTheme="minorHAnsi" w:cstheme="minorHAnsi"/>
+          <w:i/>
+          <w:sz w:val="24"/>
+          <w:szCs w:val="24"/>
+        </w:rPr>
+        <w:t xml:space="preserve"> 2005 en el </w:t>
+      </w:r>
+      <w:r>
+        <w:rPr>
+          <w:rFonts w:asciiTheme="minorHAnsi" w:eastAsia="Calibri" w:hAnsiTheme="minorHAnsi" w:cstheme="minorHAnsi"/>
+          <w:b/>
+          <w:i/>
+          <w:sz w:val="24"/>
+          <w:szCs w:val="24"/>
+        </w:rPr>
+        <w:t>país</w:t>
+      </w:r>
+      <w:r>
+        <w:rPr>
+          <w:rFonts w:asciiTheme="minorHAnsi" w:eastAsia="Calibri" w:hAnsiTheme="minorHAnsi" w:cstheme="minorHAnsi"/>
+          <w:i/>
+          <w:sz w:val="24"/>
+          <w:szCs w:val="24"/>
+        </w:rPr>
+        <w:t xml:space="preserve"> Venezuela por la </w:t>
+      </w:r>
+      <w:r>
+        <w:rPr>
+          <w:rFonts w:asciiTheme="minorHAnsi" w:eastAsia="Calibri" w:hAnsiTheme="minorHAnsi" w:cstheme="minorHAnsi"/>
+          <w:b/>
+          <w:i/>
+          <w:sz w:val="24"/>
+          <w:szCs w:val="24"/>
+        </w:rPr>
+        <w:t>categoría</w:t>
+      </w:r>
+      <w:r>
+        <w:rPr>
+          <w:rFonts w:asciiTheme="minorHAnsi" w:eastAsia="Calibri" w:hAnsiTheme="minorHAnsi" w:cstheme="minorHAnsi"/>
+          <w:i/>
+          <w:sz w:val="24"/>
+          <w:szCs w:val="24"/>
+        </w:rPr>
+        <w:t xml:space="preserve"> </w:t>
+      </w:r>
+      <w:proofErr w:type="spellStart"/>
+      <w:r>
+        <w:rPr>
+          <w:rFonts w:asciiTheme="minorHAnsi" w:eastAsia="Calibri" w:hAnsiTheme="minorHAnsi" w:cstheme="minorHAnsi"/>
+          <w:i/>
+          <w:sz w:val="24"/>
+          <w:szCs w:val="24"/>
+        </w:rPr>
+        <w:t>Family</w:t>
+      </w:r>
+      <w:proofErr w:type="spellEnd"/>
+      <w:r>
+        <w:rPr>
+          <w:rFonts w:asciiTheme="minorHAnsi" w:eastAsia="Calibri" w:hAnsiTheme="minorHAnsi" w:cstheme="minorHAnsi"/>
+          <w:i/>
+          <w:sz w:val="24"/>
+          <w:szCs w:val="24"/>
+        </w:rPr>
+        <w:t>”</w:t>
+      </w:r>
+    </w:p>
+    <w:p>
+      <w:pPr>
+        <w:spacing w:line="360" w:lineRule="auto"/>
+        <w:jc w:val="center"/>
+        <w:rPr>
+          <w:rFonts w:asciiTheme="minorHAnsi" w:eastAsia="Calibri" w:hAnsiTheme="minorHAnsi" w:cstheme="minorHAnsi"/>
+          <w:sz w:val="24"/>
+          <w:szCs w:val="24"/>
+        </w:rPr>
+      </w:pPr>
+      <w:r>
+        <w:rPr>
+          <w:rFonts w:asciiTheme="minorHAnsi" w:eastAsia="Calibri" w:hAnsiTheme="minorHAnsi" w:cstheme="minorHAnsi"/>
+          <w:sz w:val="24"/>
+          <w:szCs w:val="24"/>
+        </w:rPr>
+        <w:pict>
+          <v:shape id="_x0000_i1026" type="#_x0000_t75" style="width:363pt;height:163.5pt">
+            <v:imagedata r:id="rId76" o:title="ReportePaisAño"/>
+          </v:shape>
+        </w:pict>
+      </w:r>
     </w:p>
     <w:sectPr>
-      <w:footerReference w:type="default" r:id="rId74"/>
+      <w:footerReference w:type="default" r:id="rId77"/>
       <w:pgSz w:w="12240" w:h="15840"/>
       <w:pgMar w:top="1418" w:right="1701" w:bottom="1418" w:left="1701" w:header="709" w:footer="709" w:gutter="0"/>
       <w:cols w:space="708"/>
@@ -18595,6 +19268,7 @@
         <w:docPartUnique/>
       </w:docPartObj>
     </w:sdtPr>
+    <w:sdtEndPr/>
     <w:sdtContent>
       <w:p>
         <w:pPr>
@@ -19089,7 +19763,7 @@
   <w:abstractNum w:abstractNumId="4" w15:restartNumberingAfterBreak="0">
     <w:nsid w:val="0E354BA5"/>
     <w:multiLevelType w:val="hybridMultilevel"/>
-    <w:tmpl w:val="5B0AFE66"/>
+    <w:tmpl w:val="A99EB5A4"/>
     <w:lvl w:ilvl="0" w:tplc="080A0001">
       <w:start w:val="1"/>
       <w:numFmt w:val="bullet"/>
@@ -22391,7 +23065,7 @@
 </file>
 
 <file path=customXml/itemProps1.xml><?xml version="1.0" encoding="utf-8"?>
-<ds:datastoreItem xmlns:ds="http://schemas.openxmlformats.org/officeDocument/2006/customXml" ds:itemID="{5FCBD5B6-649F-44C3-B712-93DA0982D269}">
+<ds:datastoreItem xmlns:ds="http://schemas.openxmlformats.org/officeDocument/2006/customXml" ds:itemID="{FA455180-A752-4F3A-87DF-D1786D8F3C6F}">
   <ds:schemaRefs>
     <ds:schemaRef ds:uri="http://schemas.openxmlformats.org/officeDocument/2006/bibliography"/>
   </ds:schemaRefs>

</xml_diff>

<commit_message>
Otras correcciones al documento y pdf
</commit_message>
<xml_diff>
--- a/Informe HEFESTOS.docx
+++ b/Informe HEFESTOS.docx
@@ -602,7 +602,7 @@
         <w:pStyle w:val="Ttulo1"/>
       </w:pPr>
       <w:bookmarkStart w:id="0" w:name="_Toc507971468"/>
-      <w:bookmarkStart w:id="1" w:name="_Toc508051035"/>
+      <w:bookmarkStart w:id="1" w:name="_Toc508052361"/>
       <w:r>
         <w:lastRenderedPageBreak/>
         <w:t>Índice</w:t>
@@ -665,7 +665,6 @@
             </w:rPr>
             <w:fldChar w:fldCharType="separate"/>
           </w:r>
-          <w:hyperlink w:anchor="_Toc508051035" w:history="1"/>
         </w:p>
         <w:p>
           <w:pPr>
@@ -681,7 +680,7 @@
               <w:lang w:val="es-MX"/>
             </w:rPr>
           </w:pPr>
-          <w:hyperlink w:anchor="_Toc508051036" w:history="1">
+          <w:hyperlink w:anchor="_Toc508052362" w:history="1">
             <w:r>
               <w:rPr>
                 <w:rStyle w:val="Hipervnculo"/>
@@ -724,7 +723,7 @@
                 <w:noProof/>
                 <w:webHidden/>
               </w:rPr>
-              <w:instrText xml:space="preserve"> PAGEREF _Toc508051036 \h </w:instrText>
+              <w:instrText xml:space="preserve"> PAGEREF _Toc508052362 \h </w:instrText>
             </w:r>
             <w:r>
               <w:rPr>
@@ -769,7 +768,7 @@
               <w:lang w:val="es-MX"/>
             </w:rPr>
           </w:pPr>
-          <w:hyperlink w:anchor="_Toc508051037" w:history="1">
+          <w:hyperlink w:anchor="_Toc508052363" w:history="1">
             <w:r>
               <w:rPr>
                 <w:rStyle w:val="Hipervnculo"/>
@@ -812,7 +811,7 @@
                 <w:noProof/>
                 <w:webHidden/>
               </w:rPr>
-              <w:instrText xml:space="preserve"> PAGEREF _Toc508051037 \h </w:instrText>
+              <w:instrText xml:space="preserve"> PAGEREF _Toc508052363 \h </w:instrText>
             </w:r>
             <w:r>
               <w:rPr>
@@ -857,7 +856,7 @@
               <w:lang w:val="es-MX"/>
             </w:rPr>
           </w:pPr>
-          <w:hyperlink w:anchor="_Toc508051038" w:history="1">
+          <w:hyperlink w:anchor="_Toc508052364" w:history="1">
             <w:r>
               <w:rPr>
                 <w:rStyle w:val="Hipervnculo"/>
@@ -900,7 +899,7 @@
                 <w:noProof/>
                 <w:webHidden/>
               </w:rPr>
-              <w:instrText xml:space="preserve"> PAGEREF _Toc508051038 \h </w:instrText>
+              <w:instrText xml:space="preserve"> PAGEREF _Toc508052364 \h </w:instrText>
             </w:r>
             <w:r>
               <w:rPr>
@@ -945,7 +944,7 @@
               <w:lang w:val="es-MX"/>
             </w:rPr>
           </w:pPr>
-          <w:hyperlink w:anchor="_Toc508051039" w:history="1">
+          <w:hyperlink w:anchor="_Toc508052365" w:history="1">
             <w:r>
               <w:rPr>
                 <w:rStyle w:val="Hipervnculo"/>
@@ -988,7 +987,7 @@
                 <w:noProof/>
                 <w:webHidden/>
               </w:rPr>
-              <w:instrText xml:space="preserve"> PAGEREF _Toc508051039 \h </w:instrText>
+              <w:instrText xml:space="preserve"> PAGEREF _Toc508052365 \h </w:instrText>
             </w:r>
             <w:r>
               <w:rPr>
@@ -1033,7 +1032,7 @@
               <w:lang w:val="es-MX"/>
             </w:rPr>
           </w:pPr>
-          <w:hyperlink w:anchor="_Toc508051040" w:history="1">
+          <w:hyperlink w:anchor="_Toc508052366" w:history="1">
             <w:r>
               <w:rPr>
                 <w:rStyle w:val="Hipervnculo"/>
@@ -1076,7 +1075,7 @@
                 <w:noProof/>
                 <w:webHidden/>
               </w:rPr>
-              <w:instrText xml:space="preserve"> PAGEREF _Toc508051040 \h </w:instrText>
+              <w:instrText xml:space="preserve"> PAGEREF _Toc508052366 \h </w:instrText>
             </w:r>
             <w:r>
               <w:rPr>
@@ -1121,7 +1120,7 @@
               <w:lang w:val="es-MX"/>
             </w:rPr>
           </w:pPr>
-          <w:hyperlink w:anchor="_Toc508051041" w:history="1">
+          <w:hyperlink w:anchor="_Toc508052367" w:history="1">
             <w:r>
               <w:rPr>
                 <w:rStyle w:val="Hipervnculo"/>
@@ -1164,7 +1163,7 @@
                 <w:noProof/>
                 <w:webHidden/>
               </w:rPr>
-              <w:instrText xml:space="preserve"> PAGEREF _Toc508051041 \h </w:instrText>
+              <w:instrText xml:space="preserve"> PAGEREF _Toc508052367 \h </w:instrText>
             </w:r>
             <w:r>
               <w:rPr>
@@ -1209,7 +1208,7 @@
               <w:lang w:val="es-MX"/>
             </w:rPr>
           </w:pPr>
-          <w:hyperlink w:anchor="_Toc508051042" w:history="1">
+          <w:hyperlink w:anchor="_Toc508052368" w:history="1">
             <w:r>
               <w:rPr>
                 <w:rStyle w:val="Hipervnculo"/>
@@ -1252,7 +1251,7 @@
                 <w:noProof/>
                 <w:webHidden/>
               </w:rPr>
-              <w:instrText xml:space="preserve"> PAGEREF _Toc508051042 \h </w:instrText>
+              <w:instrText xml:space="preserve"> PAGEREF _Toc508052368 \h </w:instrText>
             </w:r>
             <w:r>
               <w:rPr>
@@ -1297,7 +1296,7 @@
               <w:lang w:val="es-MX"/>
             </w:rPr>
           </w:pPr>
-          <w:hyperlink w:anchor="_Toc508051043" w:history="1">
+          <w:hyperlink w:anchor="_Toc508052369" w:history="1">
             <w:r>
               <w:rPr>
                 <w:rStyle w:val="Hipervnculo"/>
@@ -1340,7 +1339,7 @@
                 <w:noProof/>
                 <w:webHidden/>
               </w:rPr>
-              <w:instrText xml:space="preserve"> PAGEREF _Toc508051043 \h </w:instrText>
+              <w:instrText xml:space="preserve"> PAGEREF _Toc508052369 \h </w:instrText>
             </w:r>
             <w:r>
               <w:rPr>
@@ -1385,7 +1384,7 @@
               <w:lang w:val="es-MX"/>
             </w:rPr>
           </w:pPr>
-          <w:hyperlink w:anchor="_Toc508051044" w:history="1">
+          <w:hyperlink w:anchor="_Toc508052370" w:history="1">
             <w:r>
               <w:rPr>
                 <w:rStyle w:val="Hipervnculo"/>
@@ -1428,7 +1427,7 @@
                 <w:noProof/>
                 <w:webHidden/>
               </w:rPr>
-              <w:instrText xml:space="preserve"> PAGEREF _Toc508051044 \h </w:instrText>
+              <w:instrText xml:space="preserve"> PAGEREF _Toc508052370 \h </w:instrText>
             </w:r>
             <w:r>
               <w:rPr>
@@ -1448,7 +1447,7 @@
                 <w:noProof/>
                 <w:webHidden/>
               </w:rPr>
-              <w:t>15</w:t>
+              <w:t>16</w:t>
             </w:r>
             <w:r>
               <w:rPr>
@@ -1473,7 +1472,7 @@
               <w:lang w:val="es-MX"/>
             </w:rPr>
           </w:pPr>
-          <w:hyperlink w:anchor="_Toc508051045" w:history="1">
+          <w:hyperlink w:anchor="_Toc508052371" w:history="1">
             <w:r>
               <w:rPr>
                 <w:rStyle w:val="Hipervnculo"/>
@@ -1516,183 +1515,7 @@
                 <w:noProof/>
                 <w:webHidden/>
               </w:rPr>
-              <w:instrText xml:space="preserve"> PAGEREF _Toc508051045 \h </w:instrText>
-            </w:r>
-            <w:r>
-              <w:rPr>
-                <w:noProof/>
-                <w:webHidden/>
-              </w:rPr>
-            </w:r>
-            <w:r>
-              <w:rPr>
-                <w:noProof/>
-                <w:webHidden/>
-              </w:rPr>
-              <w:fldChar w:fldCharType="separate"/>
-            </w:r>
-            <w:r>
-              <w:rPr>
-                <w:noProof/>
-                <w:webHidden/>
-              </w:rPr>
-              <w:t>17</w:t>
-            </w:r>
-            <w:r>
-              <w:rPr>
-                <w:noProof/>
-                <w:webHidden/>
-              </w:rPr>
-              <w:fldChar w:fldCharType="end"/>
-            </w:r>
-          </w:hyperlink>
-        </w:p>
-        <w:p>
-          <w:pPr>
-            <w:pStyle w:val="TDC3"/>
-            <w:tabs>
-              <w:tab w:val="left" w:pos="880"/>
-              <w:tab w:val="right" w:leader="dot" w:pos="8828"/>
-            </w:tabs>
-            <w:rPr>
-              <w:rFonts w:asciiTheme="minorHAnsi" w:eastAsiaTheme="minorEastAsia" w:hAnsiTheme="minorHAnsi" w:cstheme="minorBidi"/>
-              <w:noProof/>
-              <w:color w:val="auto"/>
-              <w:lang w:val="es-MX"/>
-            </w:rPr>
-          </w:pPr>
-          <w:hyperlink w:anchor="_Toc508051046" w:history="1">
-            <w:r>
-              <w:rPr>
-                <w:rStyle w:val="Hipervnculo"/>
-                <w:noProof/>
-              </w:rPr>
-              <w:t>a.</w:t>
-            </w:r>
-            <w:r>
-              <w:rPr>
-                <w:rFonts w:asciiTheme="minorHAnsi" w:eastAsiaTheme="minorEastAsia" w:hAnsiTheme="minorHAnsi" w:cstheme="minorBidi"/>
-                <w:noProof/>
-                <w:color w:val="auto"/>
-                <w:lang w:val="es-MX"/>
-              </w:rPr>
-              <w:tab/>
-            </w:r>
-            <w:r>
-              <w:rPr>
-                <w:rStyle w:val="Hipervnculo"/>
-                <w:noProof/>
-              </w:rPr>
-              <w:t>Tipo del modelo lógico del DWH</w:t>
-            </w:r>
-            <w:r>
-              <w:rPr>
-                <w:noProof/>
-                <w:webHidden/>
-              </w:rPr>
-              <w:tab/>
-            </w:r>
-            <w:r>
-              <w:rPr>
-                <w:noProof/>
-                <w:webHidden/>
-              </w:rPr>
-              <w:fldChar w:fldCharType="begin"/>
-            </w:r>
-            <w:r>
-              <w:rPr>
-                <w:noProof/>
-                <w:webHidden/>
-              </w:rPr>
-              <w:instrText xml:space="preserve"> PAGEREF _Toc508051046 \h </w:instrText>
-            </w:r>
-            <w:r>
-              <w:rPr>
-                <w:noProof/>
-                <w:webHidden/>
-              </w:rPr>
-            </w:r>
-            <w:r>
-              <w:rPr>
-                <w:noProof/>
-                <w:webHidden/>
-              </w:rPr>
-              <w:fldChar w:fldCharType="separate"/>
-            </w:r>
-            <w:r>
-              <w:rPr>
-                <w:noProof/>
-                <w:webHidden/>
-              </w:rPr>
-              <w:t>17</w:t>
-            </w:r>
-            <w:r>
-              <w:rPr>
-                <w:noProof/>
-                <w:webHidden/>
-              </w:rPr>
-              <w:fldChar w:fldCharType="end"/>
-            </w:r>
-          </w:hyperlink>
-        </w:p>
-        <w:p>
-          <w:pPr>
-            <w:pStyle w:val="TDC3"/>
-            <w:tabs>
-              <w:tab w:val="left" w:pos="880"/>
-              <w:tab w:val="right" w:leader="dot" w:pos="8828"/>
-            </w:tabs>
-            <w:rPr>
-              <w:rFonts w:asciiTheme="minorHAnsi" w:eastAsiaTheme="minorEastAsia" w:hAnsiTheme="minorHAnsi" w:cstheme="minorBidi"/>
-              <w:noProof/>
-              <w:color w:val="auto"/>
-              <w:lang w:val="es-MX"/>
-            </w:rPr>
-          </w:pPr>
-          <w:hyperlink w:anchor="_Toc508051047" w:history="1">
-            <w:r>
-              <w:rPr>
-                <w:rStyle w:val="Hipervnculo"/>
-                <w:noProof/>
-              </w:rPr>
-              <w:t>b.</w:t>
-            </w:r>
-            <w:r>
-              <w:rPr>
-                <w:rFonts w:asciiTheme="minorHAnsi" w:eastAsiaTheme="minorEastAsia" w:hAnsiTheme="minorHAnsi" w:cstheme="minorBidi"/>
-                <w:noProof/>
-                <w:color w:val="auto"/>
-                <w:lang w:val="es-MX"/>
-              </w:rPr>
-              <w:tab/>
-            </w:r>
-            <w:r>
-              <w:rPr>
-                <w:rStyle w:val="Hipervnculo"/>
-                <w:noProof/>
-              </w:rPr>
-              <w:t>Tablas de dimensiones</w:t>
-            </w:r>
-            <w:r>
-              <w:rPr>
-                <w:noProof/>
-                <w:webHidden/>
-              </w:rPr>
-              <w:tab/>
-            </w:r>
-            <w:r>
-              <w:rPr>
-                <w:noProof/>
-                <w:webHidden/>
-              </w:rPr>
-              <w:fldChar w:fldCharType="begin"/>
-            </w:r>
-            <w:r>
-              <w:rPr>
-                <w:noProof/>
-                <w:webHidden/>
-              </w:rPr>
-              <w:instrText xml:space="preserve"> PAGEREF _Toc508051047 \h </w:instrText>
+              <w:instrText xml:space="preserve"> PAGEREF _Toc508052371 \h </w:instrText>
             </w:r>
             <w:r>
               <w:rPr>
@@ -1737,7 +1560,183 @@
               <w:lang w:val="es-MX"/>
             </w:rPr>
           </w:pPr>
-          <w:hyperlink w:anchor="_Toc508051048" w:history="1">
+          <w:hyperlink w:anchor="_Toc508052372" w:history="1">
+            <w:r>
+              <w:rPr>
+                <w:rStyle w:val="Hipervnculo"/>
+                <w:noProof/>
+              </w:rPr>
+              <w:t>a.</w:t>
+            </w:r>
+            <w:r>
+              <w:rPr>
+                <w:rFonts w:asciiTheme="minorHAnsi" w:eastAsiaTheme="minorEastAsia" w:hAnsiTheme="minorHAnsi" w:cstheme="minorBidi"/>
+                <w:noProof/>
+                <w:color w:val="auto"/>
+                <w:lang w:val="es-MX"/>
+              </w:rPr>
+              <w:tab/>
+            </w:r>
+            <w:r>
+              <w:rPr>
+                <w:rStyle w:val="Hipervnculo"/>
+                <w:noProof/>
+              </w:rPr>
+              <w:t>Tipo del modelo lógico del DWH</w:t>
+            </w:r>
+            <w:r>
+              <w:rPr>
+                <w:noProof/>
+                <w:webHidden/>
+              </w:rPr>
+              <w:tab/>
+            </w:r>
+            <w:r>
+              <w:rPr>
+                <w:noProof/>
+                <w:webHidden/>
+              </w:rPr>
+              <w:fldChar w:fldCharType="begin"/>
+            </w:r>
+            <w:r>
+              <w:rPr>
+                <w:noProof/>
+                <w:webHidden/>
+              </w:rPr>
+              <w:instrText xml:space="preserve"> PAGEREF _Toc508052372 \h </w:instrText>
+            </w:r>
+            <w:r>
+              <w:rPr>
+                <w:noProof/>
+                <w:webHidden/>
+              </w:rPr>
+            </w:r>
+            <w:r>
+              <w:rPr>
+                <w:noProof/>
+                <w:webHidden/>
+              </w:rPr>
+              <w:fldChar w:fldCharType="separate"/>
+            </w:r>
+            <w:r>
+              <w:rPr>
+                <w:noProof/>
+                <w:webHidden/>
+              </w:rPr>
+              <w:t>18</w:t>
+            </w:r>
+            <w:r>
+              <w:rPr>
+                <w:noProof/>
+                <w:webHidden/>
+              </w:rPr>
+              <w:fldChar w:fldCharType="end"/>
+            </w:r>
+          </w:hyperlink>
+        </w:p>
+        <w:p>
+          <w:pPr>
+            <w:pStyle w:val="TDC3"/>
+            <w:tabs>
+              <w:tab w:val="left" w:pos="880"/>
+              <w:tab w:val="right" w:leader="dot" w:pos="8828"/>
+            </w:tabs>
+            <w:rPr>
+              <w:rFonts w:asciiTheme="minorHAnsi" w:eastAsiaTheme="minorEastAsia" w:hAnsiTheme="minorHAnsi" w:cstheme="minorBidi"/>
+              <w:noProof/>
+              <w:color w:val="auto"/>
+              <w:lang w:val="es-MX"/>
+            </w:rPr>
+          </w:pPr>
+          <w:hyperlink w:anchor="_Toc508052373" w:history="1">
+            <w:r>
+              <w:rPr>
+                <w:rStyle w:val="Hipervnculo"/>
+                <w:noProof/>
+              </w:rPr>
+              <w:t>b.</w:t>
+            </w:r>
+            <w:r>
+              <w:rPr>
+                <w:rFonts w:asciiTheme="minorHAnsi" w:eastAsiaTheme="minorEastAsia" w:hAnsiTheme="minorHAnsi" w:cstheme="minorBidi"/>
+                <w:noProof/>
+                <w:color w:val="auto"/>
+                <w:lang w:val="es-MX"/>
+              </w:rPr>
+              <w:tab/>
+            </w:r>
+            <w:r>
+              <w:rPr>
+                <w:rStyle w:val="Hipervnculo"/>
+                <w:noProof/>
+              </w:rPr>
+              <w:t>Tablas de dimensiones</w:t>
+            </w:r>
+            <w:r>
+              <w:rPr>
+                <w:noProof/>
+                <w:webHidden/>
+              </w:rPr>
+              <w:tab/>
+            </w:r>
+            <w:r>
+              <w:rPr>
+                <w:noProof/>
+                <w:webHidden/>
+              </w:rPr>
+              <w:fldChar w:fldCharType="begin"/>
+            </w:r>
+            <w:r>
+              <w:rPr>
+                <w:noProof/>
+                <w:webHidden/>
+              </w:rPr>
+              <w:instrText xml:space="preserve"> PAGEREF _Toc508052373 \h </w:instrText>
+            </w:r>
+            <w:r>
+              <w:rPr>
+                <w:noProof/>
+                <w:webHidden/>
+              </w:rPr>
+            </w:r>
+            <w:r>
+              <w:rPr>
+                <w:noProof/>
+                <w:webHidden/>
+              </w:rPr>
+              <w:fldChar w:fldCharType="separate"/>
+            </w:r>
+            <w:r>
+              <w:rPr>
+                <w:noProof/>
+                <w:webHidden/>
+              </w:rPr>
+              <w:t>19</w:t>
+            </w:r>
+            <w:r>
+              <w:rPr>
+                <w:noProof/>
+                <w:webHidden/>
+              </w:rPr>
+              <w:fldChar w:fldCharType="end"/>
+            </w:r>
+          </w:hyperlink>
+        </w:p>
+        <w:p>
+          <w:pPr>
+            <w:pStyle w:val="TDC3"/>
+            <w:tabs>
+              <w:tab w:val="left" w:pos="880"/>
+              <w:tab w:val="right" w:leader="dot" w:pos="8828"/>
+            </w:tabs>
+            <w:rPr>
+              <w:rFonts w:asciiTheme="minorHAnsi" w:eastAsiaTheme="minorEastAsia" w:hAnsiTheme="minorHAnsi" w:cstheme="minorBidi"/>
+              <w:noProof/>
+              <w:color w:val="auto"/>
+              <w:lang w:val="es-MX"/>
+            </w:rPr>
+          </w:pPr>
+          <w:hyperlink w:anchor="_Toc508052374" w:history="1">
             <w:r>
               <w:rPr>
                 <w:rStyle w:val="Hipervnculo"/>
@@ -1780,7 +1779,7 @@
                 <w:noProof/>
                 <w:webHidden/>
               </w:rPr>
-              <w:instrText xml:space="preserve"> PAGEREF _Toc508051048 \h </w:instrText>
+              <w:instrText xml:space="preserve"> PAGEREF _Toc508052374 \h </w:instrText>
             </w:r>
             <w:r>
               <w:rPr>
@@ -1800,7 +1799,7 @@
                 <w:noProof/>
                 <w:webHidden/>
               </w:rPr>
-              <w:t>20</w:t>
+              <w:t>21</w:t>
             </w:r>
             <w:r>
               <w:rPr>
@@ -1825,7 +1824,7 @@
               <w:lang w:val="es-MX"/>
             </w:rPr>
           </w:pPr>
-          <w:hyperlink w:anchor="_Toc508051049" w:history="1">
+          <w:hyperlink w:anchor="_Toc508052375" w:history="1">
             <w:r>
               <w:rPr>
                 <w:rStyle w:val="Hipervnculo"/>
@@ -1868,7 +1867,7 @@
                 <w:noProof/>
                 <w:webHidden/>
               </w:rPr>
-              <w:instrText xml:space="preserve"> PAGEREF _Toc508051049 \h </w:instrText>
+              <w:instrText xml:space="preserve"> PAGEREF _Toc508052375 \h </w:instrText>
             </w:r>
             <w:r>
               <w:rPr>
@@ -1888,7 +1887,7 @@
                 <w:noProof/>
                 <w:webHidden/>
               </w:rPr>
-              <w:t>22</w:t>
+              <w:t>23</w:t>
             </w:r>
             <w:r>
               <w:rPr>
@@ -1913,7 +1912,7 @@
               <w:lang w:val="es-MX"/>
             </w:rPr>
           </w:pPr>
-          <w:hyperlink w:anchor="_Toc508051050" w:history="1">
+          <w:hyperlink w:anchor="_Toc508052376" w:history="1">
             <w:r>
               <w:rPr>
                 <w:rStyle w:val="Hipervnculo"/>
@@ -1956,7 +1955,7 @@
                 <w:noProof/>
                 <w:webHidden/>
               </w:rPr>
-              <w:instrText xml:space="preserve"> PAGEREF _Toc508051050 \h </w:instrText>
+              <w:instrText xml:space="preserve"> PAGEREF _Toc508052376 \h </w:instrText>
             </w:r>
             <w:r>
               <w:rPr>
@@ -1976,7 +1975,7 @@
                 <w:noProof/>
                 <w:webHidden/>
               </w:rPr>
-              <w:t>23</w:t>
+              <w:t>24</w:t>
             </w:r>
             <w:r>
               <w:rPr>
@@ -2001,7 +2000,7 @@
               <w:lang w:val="es-MX"/>
             </w:rPr>
           </w:pPr>
-          <w:hyperlink w:anchor="_Toc508051051" w:history="1">
+          <w:hyperlink w:anchor="_Toc508052377" w:history="1">
             <w:r>
               <w:rPr>
                 <w:rStyle w:val="Hipervnculo"/>
@@ -2044,7 +2043,7 @@
                 <w:noProof/>
                 <w:webHidden/>
               </w:rPr>
-              <w:instrText xml:space="preserve"> PAGEREF _Toc508051051 \h </w:instrText>
+              <w:instrText xml:space="preserve"> PAGEREF _Toc508052377 \h </w:instrText>
             </w:r>
             <w:r>
               <w:rPr>
@@ -2064,7 +2063,7 @@
                 <w:noProof/>
                 <w:webHidden/>
               </w:rPr>
-              <w:t>23</w:t>
+              <w:t>24</w:t>
             </w:r>
             <w:r>
               <w:rPr>
@@ -2089,7 +2088,7 @@
               <w:lang w:val="es-MX"/>
             </w:rPr>
           </w:pPr>
-          <w:hyperlink w:anchor="_Toc508051052" w:history="1">
+          <w:hyperlink w:anchor="_Toc508052378" w:history="1">
             <w:r>
               <w:rPr>
                 <w:rStyle w:val="Hipervnculo"/>
@@ -2132,7 +2131,7 @@
                 <w:noProof/>
                 <w:webHidden/>
               </w:rPr>
-              <w:instrText xml:space="preserve"> PAGEREF _Toc508051052 \h </w:instrText>
+              <w:instrText xml:space="preserve"> PAGEREF _Toc508052378 \h </w:instrText>
             </w:r>
             <w:r>
               <w:rPr>
@@ -2152,7 +2151,7 @@
                 <w:noProof/>
                 <w:webHidden/>
               </w:rPr>
-              <w:t>32</w:t>
+              <w:t>33</w:t>
             </w:r>
             <w:r>
               <w:rPr>
@@ -2176,7 +2175,7 @@
               <w:lang w:val="es-MX"/>
             </w:rPr>
           </w:pPr>
-          <w:hyperlink w:anchor="_Toc508051053" w:history="1">
+          <w:hyperlink w:anchor="_Toc508052379" w:history="1">
             <w:r>
               <w:rPr>
                 <w:rStyle w:val="Hipervnculo"/>
@@ -2203,7 +2202,7 @@
                 <w:noProof/>
                 <w:webHidden/>
               </w:rPr>
-              <w:instrText xml:space="preserve"> PAGEREF _Toc508051053 \h </w:instrText>
+              <w:instrText xml:space="preserve"> PAGEREF _Toc508052379 \h </w:instrText>
             </w:r>
             <w:r>
               <w:rPr>
@@ -2223,7 +2222,7 @@
                 <w:noProof/>
                 <w:webHidden/>
               </w:rPr>
-              <w:t>39</w:t>
+              <w:t>40</w:t>
             </w:r>
             <w:r>
               <w:rPr>
@@ -2317,7 +2316,7 @@
       <w:pPr>
         <w:pStyle w:val="Ttulo2"/>
       </w:pPr>
-      <w:bookmarkStart w:id="2" w:name="_Toc508051036"/>
+      <w:bookmarkStart w:id="2" w:name="_Toc508052362"/>
       <w:r>
         <w:lastRenderedPageBreak/>
         <w:t>Análisis de Requerimientos</w:t>
@@ -2332,7 +2331,7 @@
       <w:pPr>
         <w:pStyle w:val="Ttulo3"/>
       </w:pPr>
-      <w:bookmarkStart w:id="3" w:name="_Toc508051037"/>
+      <w:bookmarkStart w:id="3" w:name="_Toc508052363"/>
       <w:r>
         <w:t>Identificar Preguntas</w:t>
       </w:r>
@@ -2562,7 +2561,7 @@
       <w:pPr>
         <w:pStyle w:val="Ttulo3"/>
       </w:pPr>
-      <w:bookmarkStart w:id="4" w:name="_Toc508051038"/>
+      <w:bookmarkStart w:id="4" w:name="_Toc508052364"/>
       <w:r>
         <w:t>Identificar indicadores y perspectivas</w:t>
       </w:r>
@@ -3266,7 +3265,7 @@
       <w:pPr>
         <w:pStyle w:val="Ttulo3"/>
       </w:pPr>
-      <w:bookmarkStart w:id="5" w:name="_Toc508051039"/>
+      <w:bookmarkStart w:id="5" w:name="_Toc508052365"/>
       <w:r>
         <w:t>Modelo conceptual</w:t>
       </w:r>
@@ -3907,7 +3906,7 @@
       <w:pPr>
         <w:pStyle w:val="Ttulo2"/>
       </w:pPr>
-      <w:bookmarkStart w:id="6" w:name="_Toc508051040"/>
+      <w:bookmarkStart w:id="6" w:name="_Toc508052366"/>
       <w:r>
         <w:t>Análisis de los OLTP</w:t>
       </w:r>
@@ -3922,7 +3921,7 @@
           <w:numId w:val="13"/>
         </w:numPr>
       </w:pPr>
-      <w:bookmarkStart w:id="7" w:name="_Toc508051041"/>
+      <w:bookmarkStart w:id="7" w:name="_Toc508052367"/>
       <w:r>
         <w:t>Conformar indicadores</w:t>
       </w:r>
@@ -5089,7 +5088,7 @@
         <w:pStyle w:val="Ttulo3"/>
         <w:jc w:val="both"/>
       </w:pPr>
-      <w:bookmarkStart w:id="8" w:name="_Toc508051042"/>
+      <w:bookmarkStart w:id="8" w:name="_Toc508052368"/>
       <w:r>
         <w:t>Establecer correspondencias</w:t>
       </w:r>
@@ -6413,7 +6412,7 @@
       <w:pPr>
         <w:pStyle w:val="Ttulo3"/>
       </w:pPr>
-      <w:bookmarkStart w:id="9" w:name="_Toc508051043"/>
+      <w:bookmarkStart w:id="9" w:name="_Toc508052369"/>
       <w:r>
         <w:t>Nivel de granularidad</w:t>
       </w:r>
@@ -7559,13 +7558,41 @@
           <w:szCs w:val="24"/>
         </w:rPr>
       </w:pPr>
-      <w:r>
-        <w:rPr>
-          <w:rFonts w:ascii="Calibri" w:eastAsia="Calibri" w:hAnsi="Calibri" w:cs="Calibri"/>
-          <w:sz w:val="24"/>
-          <w:szCs w:val="24"/>
-        </w:rPr>
-        <w:t>Año.</w:t>
+      <w:proofErr w:type="spellStart"/>
+      <w:r>
+        <w:rPr>
+          <w:rFonts w:ascii="Calibri" w:eastAsia="Calibri" w:hAnsi="Calibri" w:cs="Calibri"/>
+          <w:sz w:val="24"/>
+          <w:szCs w:val="24"/>
+        </w:rPr>
+        <w:t>payment_date</w:t>
+      </w:r>
+      <w:proofErr w:type="spellEnd"/>
+      <w:r>
+        <w:rPr>
+          <w:rFonts w:ascii="Calibri" w:eastAsia="Calibri" w:hAnsi="Calibri" w:cs="Calibri"/>
+          <w:sz w:val="24"/>
+          <w:szCs w:val="24"/>
+        </w:rPr>
+        <w:t>: Es la fecha en que se pagó el alquiler de una película, en la tabla “</w:t>
+      </w:r>
+      <w:proofErr w:type="spellStart"/>
+      <w:r>
+        <w:rPr>
+          <w:rFonts w:ascii="Calibri" w:eastAsia="Calibri" w:hAnsi="Calibri" w:cs="Calibri"/>
+          <w:sz w:val="24"/>
+          <w:szCs w:val="24"/>
+        </w:rPr>
+        <w:t>payment</w:t>
+      </w:r>
+      <w:proofErr w:type="spellEnd"/>
+      <w:r>
+        <w:rPr>
+          <w:rFonts w:ascii="Calibri" w:eastAsia="Calibri" w:hAnsi="Calibri" w:cs="Calibri"/>
+          <w:sz w:val="24"/>
+          <w:szCs w:val="24"/>
+        </w:rPr>
+        <w:t>”</w:t>
       </w:r>
     </w:p>
     <w:p>
@@ -7589,7 +7616,7 @@
           <w:sz w:val="24"/>
           <w:szCs w:val="24"/>
         </w:rPr>
-        <w:t>Semestre.</w:t>
+        <w:t>Año.</w:t>
       </w:r>
     </w:p>
     <w:p>
@@ -7613,7 +7640,7 @@
           <w:sz w:val="24"/>
           <w:szCs w:val="24"/>
         </w:rPr>
-        <w:t>Trimestre.</w:t>
+        <w:t>Semestre.</w:t>
       </w:r>
     </w:p>
     <w:p>
@@ -7637,7 +7664,7 @@
           <w:sz w:val="24"/>
           <w:szCs w:val="24"/>
         </w:rPr>
-        <w:t>Número de mes.</w:t>
+        <w:t>Trimestre.</w:t>
       </w:r>
     </w:p>
     <w:p>
@@ -7661,7 +7688,7 @@
           <w:sz w:val="24"/>
           <w:szCs w:val="24"/>
         </w:rPr>
-        <w:t>Nombre del mes.</w:t>
+        <w:t>Número de mes.</w:t>
       </w:r>
     </w:p>
     <w:p>
@@ -7685,7 +7712,7 @@
           <w:sz w:val="24"/>
           <w:szCs w:val="24"/>
         </w:rPr>
-        <w:t>Semana</w:t>
+        <w:t>Nombre del mes.</w:t>
       </w:r>
     </w:p>
     <w:p>
@@ -7709,6 +7736,30 @@
           <w:sz w:val="24"/>
           <w:szCs w:val="24"/>
         </w:rPr>
+        <w:t>Semana</w:t>
+      </w:r>
+    </w:p>
+    <w:p>
+      <w:pPr>
+        <w:pStyle w:val="Prrafodelista"/>
+        <w:numPr>
+          <w:ilvl w:val="1"/>
+          <w:numId w:val="17"/>
+        </w:numPr>
+        <w:spacing w:line="360" w:lineRule="auto"/>
+        <w:jc w:val="both"/>
+        <w:rPr>
+          <w:rFonts w:ascii="Calibri" w:eastAsia="Calibri" w:hAnsi="Calibri" w:cs="Calibri"/>
+          <w:sz w:val="24"/>
+          <w:szCs w:val="24"/>
+        </w:rPr>
+      </w:pPr>
+      <w:r>
+        <w:rPr>
+          <w:rFonts w:ascii="Calibri" w:eastAsia="Calibri" w:hAnsi="Calibri" w:cs="Calibri"/>
+          <w:sz w:val="24"/>
+          <w:szCs w:val="24"/>
+        </w:rPr>
         <w:t>Nombre del día.</w:t>
       </w:r>
     </w:p>
@@ -7775,8 +7826,6 @@
         </w:rPr>
         <w:t>Pago</w:t>
       </w:r>
-      <w:bookmarkStart w:id="10" w:name="_GoBack"/>
-      <w:bookmarkEnd w:id="10"/>
       <w:r>
         <w:rPr>
           <w:rFonts w:ascii="Calibri" w:eastAsia="Calibri" w:hAnsi="Calibri" w:cs="Calibri"/>
@@ -7935,6 +7984,7 @@
           <w:sz w:val="24"/>
           <w:szCs w:val="24"/>
         </w:rPr>
+        <w:lastRenderedPageBreak/>
         <w:t>Nombre del día.</w:t>
       </w:r>
     </w:p>
@@ -7968,7 +8018,6 @@
           <w:sz w:val="24"/>
           <w:szCs w:val="24"/>
         </w:rPr>
-        <w:lastRenderedPageBreak/>
         <w:t>Perspectiva “Ciudades”</w:t>
       </w:r>
     </w:p>
@@ -8642,6 +8691,7 @@
           <w:sz w:val="24"/>
           <w:szCs w:val="24"/>
         </w:rPr>
+        <w:lastRenderedPageBreak/>
         <w:t>last_name</w:t>
       </w:r>
       <w:proofErr w:type="spellEnd"/>
@@ -8716,7 +8766,6 @@
           <w:sz w:val="24"/>
           <w:szCs w:val="24"/>
         </w:rPr>
-        <w:lastRenderedPageBreak/>
         <w:t>address_id</w:t>
       </w:r>
       <w:proofErr w:type="spellEnd"/>
@@ -9569,6 +9618,7 @@
           <w:sz w:val="24"/>
           <w:szCs w:val="24"/>
         </w:rPr>
+        <w:lastRenderedPageBreak/>
         <w:t>rating: es la clasificación de la película</w:t>
       </w:r>
     </w:p>
@@ -9628,7 +9678,6 @@
           <w:sz w:val="24"/>
           <w:szCs w:val="24"/>
         </w:rPr>
-        <w:lastRenderedPageBreak/>
         <w:t>last_update</w:t>
       </w:r>
       <w:proofErr w:type="spellEnd"/>
@@ -10350,6 +10399,7 @@
           <w:sz w:val="24"/>
           <w:szCs w:val="24"/>
         </w:rPr>
+        <w:lastRenderedPageBreak/>
         <w:t>ciudad: “</w:t>
       </w:r>
       <w:proofErr w:type="spellStart"/>
@@ -11081,13 +11131,34 @@
     </w:p>
     <w:p>
       <w:pPr>
+        <w:spacing w:line="360" w:lineRule="auto"/>
+        <w:rPr>
+          <w:rFonts w:ascii="Calibri" w:eastAsia="Calibri" w:hAnsi="Calibri" w:cs="Calibri"/>
+          <w:sz w:val="24"/>
+          <w:szCs w:val="24"/>
+        </w:rPr>
+      </w:pPr>
+    </w:p>
+    <w:p>
+      <w:pPr>
+        <w:spacing w:line="360" w:lineRule="auto"/>
+        <w:rPr>
+          <w:rFonts w:ascii="Calibri" w:eastAsia="Calibri" w:hAnsi="Calibri" w:cs="Calibri"/>
+          <w:sz w:val="24"/>
+          <w:szCs w:val="24"/>
+        </w:rPr>
+      </w:pPr>
+    </w:p>
+    <w:p>
+      <w:pPr>
         <w:pStyle w:val="Ttulo3"/>
       </w:pPr>
-      <w:bookmarkStart w:id="11" w:name="_Toc508051044"/>
-      <w:r>
+      <w:bookmarkStart w:id="10" w:name="_Toc508052370"/>
+      <w:r>
+        <w:lastRenderedPageBreak/>
         <w:t>Modelo conceptual ampliado</w:t>
       </w:r>
-      <w:bookmarkEnd w:id="11"/>
+      <w:bookmarkEnd w:id="10"/>
     </w:p>
     <w:p>
       <w:pPr>
@@ -11147,7 +11218,6 @@
           <w:szCs w:val="24"/>
           <w:lang w:val="es-MX"/>
         </w:rPr>
-        <w:lastRenderedPageBreak/>
         <w:drawing>
           <wp:inline distT="114300" distB="114300" distL="114300" distR="114300" wp14:anchorId="0F370E2C" wp14:editId="4E27735E">
             <wp:extent cx="5314950" cy="2076450"/>
@@ -11198,6 +11268,17 @@
     </w:p>
     <w:p>
       <w:pPr>
+        <w:spacing w:line="360" w:lineRule="auto"/>
+        <w:rPr>
+          <w:rFonts w:ascii="Calibri" w:eastAsia="Calibri" w:hAnsi="Calibri" w:cs="Calibri"/>
+          <w:b/>
+          <w:sz w:val="24"/>
+          <w:szCs w:val="24"/>
+        </w:rPr>
+      </w:pPr>
+    </w:p>
+    <w:p>
+      <w:pPr>
         <w:spacing w:line="240" w:lineRule="auto"/>
         <w:ind w:firstLine="708"/>
         <w:jc w:val="both"/>
@@ -11313,6 +11394,54 @@
     <w:p>
       <w:pPr>
         <w:spacing w:line="360" w:lineRule="auto"/>
+        <w:jc w:val="center"/>
+        <w:rPr>
+          <w:rFonts w:ascii="Calibri" w:eastAsia="Calibri" w:hAnsi="Calibri" w:cs="Calibri"/>
+          <w:b/>
+          <w:sz w:val="24"/>
+          <w:szCs w:val="24"/>
+        </w:rPr>
+      </w:pPr>
+    </w:p>
+    <w:p>
+      <w:pPr>
+        <w:spacing w:line="360" w:lineRule="auto"/>
+        <w:jc w:val="center"/>
+        <w:rPr>
+          <w:rFonts w:ascii="Calibri" w:eastAsia="Calibri" w:hAnsi="Calibri" w:cs="Calibri"/>
+          <w:b/>
+          <w:sz w:val="24"/>
+          <w:szCs w:val="24"/>
+        </w:rPr>
+      </w:pPr>
+    </w:p>
+    <w:p>
+      <w:pPr>
+        <w:spacing w:line="360" w:lineRule="auto"/>
+        <w:jc w:val="center"/>
+        <w:rPr>
+          <w:rFonts w:ascii="Calibri" w:eastAsia="Calibri" w:hAnsi="Calibri" w:cs="Calibri"/>
+          <w:b/>
+          <w:sz w:val="24"/>
+          <w:szCs w:val="24"/>
+        </w:rPr>
+      </w:pPr>
+    </w:p>
+    <w:p>
+      <w:pPr>
+        <w:spacing w:line="360" w:lineRule="auto"/>
+        <w:jc w:val="center"/>
+        <w:rPr>
+          <w:rFonts w:ascii="Calibri" w:eastAsia="Calibri" w:hAnsi="Calibri" w:cs="Calibri"/>
+          <w:b/>
+          <w:sz w:val="24"/>
+          <w:szCs w:val="24"/>
+        </w:rPr>
+      </w:pPr>
+    </w:p>
+    <w:p>
+      <w:pPr>
+        <w:spacing w:line="360" w:lineRule="auto"/>
         <w:ind w:firstLine="708"/>
         <w:jc w:val="both"/>
         <w:rPr>
@@ -11329,6 +11458,7 @@
           <w:sz w:val="24"/>
           <w:szCs w:val="24"/>
         </w:rPr>
+        <w:lastRenderedPageBreak/>
         <w:t>“</w:t>
       </w:r>
       <w:r>
@@ -11415,7 +11545,6 @@
           <w:szCs w:val="24"/>
           <w:lang w:val="es-MX"/>
         </w:rPr>
-        <w:lastRenderedPageBreak/>
         <w:drawing>
           <wp:inline distT="114300" distB="114300" distL="114300" distR="114300" wp14:anchorId="1197335F" wp14:editId="709A6B39">
             <wp:extent cx="5381625" cy="2295525"/>
@@ -11479,6 +11608,7 @@
       <w:pPr>
         <w:spacing w:line="240" w:lineRule="auto"/>
         <w:ind w:firstLine="708"/>
+        <w:jc w:val="both"/>
         <w:rPr>
           <w:rFonts w:ascii="Calibri" w:eastAsia="Calibri" w:hAnsi="Calibri" w:cs="Calibri"/>
           <w:highlight w:val="white"/>
@@ -11607,6 +11737,7 @@
           <w:sz w:val="24"/>
           <w:szCs w:val="24"/>
         </w:rPr>
+        <w:lastRenderedPageBreak/>
         <w:t>“</w:t>
       </w:r>
       <w:r>
@@ -11675,7 +11806,6 @@
           <w:szCs w:val="24"/>
           <w:lang w:val="es-MX"/>
         </w:rPr>
-        <w:lastRenderedPageBreak/>
         <w:drawing>
           <wp:inline distT="114300" distB="114300" distL="114300" distR="114300" wp14:anchorId="1EE3E6A8" wp14:editId="28147314">
             <wp:extent cx="5476875" cy="4010025"/>
@@ -11741,11 +11871,11 @@
       <w:pPr>
         <w:pStyle w:val="Ttulo2"/>
       </w:pPr>
-      <w:bookmarkStart w:id="12" w:name="_Toc508051045"/>
+      <w:bookmarkStart w:id="11" w:name="_Toc508052371"/>
       <w:r>
         <w:t>Modelo lógico del DWH</w:t>
       </w:r>
-      <w:bookmarkEnd w:id="12"/>
+      <w:bookmarkEnd w:id="11"/>
     </w:p>
     <w:p/>
     <w:p>
@@ -11756,107 +11886,108 @@
           <w:numId w:val="21"/>
         </w:numPr>
       </w:pPr>
-      <w:bookmarkStart w:id="13" w:name="_Toc508051046"/>
+      <w:bookmarkStart w:id="12" w:name="_Toc508052372"/>
       <w:r>
         <w:t>Tipo del modelo lógico del DWH</w:t>
       </w:r>
+      <w:bookmarkEnd w:id="12"/>
+    </w:p>
+    <w:p>
+      <w:pPr>
+        <w:spacing w:line="360" w:lineRule="auto"/>
+        <w:ind w:firstLine="360"/>
+        <w:jc w:val="both"/>
+        <w:rPr>
+          <w:rFonts w:ascii="Calibri" w:eastAsia="Calibri" w:hAnsi="Calibri" w:cs="Calibri"/>
+          <w:sz w:val="24"/>
+          <w:szCs w:val="24"/>
+        </w:rPr>
+      </w:pPr>
+      <w:r>
+        <w:rPr>
+          <w:rFonts w:ascii="Calibri" w:eastAsia="Calibri" w:hAnsi="Calibri" w:cs="Calibri"/>
+          <w:sz w:val="24"/>
+          <w:szCs w:val="24"/>
+        </w:rPr>
+        <w:t xml:space="preserve">El esquema que se utilizará será en estrella, debido a sus características, ventajas y diferencias con los otros esquemas. Se utilizarán varios </w:t>
+      </w:r>
+      <w:proofErr w:type="spellStart"/>
+      <w:r>
+        <w:rPr>
+          <w:rFonts w:ascii="Calibri" w:eastAsia="Calibri" w:hAnsi="Calibri" w:cs="Calibri"/>
+          <w:sz w:val="24"/>
+          <w:szCs w:val="24"/>
+        </w:rPr>
+        <w:t>datamart</w:t>
+      </w:r>
+      <w:proofErr w:type="spellEnd"/>
+      <w:r>
+        <w:rPr>
+          <w:rFonts w:ascii="Calibri" w:eastAsia="Calibri" w:hAnsi="Calibri" w:cs="Calibri"/>
+          <w:sz w:val="24"/>
+          <w:szCs w:val="24"/>
+        </w:rPr>
+        <w:t xml:space="preserve"> en esquema de estrella, lo que llevará a tener una constelación.</w:t>
+      </w:r>
+    </w:p>
+    <w:p>
+      <w:pPr>
+        <w:spacing w:line="360" w:lineRule="auto"/>
+        <w:jc w:val="both"/>
+        <w:rPr>
+          <w:rFonts w:ascii="Calibri" w:eastAsia="Calibri" w:hAnsi="Calibri" w:cs="Calibri"/>
+          <w:b/>
+          <w:sz w:val="24"/>
+          <w:szCs w:val="24"/>
+        </w:rPr>
+      </w:pPr>
+    </w:p>
+    <w:p>
+      <w:pPr>
+        <w:spacing w:line="360" w:lineRule="auto"/>
+        <w:jc w:val="both"/>
+        <w:rPr>
+          <w:rFonts w:ascii="Calibri" w:eastAsia="Calibri" w:hAnsi="Calibri" w:cs="Calibri"/>
+          <w:b/>
+          <w:sz w:val="24"/>
+          <w:szCs w:val="24"/>
+        </w:rPr>
+      </w:pPr>
+    </w:p>
+    <w:p>
+      <w:pPr>
+        <w:spacing w:line="360" w:lineRule="auto"/>
+        <w:jc w:val="both"/>
+        <w:rPr>
+          <w:rFonts w:ascii="Calibri" w:eastAsia="Calibri" w:hAnsi="Calibri" w:cs="Calibri"/>
+          <w:b/>
+          <w:sz w:val="24"/>
+          <w:szCs w:val="24"/>
+        </w:rPr>
+      </w:pPr>
+    </w:p>
+    <w:p>
+      <w:pPr>
+        <w:spacing w:line="360" w:lineRule="auto"/>
+        <w:jc w:val="both"/>
+        <w:rPr>
+          <w:rFonts w:ascii="Calibri" w:eastAsia="Calibri" w:hAnsi="Calibri" w:cs="Calibri"/>
+          <w:b/>
+          <w:sz w:val="24"/>
+          <w:szCs w:val="24"/>
+        </w:rPr>
+      </w:pPr>
+    </w:p>
+    <w:p>
+      <w:pPr>
+        <w:pStyle w:val="Ttulo3"/>
+      </w:pPr>
+      <w:bookmarkStart w:id="13" w:name="_Toc508052373"/>
+      <w:r>
+        <w:lastRenderedPageBreak/>
+        <w:t>Tablas de dimensiones</w:t>
+      </w:r>
       <w:bookmarkEnd w:id="13"/>
-    </w:p>
-    <w:p>
-      <w:pPr>
-        <w:spacing w:line="360" w:lineRule="auto"/>
-        <w:ind w:firstLine="360"/>
-        <w:jc w:val="both"/>
-        <w:rPr>
-          <w:rFonts w:ascii="Calibri" w:eastAsia="Calibri" w:hAnsi="Calibri" w:cs="Calibri"/>
-          <w:sz w:val="24"/>
-          <w:szCs w:val="24"/>
-        </w:rPr>
-      </w:pPr>
-      <w:r>
-        <w:rPr>
-          <w:rFonts w:ascii="Calibri" w:eastAsia="Calibri" w:hAnsi="Calibri" w:cs="Calibri"/>
-          <w:sz w:val="24"/>
-          <w:szCs w:val="24"/>
-        </w:rPr>
-        <w:t xml:space="preserve">El esquema que se utilizará será en estrella, debido a sus características, ventajas y diferencias con los otros esquemas. Se utilizarán varios </w:t>
-      </w:r>
-      <w:proofErr w:type="spellStart"/>
-      <w:r>
-        <w:rPr>
-          <w:rFonts w:ascii="Calibri" w:eastAsia="Calibri" w:hAnsi="Calibri" w:cs="Calibri"/>
-          <w:sz w:val="24"/>
-          <w:szCs w:val="24"/>
-        </w:rPr>
-        <w:t>datamart</w:t>
-      </w:r>
-      <w:proofErr w:type="spellEnd"/>
-      <w:r>
-        <w:rPr>
-          <w:rFonts w:ascii="Calibri" w:eastAsia="Calibri" w:hAnsi="Calibri" w:cs="Calibri"/>
-          <w:sz w:val="24"/>
-          <w:szCs w:val="24"/>
-        </w:rPr>
-        <w:t xml:space="preserve"> en esquema de estrella, lo que llevará a tener una constelación.</w:t>
-      </w:r>
-    </w:p>
-    <w:p>
-      <w:pPr>
-        <w:spacing w:line="360" w:lineRule="auto"/>
-        <w:jc w:val="both"/>
-        <w:rPr>
-          <w:rFonts w:ascii="Calibri" w:eastAsia="Calibri" w:hAnsi="Calibri" w:cs="Calibri"/>
-          <w:b/>
-          <w:sz w:val="24"/>
-          <w:szCs w:val="24"/>
-        </w:rPr>
-      </w:pPr>
-    </w:p>
-    <w:p>
-      <w:pPr>
-        <w:spacing w:line="360" w:lineRule="auto"/>
-        <w:jc w:val="both"/>
-        <w:rPr>
-          <w:rFonts w:ascii="Calibri" w:eastAsia="Calibri" w:hAnsi="Calibri" w:cs="Calibri"/>
-          <w:b/>
-          <w:sz w:val="24"/>
-          <w:szCs w:val="24"/>
-        </w:rPr>
-      </w:pPr>
-    </w:p>
-    <w:p>
-      <w:pPr>
-        <w:spacing w:line="360" w:lineRule="auto"/>
-        <w:jc w:val="both"/>
-        <w:rPr>
-          <w:rFonts w:ascii="Calibri" w:eastAsia="Calibri" w:hAnsi="Calibri" w:cs="Calibri"/>
-          <w:b/>
-          <w:sz w:val="24"/>
-          <w:szCs w:val="24"/>
-        </w:rPr>
-      </w:pPr>
-    </w:p>
-    <w:p>
-      <w:pPr>
-        <w:spacing w:line="360" w:lineRule="auto"/>
-        <w:jc w:val="both"/>
-        <w:rPr>
-          <w:rFonts w:ascii="Calibri" w:eastAsia="Calibri" w:hAnsi="Calibri" w:cs="Calibri"/>
-          <w:b/>
-          <w:sz w:val="24"/>
-          <w:szCs w:val="24"/>
-        </w:rPr>
-      </w:pPr>
-    </w:p>
-    <w:p>
-      <w:pPr>
-        <w:pStyle w:val="Ttulo3"/>
-      </w:pPr>
-      <w:bookmarkStart w:id="14" w:name="_Toc508051047"/>
-      <w:r>
-        <w:t>Tablas de dimensiones</w:t>
-      </w:r>
-      <w:bookmarkEnd w:id="14"/>
       <w:r>
         <w:t xml:space="preserve"> </w:t>
       </w:r>
@@ -11881,7 +12012,6 @@
           <w:szCs w:val="24"/>
           <w:lang w:val="es-MX"/>
         </w:rPr>
-        <w:lastRenderedPageBreak/>
         <w:drawing>
           <wp:inline distT="114300" distB="114300" distL="114300" distR="114300" wp14:anchorId="31C2A2D8" wp14:editId="12EE0C18">
             <wp:extent cx="4400550" cy="1219200"/>
@@ -12089,6 +12219,7 @@
           <w:szCs w:val="24"/>
           <w:lang w:val="es-MX"/>
         </w:rPr>
+        <w:lastRenderedPageBreak/>
         <w:drawing>
           <wp:inline distT="114300" distB="114300" distL="114300" distR="114300" wp14:anchorId="40BF3AE8" wp14:editId="0343B525">
             <wp:extent cx="3981450" cy="1600200"/>
@@ -12364,6 +12495,7 @@
           <w:szCs w:val="24"/>
           <w:lang w:val="es-MX"/>
         </w:rPr>
+        <w:lastRenderedPageBreak/>
         <w:drawing>
           <wp:inline distT="114300" distB="114300" distL="114300" distR="114300" wp14:anchorId="2053B915" wp14:editId="46F010A7">
             <wp:extent cx="4352925" cy="1552575"/>
@@ -12441,11 +12573,11 @@
       <w:pPr>
         <w:pStyle w:val="Ttulo3"/>
       </w:pPr>
-      <w:bookmarkStart w:id="15" w:name="_Toc508051048"/>
+      <w:bookmarkStart w:id="14" w:name="_Toc508052374"/>
       <w:r>
         <w:t>Tablas de hechos</w:t>
       </w:r>
-      <w:bookmarkEnd w:id="15"/>
+      <w:bookmarkEnd w:id="14"/>
     </w:p>
     <w:p>
       <w:pPr>
@@ -12797,11 +12929,11 @@
       <w:pPr>
         <w:pStyle w:val="Ttulo3"/>
       </w:pPr>
-      <w:bookmarkStart w:id="16" w:name="_Toc508051049"/>
+      <w:bookmarkStart w:id="15" w:name="_Toc508052375"/>
       <w:r>
         <w:t>Uniones</w:t>
       </w:r>
-      <w:bookmarkEnd w:id="16"/>
+      <w:bookmarkEnd w:id="15"/>
     </w:p>
     <w:p>
       <w:pPr>
@@ -12963,12 +13095,12 @@
       <w:pPr>
         <w:pStyle w:val="Ttulo2"/>
       </w:pPr>
-      <w:bookmarkStart w:id="17" w:name="_Toc508051050"/>
+      <w:bookmarkStart w:id="16" w:name="_Toc508052376"/>
       <w:r>
         <w:lastRenderedPageBreak/>
         <w:t>Integración de datos</w:t>
       </w:r>
-      <w:bookmarkEnd w:id="17"/>
+      <w:bookmarkEnd w:id="16"/>
       <w:r>
         <w:t xml:space="preserve"> </w:t>
       </w:r>
@@ -12982,11 +13114,11 @@
           <w:numId w:val="26"/>
         </w:numPr>
       </w:pPr>
-      <w:bookmarkStart w:id="18" w:name="_Toc508051051"/>
+      <w:bookmarkStart w:id="17" w:name="_Toc508052377"/>
       <w:r>
         <w:t>Carga inicial</w:t>
       </w:r>
-      <w:bookmarkEnd w:id="18"/>
+      <w:bookmarkEnd w:id="17"/>
       <w:r>
         <w:t xml:space="preserve"> </w:t>
       </w:r>
@@ -16985,59 +17117,427 @@
       <w:pPr>
         <w:pStyle w:val="Ttulo3"/>
       </w:pPr>
-      <w:bookmarkStart w:id="19" w:name="_Toc508051052"/>
+      <w:bookmarkStart w:id="18" w:name="_Toc508052378"/>
       <w:r>
         <w:t>Actualización</w:t>
       </w:r>
+      <w:bookmarkEnd w:id="18"/>
+      <w:r>
+        <w:t xml:space="preserve"> </w:t>
+      </w:r>
+    </w:p>
+    <w:p>
+      <w:pPr>
+        <w:spacing w:line="360" w:lineRule="auto"/>
+        <w:ind w:firstLine="360"/>
+        <w:jc w:val="both"/>
+        <w:rPr>
+          <w:rFonts w:ascii="Calibri" w:eastAsia="Calibri" w:hAnsi="Calibri" w:cs="Calibri"/>
+          <w:sz w:val="24"/>
+          <w:szCs w:val="24"/>
+        </w:rPr>
+      </w:pPr>
+      <w:r>
+        <w:rPr>
+          <w:rFonts w:ascii="Calibri" w:eastAsia="Calibri" w:hAnsi="Calibri" w:cs="Calibri"/>
+          <w:sz w:val="24"/>
+          <w:szCs w:val="24"/>
+        </w:rPr>
+        <w:t xml:space="preserve">Los datos de las </w:t>
+      </w:r>
+      <w:r>
+        <w:rPr>
+          <w:rFonts w:ascii="Calibri" w:eastAsia="Calibri" w:hAnsi="Calibri" w:cs="Calibri"/>
+          <w:sz w:val="24"/>
+          <w:szCs w:val="24"/>
+        </w:rPr>
+        <w:t>tablas dimensiones “</w:t>
+      </w:r>
+      <w:r>
+        <w:rPr>
+          <w:rFonts w:ascii="Calibri" w:eastAsia="Calibri" w:hAnsi="Calibri" w:cs="Calibri"/>
+          <w:sz w:val="24"/>
+          <w:szCs w:val="24"/>
+        </w:rPr>
+        <w:t>Categoría</w:t>
+      </w:r>
+      <w:r>
+        <w:rPr>
+          <w:rFonts w:ascii="Calibri" w:eastAsia="Calibri" w:hAnsi="Calibri" w:cs="Calibri"/>
+          <w:sz w:val="24"/>
+          <w:szCs w:val="24"/>
+        </w:rPr>
+        <w:t>”</w:t>
+      </w:r>
+      <w:r>
+        <w:rPr>
+          <w:rFonts w:ascii="Calibri" w:eastAsia="Calibri" w:hAnsi="Calibri" w:cs="Calibri"/>
+          <w:sz w:val="24"/>
+          <w:szCs w:val="24"/>
+        </w:rPr>
+        <w:t xml:space="preserve">, </w:t>
+      </w:r>
+      <w:r>
+        <w:rPr>
+          <w:rFonts w:ascii="Calibri" w:eastAsia="Calibri" w:hAnsi="Calibri" w:cs="Calibri"/>
+          <w:sz w:val="24"/>
+          <w:szCs w:val="24"/>
+        </w:rPr>
+        <w:t>“</w:t>
+      </w:r>
+      <w:r>
+        <w:rPr>
+          <w:rFonts w:ascii="Calibri" w:eastAsia="Calibri" w:hAnsi="Calibri" w:cs="Calibri"/>
+          <w:sz w:val="24"/>
+          <w:szCs w:val="24"/>
+        </w:rPr>
+        <w:t>Ciudad</w:t>
+      </w:r>
+      <w:r>
+        <w:rPr>
+          <w:rFonts w:ascii="Calibri" w:eastAsia="Calibri" w:hAnsi="Calibri" w:cs="Calibri"/>
+          <w:sz w:val="24"/>
+          <w:szCs w:val="24"/>
+        </w:rPr>
+        <w:t>”</w:t>
+      </w:r>
+      <w:r>
+        <w:rPr>
+          <w:rFonts w:ascii="Calibri" w:eastAsia="Calibri" w:hAnsi="Calibri" w:cs="Calibri"/>
+          <w:sz w:val="24"/>
+          <w:szCs w:val="24"/>
+        </w:rPr>
+        <w:t xml:space="preserve">, </w:t>
+      </w:r>
+      <w:r>
+        <w:rPr>
+          <w:rFonts w:ascii="Calibri" w:eastAsia="Calibri" w:hAnsi="Calibri" w:cs="Calibri"/>
+          <w:sz w:val="24"/>
+          <w:szCs w:val="24"/>
+        </w:rPr>
+        <w:t>“</w:t>
+      </w:r>
+      <w:r>
+        <w:rPr>
+          <w:rFonts w:ascii="Calibri" w:eastAsia="Calibri" w:hAnsi="Calibri" w:cs="Calibri"/>
+          <w:sz w:val="24"/>
+          <w:szCs w:val="24"/>
+        </w:rPr>
+        <w:t>Cliente</w:t>
+      </w:r>
+      <w:r>
+        <w:rPr>
+          <w:rFonts w:ascii="Calibri" w:eastAsia="Calibri" w:hAnsi="Calibri" w:cs="Calibri"/>
+          <w:sz w:val="24"/>
+          <w:szCs w:val="24"/>
+        </w:rPr>
+        <w:t>”</w:t>
+      </w:r>
+      <w:r>
+        <w:rPr>
+          <w:rFonts w:ascii="Calibri" w:eastAsia="Calibri" w:hAnsi="Calibri" w:cs="Calibri"/>
+          <w:sz w:val="24"/>
+          <w:szCs w:val="24"/>
+        </w:rPr>
+        <w:t xml:space="preserve">, </w:t>
+      </w:r>
+      <w:r>
+        <w:rPr>
+          <w:rFonts w:ascii="Calibri" w:eastAsia="Calibri" w:hAnsi="Calibri" w:cs="Calibri"/>
+          <w:sz w:val="24"/>
+          <w:szCs w:val="24"/>
+        </w:rPr>
+        <w:t>“</w:t>
+      </w:r>
+      <w:r>
+        <w:rPr>
+          <w:rFonts w:ascii="Calibri" w:eastAsia="Calibri" w:hAnsi="Calibri" w:cs="Calibri"/>
+          <w:sz w:val="24"/>
+          <w:szCs w:val="24"/>
+        </w:rPr>
+        <w:t>Película</w:t>
+      </w:r>
+      <w:r>
+        <w:rPr>
+          <w:rFonts w:ascii="Calibri" w:eastAsia="Calibri" w:hAnsi="Calibri" w:cs="Calibri"/>
+          <w:sz w:val="24"/>
+          <w:szCs w:val="24"/>
+        </w:rPr>
+        <w:t>”</w:t>
+      </w:r>
+      <w:r>
+        <w:rPr>
+          <w:rFonts w:ascii="Calibri" w:eastAsia="Calibri" w:hAnsi="Calibri" w:cs="Calibri"/>
+          <w:sz w:val="24"/>
+          <w:szCs w:val="24"/>
+        </w:rPr>
+        <w:t xml:space="preserve">, </w:t>
+      </w:r>
+      <w:r>
+        <w:rPr>
+          <w:rFonts w:ascii="Calibri" w:eastAsia="Calibri" w:hAnsi="Calibri" w:cs="Calibri"/>
+          <w:sz w:val="24"/>
+          <w:szCs w:val="24"/>
+        </w:rPr>
+        <w:t>“</w:t>
+      </w:r>
+      <w:r>
+        <w:rPr>
+          <w:rFonts w:ascii="Calibri" w:eastAsia="Calibri" w:hAnsi="Calibri" w:cs="Calibri"/>
+          <w:sz w:val="24"/>
+          <w:szCs w:val="24"/>
+        </w:rPr>
+        <w:t>Personal</w:t>
+      </w:r>
+      <w:r>
+        <w:rPr>
+          <w:rFonts w:ascii="Calibri" w:eastAsia="Calibri" w:hAnsi="Calibri" w:cs="Calibri"/>
+          <w:sz w:val="24"/>
+          <w:szCs w:val="24"/>
+        </w:rPr>
+        <w:t>”</w:t>
+      </w:r>
+      <w:r>
+        <w:rPr>
+          <w:rFonts w:ascii="Calibri" w:eastAsia="Calibri" w:hAnsi="Calibri" w:cs="Calibri"/>
+          <w:sz w:val="24"/>
+          <w:szCs w:val="24"/>
+        </w:rPr>
+        <w:t xml:space="preserve">, </w:t>
+      </w:r>
+      <w:r>
+        <w:rPr>
+          <w:rFonts w:ascii="Calibri" w:eastAsia="Calibri" w:hAnsi="Calibri" w:cs="Calibri"/>
+          <w:sz w:val="24"/>
+          <w:szCs w:val="24"/>
+        </w:rPr>
+        <w:t>“</w:t>
+      </w:r>
+      <w:r>
+        <w:rPr>
+          <w:rFonts w:ascii="Calibri" w:eastAsia="Calibri" w:hAnsi="Calibri" w:cs="Calibri"/>
+          <w:sz w:val="24"/>
+          <w:szCs w:val="24"/>
+        </w:rPr>
+        <w:t>Tienda</w:t>
+      </w:r>
+      <w:r>
+        <w:rPr>
+          <w:rFonts w:ascii="Calibri" w:eastAsia="Calibri" w:hAnsi="Calibri" w:cs="Calibri"/>
+          <w:sz w:val="24"/>
+          <w:szCs w:val="24"/>
+        </w:rPr>
+        <w:t>”</w:t>
+      </w:r>
+      <w:r>
+        <w:rPr>
+          <w:rFonts w:ascii="Calibri" w:eastAsia="Calibri" w:hAnsi="Calibri" w:cs="Calibri"/>
+          <w:sz w:val="24"/>
+          <w:szCs w:val="24"/>
+        </w:rPr>
+        <w:t xml:space="preserve">, </w:t>
+      </w:r>
+      <w:r>
+        <w:rPr>
+          <w:rFonts w:ascii="Calibri" w:eastAsia="Calibri" w:hAnsi="Calibri" w:cs="Calibri"/>
+          <w:sz w:val="24"/>
+          <w:szCs w:val="24"/>
+        </w:rPr>
+        <w:t>“</w:t>
+      </w:r>
+      <w:r>
+        <w:rPr>
+          <w:rFonts w:ascii="Calibri" w:eastAsia="Calibri" w:hAnsi="Calibri" w:cs="Calibri"/>
+          <w:sz w:val="24"/>
+          <w:szCs w:val="24"/>
+        </w:rPr>
+        <w:t>Tiempo</w:t>
+      </w:r>
+      <w:r>
+        <w:rPr>
+          <w:rFonts w:ascii="Calibri" w:eastAsia="Calibri" w:hAnsi="Calibri" w:cs="Calibri"/>
+          <w:sz w:val="24"/>
+          <w:szCs w:val="24"/>
+        </w:rPr>
+        <w:t>”</w:t>
+      </w:r>
+      <w:r>
+        <w:rPr>
+          <w:rFonts w:ascii="Calibri" w:eastAsia="Calibri" w:hAnsi="Calibri" w:cs="Calibri"/>
+          <w:sz w:val="24"/>
+          <w:szCs w:val="24"/>
+        </w:rPr>
+        <w:t xml:space="preserve"> y </w:t>
+      </w:r>
+      <w:r>
+        <w:rPr>
+          <w:rFonts w:ascii="Calibri" w:eastAsia="Calibri" w:hAnsi="Calibri" w:cs="Calibri"/>
+          <w:sz w:val="24"/>
+          <w:szCs w:val="24"/>
+        </w:rPr>
+        <w:t>“</w:t>
+      </w:r>
+      <w:proofErr w:type="spellStart"/>
+      <w:r>
+        <w:rPr>
+          <w:rFonts w:ascii="Calibri" w:eastAsia="Calibri" w:hAnsi="Calibri" w:cs="Calibri"/>
+          <w:sz w:val="24"/>
+          <w:szCs w:val="24"/>
+        </w:rPr>
+        <w:t>TiempoP</w:t>
+      </w:r>
+      <w:r>
+        <w:rPr>
+          <w:rFonts w:ascii="Calibri" w:eastAsia="Calibri" w:hAnsi="Calibri" w:cs="Calibri"/>
+          <w:sz w:val="24"/>
+          <w:szCs w:val="24"/>
+        </w:rPr>
+        <w:t>ago</w:t>
+      </w:r>
+      <w:proofErr w:type="spellEnd"/>
+      <w:r>
+        <w:rPr>
+          <w:rFonts w:ascii="Calibri" w:eastAsia="Calibri" w:hAnsi="Calibri" w:cs="Calibri"/>
+          <w:sz w:val="24"/>
+          <w:szCs w:val="24"/>
+        </w:rPr>
+        <w:t>” y tablas hechos “Alquiler</w:t>
+      </w:r>
+      <w:r>
+        <w:rPr>
+          <w:rFonts w:ascii="Calibri" w:eastAsia="Calibri" w:hAnsi="Calibri" w:cs="Calibri"/>
+          <w:sz w:val="24"/>
+          <w:szCs w:val="24"/>
+        </w:rPr>
+        <w:t>”</w:t>
+      </w:r>
+      <w:r>
+        <w:rPr>
+          <w:rFonts w:ascii="Calibri" w:eastAsia="Calibri" w:hAnsi="Calibri" w:cs="Calibri"/>
+          <w:sz w:val="24"/>
+          <w:szCs w:val="24"/>
+        </w:rPr>
+        <w:t xml:space="preserve">, </w:t>
+      </w:r>
+      <w:r>
+        <w:rPr>
+          <w:rFonts w:ascii="Calibri" w:eastAsia="Calibri" w:hAnsi="Calibri" w:cs="Calibri"/>
+          <w:sz w:val="24"/>
+          <w:szCs w:val="24"/>
+        </w:rPr>
+        <w:t>“</w:t>
+      </w:r>
+      <w:proofErr w:type="spellStart"/>
+      <w:r>
+        <w:rPr>
+          <w:rFonts w:ascii="Calibri" w:eastAsia="Calibri" w:hAnsi="Calibri" w:cs="Calibri"/>
+          <w:sz w:val="24"/>
+          <w:szCs w:val="24"/>
+        </w:rPr>
+        <w:t>AlquilerGustos</w:t>
+      </w:r>
+      <w:proofErr w:type="spellEnd"/>
+      <w:r>
+        <w:rPr>
+          <w:rFonts w:ascii="Calibri" w:eastAsia="Calibri" w:hAnsi="Calibri" w:cs="Calibri"/>
+          <w:sz w:val="24"/>
+          <w:szCs w:val="24"/>
+        </w:rPr>
+        <w:t>”</w:t>
+      </w:r>
+      <w:r>
+        <w:rPr>
+          <w:rFonts w:ascii="Calibri" w:eastAsia="Calibri" w:hAnsi="Calibri" w:cs="Calibri"/>
+          <w:sz w:val="24"/>
+          <w:szCs w:val="24"/>
+        </w:rPr>
+        <w:t xml:space="preserve">, </w:t>
+      </w:r>
+      <w:r>
+        <w:rPr>
+          <w:rFonts w:ascii="Calibri" w:eastAsia="Calibri" w:hAnsi="Calibri" w:cs="Calibri"/>
+          <w:sz w:val="24"/>
+          <w:szCs w:val="24"/>
+        </w:rPr>
+        <w:t>“</w:t>
+      </w:r>
+      <w:proofErr w:type="spellStart"/>
+      <w:r>
+        <w:rPr>
+          <w:rFonts w:ascii="Calibri" w:eastAsia="Calibri" w:hAnsi="Calibri" w:cs="Calibri"/>
+          <w:sz w:val="24"/>
+          <w:szCs w:val="24"/>
+        </w:rPr>
+        <w:t>AlquileresTiendas</w:t>
+      </w:r>
+      <w:proofErr w:type="spellEnd"/>
+      <w:r>
+        <w:rPr>
+          <w:rFonts w:ascii="Calibri" w:eastAsia="Calibri" w:hAnsi="Calibri" w:cs="Calibri"/>
+          <w:sz w:val="24"/>
+          <w:szCs w:val="24"/>
+        </w:rPr>
+        <w:t>”</w:t>
+      </w:r>
+      <w:r>
+        <w:rPr>
+          <w:rFonts w:ascii="Calibri" w:eastAsia="Calibri" w:hAnsi="Calibri" w:cs="Calibri"/>
+          <w:sz w:val="24"/>
+          <w:szCs w:val="24"/>
+        </w:rPr>
+        <w:t xml:space="preserve">, </w:t>
+      </w:r>
+      <w:r>
+        <w:rPr>
+          <w:rFonts w:ascii="Calibri" w:eastAsia="Calibri" w:hAnsi="Calibri" w:cs="Calibri"/>
+          <w:sz w:val="24"/>
+          <w:szCs w:val="24"/>
+        </w:rPr>
+        <w:t>“</w:t>
+      </w:r>
+      <w:r>
+        <w:rPr>
+          <w:rFonts w:ascii="Calibri" w:eastAsia="Calibri" w:hAnsi="Calibri" w:cs="Calibri"/>
+          <w:sz w:val="24"/>
+          <w:szCs w:val="24"/>
+        </w:rPr>
+        <w:t>Inventario</w:t>
+      </w:r>
+      <w:r>
+        <w:rPr>
+          <w:rFonts w:ascii="Calibri" w:eastAsia="Calibri" w:hAnsi="Calibri" w:cs="Calibri"/>
+          <w:sz w:val="24"/>
+          <w:szCs w:val="24"/>
+        </w:rPr>
+        <w:t>”</w:t>
+      </w:r>
+      <w:r>
+        <w:rPr>
+          <w:rFonts w:ascii="Calibri" w:eastAsia="Calibri" w:hAnsi="Calibri" w:cs="Calibri"/>
+          <w:sz w:val="24"/>
+          <w:szCs w:val="24"/>
+        </w:rPr>
+        <w:t xml:space="preserve"> y </w:t>
+      </w:r>
+      <w:r>
+        <w:rPr>
+          <w:rFonts w:ascii="Calibri" w:eastAsia="Calibri" w:hAnsi="Calibri" w:cs="Calibri"/>
+          <w:sz w:val="24"/>
+          <w:szCs w:val="24"/>
+        </w:rPr>
+        <w:t>“</w:t>
+      </w:r>
+      <w:proofErr w:type="spellStart"/>
+      <w:r>
+        <w:rPr>
+          <w:rFonts w:ascii="Calibri" w:eastAsia="Calibri" w:hAnsi="Calibri" w:cs="Calibri"/>
+          <w:sz w:val="24"/>
+          <w:szCs w:val="24"/>
+        </w:rPr>
+        <w:t>DesempenoPersonal</w:t>
+      </w:r>
+      <w:bookmarkStart w:id="19" w:name="_GoBack"/>
       <w:bookmarkEnd w:id="19"/>
-      <w:r>
-        <w:t xml:space="preserve"> </w:t>
-      </w:r>
-    </w:p>
-    <w:p>
-      <w:pPr>
-        <w:spacing w:line="360" w:lineRule="auto"/>
-        <w:ind w:firstLine="360"/>
-        <w:jc w:val="both"/>
-        <w:rPr>
-          <w:rFonts w:ascii="Calibri" w:eastAsia="Calibri" w:hAnsi="Calibri" w:cs="Calibri"/>
-          <w:sz w:val="24"/>
-          <w:szCs w:val="24"/>
-        </w:rPr>
-      </w:pPr>
-      <w:r>
-        <w:rPr>
-          <w:rFonts w:ascii="Calibri" w:eastAsia="Calibri" w:hAnsi="Calibri" w:cs="Calibri"/>
-          <w:sz w:val="24"/>
-          <w:szCs w:val="24"/>
-        </w:rPr>
-        <w:t xml:space="preserve">Los datos de las </w:t>
-      </w:r>
-      <w:r>
-        <w:rPr>
-          <w:rFonts w:ascii="Calibri" w:eastAsia="Calibri" w:hAnsi="Calibri" w:cs="Calibri"/>
-          <w:sz w:val="24"/>
-          <w:szCs w:val="24"/>
-        </w:rPr>
-        <w:t>tablas dimensiones “</w:t>
-      </w:r>
-      <w:r>
-        <w:rPr>
-          <w:rFonts w:ascii="Calibri" w:eastAsia="Calibri" w:hAnsi="Calibri" w:cs="Calibri"/>
-          <w:sz w:val="24"/>
-          <w:szCs w:val="24"/>
-        </w:rPr>
-        <w:t xml:space="preserve">Categoría, Ciudad, Cliente, Película, Personal, Tienda, Tiempo y </w:t>
-      </w:r>
-      <w:proofErr w:type="spellStart"/>
-      <w:r>
-        <w:rPr>
-          <w:rFonts w:ascii="Calibri" w:eastAsia="Calibri" w:hAnsi="Calibri" w:cs="Calibri"/>
-          <w:sz w:val="24"/>
-          <w:szCs w:val="24"/>
-        </w:rPr>
-        <w:t>Tiempopago</w:t>
-      </w:r>
       <w:proofErr w:type="spellEnd"/>
       <w:r>
         <w:rPr>
@@ -17045,71 +17545,7 @@
           <w:sz w:val="24"/>
           <w:szCs w:val="24"/>
         </w:rPr>
-        <w:t xml:space="preserve">” y tablas hechos “Alquiler, </w:t>
-      </w:r>
-      <w:proofErr w:type="spellStart"/>
-      <w:r>
-        <w:rPr>
-          <w:rFonts w:ascii="Calibri" w:eastAsia="Calibri" w:hAnsi="Calibri" w:cs="Calibri"/>
-          <w:sz w:val="24"/>
-          <w:szCs w:val="24"/>
-        </w:rPr>
-        <w:t>AlquilerGustos</w:t>
-      </w:r>
-      <w:proofErr w:type="spellEnd"/>
-      <w:r>
-        <w:rPr>
-          <w:rFonts w:ascii="Calibri" w:eastAsia="Calibri" w:hAnsi="Calibri" w:cs="Calibri"/>
-          <w:sz w:val="24"/>
-          <w:szCs w:val="24"/>
-        </w:rPr>
-        <w:t xml:space="preserve">, </w:t>
-      </w:r>
-      <w:proofErr w:type="spellStart"/>
-      <w:r>
-        <w:rPr>
-          <w:rFonts w:ascii="Calibri" w:eastAsia="Calibri" w:hAnsi="Calibri" w:cs="Calibri"/>
-          <w:sz w:val="24"/>
-          <w:szCs w:val="24"/>
-        </w:rPr>
-        <w:t>AlquileresTiendas</w:t>
-      </w:r>
-      <w:proofErr w:type="spellEnd"/>
-      <w:r>
-        <w:rPr>
-          <w:rFonts w:ascii="Calibri" w:eastAsia="Calibri" w:hAnsi="Calibri" w:cs="Calibri"/>
-          <w:sz w:val="24"/>
-          <w:szCs w:val="24"/>
-        </w:rPr>
-        <w:t xml:space="preserve">, Inventario y </w:t>
-      </w:r>
-      <w:proofErr w:type="spellStart"/>
-      <w:proofErr w:type="gramStart"/>
-      <w:r>
-        <w:rPr>
-          <w:rFonts w:ascii="Calibri" w:eastAsia="Calibri" w:hAnsi="Calibri" w:cs="Calibri"/>
-          <w:sz w:val="24"/>
-          <w:szCs w:val="24"/>
-        </w:rPr>
-        <w:t>DesempenoPersonal</w:t>
-      </w:r>
-      <w:proofErr w:type="spellEnd"/>
-      <w:r>
-        <w:rPr>
-          <w:rFonts w:ascii="Calibri" w:eastAsia="Calibri" w:hAnsi="Calibri" w:cs="Calibri"/>
-          <w:sz w:val="24"/>
-          <w:szCs w:val="24"/>
-        </w:rPr>
-        <w:t xml:space="preserve"> ”</w:t>
-      </w:r>
-      <w:proofErr w:type="gramEnd"/>
-      <w:r>
-        <w:rPr>
-          <w:rFonts w:ascii="Calibri" w:eastAsia="Calibri" w:hAnsi="Calibri" w:cs="Calibri"/>
-          <w:sz w:val="24"/>
-          <w:szCs w:val="24"/>
-        </w:rPr>
-        <w:t xml:space="preserve"> se cargarán de manera incremental teniendo en cuenta las actualizaciones que se realizaron.</w:t>
+        <w:t>” se cargarán de manera incremental teniendo en cuenta las actualizaciones que se realizaron.</w:t>
       </w:r>
     </w:p>
     <w:p>
@@ -18797,7 +19233,7 @@
       <w:pPr>
         <w:pStyle w:val="Ttulo1"/>
       </w:pPr>
-      <w:bookmarkStart w:id="20" w:name="_Toc508051053"/>
+      <w:bookmarkStart w:id="20" w:name="_Toc508052379"/>
       <w:r>
         <w:lastRenderedPageBreak/>
         <w:t xml:space="preserve">Reporte usando </w:t>
@@ -19348,7 +19784,7 @@
             <w:noProof/>
             <w:lang w:val="es-ES"/>
           </w:rPr>
-          <w:t>14</w:t>
+          <w:t>40</w:t>
         </w:r>
         <w:r>
           <w:fldChar w:fldCharType="end"/>
@@ -23124,7 +23560,7 @@
 </file>
 
 <file path=customXml/itemProps1.xml><?xml version="1.0" encoding="utf-8"?>
-<ds:datastoreItem xmlns:ds="http://schemas.openxmlformats.org/officeDocument/2006/customXml" ds:itemID="{853611BE-D3AC-4AB1-A6EC-5AAD8B569B9E}">
+<ds:datastoreItem xmlns:ds="http://schemas.openxmlformats.org/officeDocument/2006/customXml" ds:itemID="{8EF66B2E-028D-4B8A-8F67-978437E522D5}">
   <ds:schemaRefs>
     <ds:schemaRef ds:uri="http://schemas.openxmlformats.org/officeDocument/2006/bibliography"/>
   </ds:schemaRefs>

</xml_diff>